<commit_message>
Working on new one first.
</commit_message>
<xml_diff>
--- a/msword/jjdonson/2017_resume_jjdonson.docx
+++ b/msword/jjdonson/2017_resume_jjdonson.docx
@@ -427,6 +427,7 @@
     </w:p>
     <w:p>
       <w:pPr>
+        <w:spacing w:line="276" w:lineRule="auto"/>
         <w:rPr>
           <w:rFonts w:asciiTheme="majorHAnsi" w:hAnsiTheme="majorHAnsi" w:cs="Big Caslon"/>
           <w:sz w:val="20"/>
@@ -507,6 +508,7 @@
     </w:p>
     <w:p>
       <w:pPr>
+        <w:spacing w:line="276" w:lineRule="auto"/>
         <w:rPr>
           <w:rFonts w:asciiTheme="majorHAnsi" w:hAnsiTheme="majorHAnsi" w:cs="Big Caslon"/>
           <w:sz w:val="22"/>
@@ -527,7 +529,135 @@
           <w:sz w:val="20"/>
           <w:szCs w:val="22"/>
         </w:rPr>
-        <w:t>Optimize and Simplify Software Development Team Workflows Using Network Automation.</w:t>
+        <w:t xml:space="preserve">Optimize and </w:t>
+      </w:r>
+      <w:r>
+        <w:rPr>
+          <w:rFonts w:asciiTheme="majorHAnsi" w:hAnsiTheme="majorHAnsi" w:cs="Big Caslon"/>
+          <w:sz w:val="20"/>
+          <w:szCs w:val="22"/>
+        </w:rPr>
+        <w:t>s</w:t>
+      </w:r>
+      <w:r>
+        <w:rPr>
+          <w:rFonts w:asciiTheme="majorHAnsi" w:hAnsiTheme="majorHAnsi" w:cs="Big Caslon"/>
+          <w:sz w:val="20"/>
+          <w:szCs w:val="22"/>
+        </w:rPr>
+        <w:t xml:space="preserve">implify </w:t>
+      </w:r>
+      <w:r>
+        <w:rPr>
+          <w:rFonts w:asciiTheme="majorHAnsi" w:hAnsiTheme="majorHAnsi" w:cs="Big Caslon"/>
+          <w:sz w:val="20"/>
+          <w:szCs w:val="22"/>
+        </w:rPr>
+        <w:t>s</w:t>
+      </w:r>
+      <w:r>
+        <w:rPr>
+          <w:rFonts w:asciiTheme="majorHAnsi" w:hAnsiTheme="majorHAnsi" w:cs="Big Caslon"/>
+          <w:sz w:val="20"/>
+          <w:szCs w:val="22"/>
+        </w:rPr>
+        <w:t xml:space="preserve">oftware </w:t>
+      </w:r>
+      <w:r>
+        <w:rPr>
+          <w:rFonts w:asciiTheme="majorHAnsi" w:hAnsiTheme="majorHAnsi" w:cs="Big Caslon"/>
+          <w:sz w:val="20"/>
+          <w:szCs w:val="22"/>
+        </w:rPr>
+        <w:t>d</w:t>
+      </w:r>
+      <w:r>
+        <w:rPr>
+          <w:rFonts w:asciiTheme="majorHAnsi" w:hAnsiTheme="majorHAnsi" w:cs="Big Caslon"/>
+          <w:sz w:val="20"/>
+          <w:szCs w:val="22"/>
+        </w:rPr>
+        <w:t xml:space="preserve">evelopment </w:t>
+      </w:r>
+      <w:r>
+        <w:rPr>
+          <w:rFonts w:asciiTheme="majorHAnsi" w:hAnsiTheme="majorHAnsi" w:cs="Big Caslon"/>
+          <w:sz w:val="20"/>
+          <w:szCs w:val="22"/>
+        </w:rPr>
+        <w:t>t</w:t>
+      </w:r>
+      <w:r>
+        <w:rPr>
+          <w:rFonts w:asciiTheme="majorHAnsi" w:hAnsiTheme="majorHAnsi" w:cs="Big Caslon"/>
+          <w:sz w:val="20"/>
+          <w:szCs w:val="22"/>
+        </w:rPr>
+        <w:t xml:space="preserve">eam </w:t>
+      </w:r>
+      <w:r>
+        <w:rPr>
+          <w:rFonts w:asciiTheme="majorHAnsi" w:hAnsiTheme="majorHAnsi" w:cs="Big Caslon"/>
+          <w:sz w:val="20"/>
+          <w:szCs w:val="22"/>
+        </w:rPr>
+        <w:t>w</w:t>
+      </w:r>
+      <w:r>
+        <w:rPr>
+          <w:rFonts w:asciiTheme="majorHAnsi" w:hAnsiTheme="majorHAnsi" w:cs="Big Caslon"/>
+          <w:sz w:val="20"/>
+          <w:szCs w:val="22"/>
+        </w:rPr>
+        <w:t xml:space="preserve">orkflows </w:t>
+      </w:r>
+      <w:r>
+        <w:rPr>
+          <w:rFonts w:asciiTheme="majorHAnsi" w:hAnsiTheme="majorHAnsi" w:cs="Big Caslon"/>
+          <w:sz w:val="20"/>
+          <w:szCs w:val="22"/>
+        </w:rPr>
+        <w:t>u</w:t>
+      </w:r>
+      <w:r>
+        <w:rPr>
+          <w:rFonts w:asciiTheme="majorHAnsi" w:hAnsiTheme="majorHAnsi" w:cs="Big Caslon"/>
+          <w:sz w:val="20"/>
+          <w:szCs w:val="22"/>
+        </w:rPr>
+        <w:t xml:space="preserve">sing </w:t>
+      </w:r>
+      <w:r>
+        <w:rPr>
+          <w:rFonts w:asciiTheme="majorHAnsi" w:hAnsiTheme="majorHAnsi" w:cs="Big Caslon"/>
+          <w:sz w:val="20"/>
+          <w:szCs w:val="22"/>
+        </w:rPr>
+        <w:t>n</w:t>
+      </w:r>
+      <w:r>
+        <w:rPr>
+          <w:rFonts w:asciiTheme="majorHAnsi" w:hAnsiTheme="majorHAnsi" w:cs="Big Caslon"/>
+          <w:sz w:val="20"/>
+          <w:szCs w:val="22"/>
+        </w:rPr>
+        <w:t xml:space="preserve">etwork </w:t>
+      </w:r>
+      <w:r>
+        <w:rPr>
+          <w:rFonts w:asciiTheme="majorHAnsi" w:hAnsiTheme="majorHAnsi" w:cs="Big Caslon"/>
+          <w:sz w:val="20"/>
+          <w:szCs w:val="22"/>
+        </w:rPr>
+        <w:t>a</w:t>
+      </w:r>
+      <w:r>
+        <w:rPr>
+          <w:rFonts w:asciiTheme="majorHAnsi" w:hAnsiTheme="majorHAnsi" w:cs="Big Caslon"/>
+          <w:sz w:val="20"/>
+          <w:szCs w:val="22"/>
+        </w:rPr>
+        <w:t>utomation.</w:t>
       </w:r>
       <w:r>
         <w:rPr>
@@ -543,8 +673,10 @@
           <w:sz w:val="22"/>
           <w:szCs w:val="22"/>
         </w:rPr>
-        <w:t xml:space="preserve">DEV </w:t>
-      </w:r>
+        <w:t xml:space="preserve">DEV TEAM </w:t>
+      </w:r>
+      <w:bookmarkStart w:id="0" w:name="_GoBack"/>
+      <w:bookmarkEnd w:id="0"/>
       <w:r>
         <w:rPr>
           <w:rFonts w:asciiTheme="majorHAnsi" w:hAnsiTheme="majorHAnsi" w:cs="Big Caslon"/>
@@ -559,23 +691,73 @@
           <w:sz w:val="22"/>
           <w:szCs w:val="22"/>
         </w:rPr>
-        <w:t>TEAM SUPPORT ROLES</w:t>
-      </w:r>
-      <w:r>
-        <w:rPr>
-          <w:rFonts w:asciiTheme="majorHAnsi" w:hAnsiTheme="majorHAnsi" w:cs="Big Caslon"/>
-          <w:sz w:val="20"/>
-          <w:szCs w:val="22"/>
-        </w:rPr>
-        <w:t>:  Tech</w:t>
-      </w:r>
-      <w:r>
-        <w:rPr>
-          <w:rFonts w:asciiTheme="majorHAnsi" w:hAnsiTheme="majorHAnsi" w:cs="Big Caslon"/>
-          <w:sz w:val="20"/>
-          <w:szCs w:val="22"/>
-        </w:rPr>
-        <w:t xml:space="preserve"> Project Manager</w:t>
+        <w:t>SUPPORT ROLES</w:t>
+      </w:r>
+      <w:proofErr w:type="gramStart"/>
+      <w:r>
+        <w:rPr>
+          <w:rFonts w:asciiTheme="majorHAnsi" w:hAnsiTheme="majorHAnsi" w:cs="Big Caslon"/>
+          <w:sz w:val="20"/>
+          <w:szCs w:val="22"/>
+        </w:rPr>
+        <w:t xml:space="preserve">: </w:t>
+      </w:r>
+      <w:r>
+        <w:rPr>
+          <w:rFonts w:asciiTheme="majorHAnsi" w:hAnsiTheme="majorHAnsi" w:cs="Big Caslon"/>
+          <w:sz w:val="20"/>
+          <w:szCs w:val="22"/>
+        </w:rPr>
+        <w:t xml:space="preserve">  </w:t>
+      </w:r>
+      <w:r>
+        <w:rPr>
+          <w:rFonts w:asciiTheme="majorHAnsi" w:hAnsiTheme="majorHAnsi" w:cs="Big Caslon"/>
+          <w:sz w:val="20"/>
+          <w:szCs w:val="22"/>
+        </w:rPr>
+        <w:t>Cloud</w:t>
+      </w:r>
+      <w:proofErr w:type="gramEnd"/>
+      <w:r>
+        <w:rPr>
+          <w:rFonts w:asciiTheme="majorHAnsi" w:hAnsiTheme="majorHAnsi" w:cs="Big Caslon"/>
+          <w:sz w:val="20"/>
+          <w:szCs w:val="22"/>
+        </w:rPr>
+        <w:t xml:space="preserve"> </w:t>
+      </w:r>
+      <w:r>
+        <w:rPr>
+          <w:rFonts w:asciiTheme="majorHAnsi" w:hAnsiTheme="majorHAnsi" w:cs="Big Caslon"/>
+          <w:sz w:val="20"/>
+          <w:szCs w:val="22"/>
+        </w:rPr>
+        <w:t>A</w:t>
+      </w:r>
+      <w:r>
+        <w:rPr>
+          <w:rFonts w:asciiTheme="majorHAnsi" w:hAnsiTheme="majorHAnsi" w:cs="Big Caslon"/>
+          <w:sz w:val="20"/>
+          <w:szCs w:val="22"/>
+        </w:rPr>
+        <w:t>rchitect</w:t>
+      </w:r>
+      <w:r>
+        <w:rPr>
+          <w:rFonts w:asciiTheme="majorHAnsi" w:hAnsiTheme="majorHAnsi" w:cs="Big Caslon"/>
+          <w:sz w:val="20"/>
+          <w:szCs w:val="22"/>
+        </w:rPr>
+        <w:t xml:space="preserve"> &amp; </w:t>
+      </w:r>
+      <w:r>
+        <w:rPr>
+          <w:rFonts w:asciiTheme="majorHAnsi" w:hAnsiTheme="majorHAnsi" w:cs="Big Caslon"/>
+          <w:sz w:val="20"/>
+          <w:szCs w:val="22"/>
+        </w:rPr>
+        <w:t>Trainer</w:t>
       </w:r>
       <w:r>
         <w:rPr>
@@ -591,23 +773,31 @@
           <w:sz w:val="20"/>
           <w:szCs w:val="22"/>
         </w:rPr>
-        <w:t xml:space="preserve">Cloud </w:t>
-      </w:r>
-      <w:r>
-        <w:rPr>
-          <w:rFonts w:asciiTheme="majorHAnsi" w:hAnsiTheme="majorHAnsi" w:cs="Big Caslon"/>
-          <w:sz w:val="20"/>
-          <w:szCs w:val="22"/>
-        </w:rPr>
-        <w:t>A</w:t>
-      </w:r>
-      <w:r>
-        <w:rPr>
-          <w:rFonts w:asciiTheme="majorHAnsi" w:hAnsiTheme="majorHAnsi" w:cs="Big Caslon"/>
-          <w:sz w:val="20"/>
-          <w:szCs w:val="22"/>
-        </w:rPr>
-        <w:t>rchitect</w:t>
+        <w:t>Automated</w:t>
+      </w:r>
+      <w:r>
+        <w:rPr>
+          <w:rFonts w:asciiTheme="majorHAnsi" w:hAnsiTheme="majorHAnsi" w:cs="Big Caslon"/>
+          <w:sz w:val="20"/>
+          <w:szCs w:val="22"/>
+        </w:rPr>
+        <w:t xml:space="preserve"> Testing</w:t>
+      </w:r>
+      <w:r>
+        <w:rPr>
+          <w:rFonts w:asciiTheme="majorHAnsi" w:hAnsiTheme="majorHAnsi" w:cs="Big Caslon"/>
+          <w:sz w:val="20"/>
+          <w:szCs w:val="22"/>
+        </w:rPr>
+        <w:t xml:space="preserve"> </w:t>
+      </w:r>
+      <w:r>
+        <w:rPr>
+          <w:rFonts w:asciiTheme="majorHAnsi" w:hAnsiTheme="majorHAnsi" w:cs="Big Caslon"/>
+          <w:sz w:val="20"/>
+          <w:szCs w:val="22"/>
+        </w:rPr>
+        <w:t>Engineer</w:t>
       </w:r>
       <w:r>
         <w:rPr>
@@ -623,41 +813,505 @@
           <w:sz w:val="20"/>
           <w:szCs w:val="22"/>
         </w:rPr>
-        <w:t>Preventive Testing</w:t>
-      </w:r>
-      <w:r>
-        <w:rPr>
-          <w:rFonts w:asciiTheme="majorHAnsi" w:hAnsiTheme="majorHAnsi" w:cs="Big Caslon"/>
-          <w:sz w:val="20"/>
-          <w:szCs w:val="22"/>
-        </w:rPr>
-        <w:t xml:space="preserve">, </w:t>
-      </w:r>
-      <w:r>
-        <w:rPr>
-          <w:rFonts w:asciiTheme="majorHAnsi" w:hAnsiTheme="majorHAnsi" w:cs="Big Caslon"/>
-          <w:sz w:val="20"/>
-          <w:szCs w:val="22"/>
-        </w:rPr>
-        <w:t>Trainer</w:t>
-      </w:r>
-      <w:r>
-        <w:rPr>
-          <w:rFonts w:asciiTheme="majorHAnsi" w:hAnsiTheme="majorHAnsi" w:cs="Big Caslon"/>
-          <w:sz w:val="20"/>
-          <w:szCs w:val="22"/>
-        </w:rPr>
-        <w:t xml:space="preserve">, </w:t>
+        <w:t>Tech Project Manager</w:t>
+      </w:r>
+    </w:p>
+    <w:p>
+      <w:pPr>
+        <w:spacing w:line="276" w:lineRule="auto"/>
+        <w:rPr>
+          <w:rFonts w:asciiTheme="majorHAnsi" w:hAnsiTheme="majorHAnsi" w:cs="Big Caslon"/>
+          <w:sz w:val="20"/>
+          <w:szCs w:val="22"/>
+        </w:rPr>
+      </w:pPr>
+      <w:r>
+        <w:rPr>
+          <w:rFonts w:asciiTheme="majorHAnsi" w:hAnsiTheme="majorHAnsi" w:cs="Big Caslon"/>
+          <w:sz w:val="22"/>
+          <w:szCs w:val="22"/>
+        </w:rPr>
+        <w:t xml:space="preserve">TOOLS:  </w:t>
+      </w:r>
+      <w:proofErr w:type="spellStart"/>
+      <w:r>
+        <w:rPr>
+          <w:rFonts w:asciiTheme="majorHAnsi" w:hAnsiTheme="majorHAnsi" w:cs="Big Caslon"/>
+          <w:sz w:val="20"/>
+          <w:szCs w:val="22"/>
+        </w:rPr>
+        <w:t>linux</w:t>
+      </w:r>
+      <w:proofErr w:type="spellEnd"/>
+      <w:r>
+        <w:rPr>
+          <w:rFonts w:asciiTheme="majorHAnsi" w:hAnsiTheme="majorHAnsi" w:cs="Big Caslon"/>
+          <w:sz w:val="20"/>
+          <w:szCs w:val="22"/>
+        </w:rPr>
+        <w:t xml:space="preserve"> v</w:t>
+      </w:r>
+      <w:r>
+        <w:rPr>
+          <w:rFonts w:asciiTheme="majorHAnsi" w:hAnsiTheme="majorHAnsi" w:cs="Big Caslon"/>
+          <w:sz w:val="20"/>
+          <w:szCs w:val="22"/>
+        </w:rPr>
+        <w:t>agrant</w:t>
+      </w:r>
+      <w:r>
+        <w:rPr>
+          <w:rFonts w:asciiTheme="majorHAnsi" w:hAnsiTheme="majorHAnsi" w:cs="Big Caslon"/>
+          <w:sz w:val="20"/>
+          <w:szCs w:val="22"/>
+        </w:rPr>
+        <w:t xml:space="preserve"> b</w:t>
+      </w:r>
+      <w:r>
+        <w:rPr>
+          <w:rFonts w:asciiTheme="majorHAnsi" w:hAnsiTheme="majorHAnsi" w:cs="Big Caslon"/>
+          <w:sz w:val="20"/>
+          <w:szCs w:val="22"/>
+        </w:rPr>
+        <w:t>ash</w:t>
+      </w:r>
+      <w:r>
+        <w:rPr>
+          <w:rFonts w:asciiTheme="majorHAnsi" w:hAnsiTheme="majorHAnsi" w:cs="Big Caslon"/>
+          <w:sz w:val="20"/>
+          <w:szCs w:val="22"/>
+        </w:rPr>
+        <w:t xml:space="preserve"> </w:t>
+      </w:r>
+      <w:proofErr w:type="spellStart"/>
+      <w:r>
+        <w:rPr>
+          <w:rFonts w:asciiTheme="majorHAnsi" w:hAnsiTheme="majorHAnsi" w:cs="Big Caslon"/>
+          <w:sz w:val="20"/>
+          <w:szCs w:val="22"/>
+        </w:rPr>
+        <w:t>a</w:t>
+      </w:r>
+      <w:r>
+        <w:rPr>
+          <w:rFonts w:asciiTheme="majorHAnsi" w:hAnsiTheme="majorHAnsi" w:cs="Big Caslon"/>
+          <w:sz w:val="20"/>
+          <w:szCs w:val="22"/>
+        </w:rPr>
+        <w:t>nsible</w:t>
+      </w:r>
+      <w:proofErr w:type="spellEnd"/>
+      <w:r>
+        <w:rPr>
+          <w:rFonts w:asciiTheme="majorHAnsi" w:hAnsiTheme="majorHAnsi" w:cs="Big Caslon"/>
+          <w:sz w:val="20"/>
+          <w:szCs w:val="22"/>
+        </w:rPr>
+        <w:t xml:space="preserve"> </w:t>
+      </w:r>
+      <w:proofErr w:type="spellStart"/>
+      <w:r>
+        <w:rPr>
+          <w:rFonts w:asciiTheme="majorHAnsi" w:hAnsiTheme="majorHAnsi" w:cs="Big Caslon"/>
+          <w:sz w:val="20"/>
+          <w:szCs w:val="22"/>
+        </w:rPr>
+        <w:t>travis</w:t>
+      </w:r>
+      <w:proofErr w:type="spellEnd"/>
+      <w:r>
+        <w:rPr>
+          <w:rFonts w:asciiTheme="majorHAnsi" w:hAnsiTheme="majorHAnsi" w:cs="Big Caslon"/>
+          <w:sz w:val="20"/>
+          <w:szCs w:val="22"/>
+        </w:rPr>
+        <w:t xml:space="preserve">-ci </w:t>
+      </w:r>
+      <w:proofErr w:type="spellStart"/>
+      <w:r>
+        <w:rPr>
+          <w:rFonts w:asciiTheme="majorHAnsi" w:hAnsiTheme="majorHAnsi" w:cs="Big Caslon"/>
+          <w:sz w:val="20"/>
+          <w:szCs w:val="22"/>
+        </w:rPr>
+        <w:t>jenkins</w:t>
+      </w:r>
+      <w:proofErr w:type="spellEnd"/>
+      <w:r>
+        <w:rPr>
+          <w:rFonts w:asciiTheme="majorHAnsi" w:hAnsiTheme="majorHAnsi" w:cs="Big Caslon"/>
+          <w:sz w:val="20"/>
+          <w:szCs w:val="22"/>
+        </w:rPr>
+        <w:t xml:space="preserve"> </w:t>
+      </w:r>
+      <w:proofErr w:type="spellStart"/>
+      <w:r>
+        <w:rPr>
+          <w:rFonts w:asciiTheme="majorHAnsi" w:hAnsiTheme="majorHAnsi" w:cs="Big Caslon"/>
+          <w:sz w:val="20"/>
+          <w:szCs w:val="22"/>
+        </w:rPr>
+        <w:t>git</w:t>
+      </w:r>
+      <w:proofErr w:type="spellEnd"/>
+      <w:r>
+        <w:rPr>
+          <w:rFonts w:asciiTheme="majorHAnsi" w:hAnsiTheme="majorHAnsi" w:cs="Big Caslon"/>
+          <w:sz w:val="20"/>
+          <w:szCs w:val="22"/>
+        </w:rPr>
+        <w:t xml:space="preserve"> </w:t>
+      </w:r>
+      <w:proofErr w:type="spellStart"/>
+      <w:r>
+        <w:rPr>
+          <w:rFonts w:asciiTheme="majorHAnsi" w:hAnsiTheme="majorHAnsi" w:cs="Big Caslon"/>
+          <w:sz w:val="20"/>
+          <w:szCs w:val="22"/>
+        </w:rPr>
+        <w:t>github</w:t>
+      </w:r>
+      <w:proofErr w:type="spellEnd"/>
+      <w:r>
+        <w:rPr>
+          <w:rFonts w:asciiTheme="majorHAnsi" w:hAnsiTheme="majorHAnsi" w:cs="Big Caslon"/>
+          <w:sz w:val="20"/>
+          <w:szCs w:val="22"/>
+        </w:rPr>
+        <w:t xml:space="preserve"> </w:t>
+      </w:r>
+      <w:proofErr w:type="spellStart"/>
+      <w:r>
+        <w:rPr>
+          <w:rFonts w:asciiTheme="majorHAnsi" w:hAnsiTheme="majorHAnsi" w:cs="Big Caslon"/>
+          <w:sz w:val="20"/>
+          <w:szCs w:val="22"/>
+        </w:rPr>
+        <w:t>docker</w:t>
+      </w:r>
+      <w:proofErr w:type="spellEnd"/>
+      <w:r>
+        <w:rPr>
+          <w:rFonts w:asciiTheme="majorHAnsi" w:hAnsiTheme="majorHAnsi" w:cs="Big Caslon"/>
+          <w:sz w:val="20"/>
+          <w:szCs w:val="22"/>
+        </w:rPr>
+        <w:t xml:space="preserve"> </w:t>
+      </w:r>
+      <w:proofErr w:type="spellStart"/>
+      <w:r>
+        <w:rPr>
+          <w:rFonts w:asciiTheme="majorHAnsi" w:hAnsiTheme="majorHAnsi" w:cs="Big Caslon"/>
+          <w:sz w:val="20"/>
+          <w:szCs w:val="22"/>
+        </w:rPr>
+        <w:t>k</w:t>
+      </w:r>
+      <w:r>
+        <w:rPr>
+          <w:rFonts w:asciiTheme="majorHAnsi" w:hAnsiTheme="majorHAnsi" w:cs="Big Caslon"/>
+          <w:sz w:val="20"/>
+          <w:szCs w:val="22"/>
+        </w:rPr>
+        <w:t>ubernetes</w:t>
+      </w:r>
+      <w:proofErr w:type="spellEnd"/>
+      <w:r>
+        <w:rPr>
+          <w:rFonts w:asciiTheme="majorHAnsi" w:hAnsiTheme="majorHAnsi" w:cs="Big Caslon"/>
+          <w:sz w:val="20"/>
+          <w:szCs w:val="22"/>
+        </w:rPr>
+        <w:t xml:space="preserve"> </w:t>
+      </w:r>
+      <w:proofErr w:type="spellStart"/>
+      <w:r>
+        <w:rPr>
+          <w:rFonts w:asciiTheme="majorHAnsi" w:hAnsiTheme="majorHAnsi" w:cs="Big Caslon"/>
+          <w:sz w:val="20"/>
+          <w:szCs w:val="22"/>
+        </w:rPr>
+        <w:t>core</w:t>
+      </w:r>
+      <w:r>
+        <w:rPr>
+          <w:rFonts w:asciiTheme="majorHAnsi" w:hAnsiTheme="majorHAnsi" w:cs="Big Caslon"/>
+          <w:sz w:val="20"/>
+          <w:szCs w:val="22"/>
+        </w:rPr>
+        <w:t>os</w:t>
+      </w:r>
+      <w:proofErr w:type="spellEnd"/>
+      <w:r>
+        <w:rPr>
+          <w:rFonts w:asciiTheme="majorHAnsi" w:hAnsiTheme="majorHAnsi" w:cs="Big Caslon"/>
+          <w:sz w:val="20"/>
+          <w:szCs w:val="22"/>
+        </w:rPr>
+        <w:t xml:space="preserve"> </w:t>
+      </w:r>
+      <w:proofErr w:type="spellStart"/>
+      <w:r>
+        <w:rPr>
+          <w:rFonts w:asciiTheme="majorHAnsi" w:hAnsiTheme="majorHAnsi" w:cs="Big Caslon"/>
+          <w:sz w:val="20"/>
+          <w:szCs w:val="22"/>
+        </w:rPr>
+        <w:t>n</w:t>
+      </w:r>
+      <w:r>
+        <w:rPr>
+          <w:rFonts w:asciiTheme="majorHAnsi" w:hAnsiTheme="majorHAnsi" w:cs="Big Caslon"/>
+          <w:sz w:val="20"/>
+          <w:szCs w:val="22"/>
+        </w:rPr>
+        <w:t>uage</w:t>
+      </w:r>
+      <w:proofErr w:type="spellEnd"/>
+      <w:r>
+        <w:rPr>
+          <w:rFonts w:asciiTheme="majorHAnsi" w:hAnsiTheme="majorHAnsi" w:cs="Big Caslon"/>
+          <w:sz w:val="20"/>
+          <w:szCs w:val="22"/>
+        </w:rPr>
+        <w:t xml:space="preserve"> </w:t>
+      </w:r>
+      <w:proofErr w:type="spellStart"/>
+      <w:r>
+        <w:rPr>
+          <w:rFonts w:asciiTheme="majorHAnsi" w:hAnsiTheme="majorHAnsi" w:cs="Big Caslon"/>
+          <w:sz w:val="20"/>
+          <w:szCs w:val="22"/>
+        </w:rPr>
+        <w:t>mariadb</w:t>
+      </w:r>
+      <w:proofErr w:type="spellEnd"/>
+      <w:r>
+        <w:rPr>
+          <w:rFonts w:asciiTheme="majorHAnsi" w:hAnsiTheme="majorHAnsi" w:cs="Big Caslon"/>
+          <w:sz w:val="20"/>
+          <w:szCs w:val="22"/>
+        </w:rPr>
+        <w:t xml:space="preserve"> </w:t>
+      </w:r>
+      <w:proofErr w:type="spellStart"/>
+      <w:r>
+        <w:rPr>
+          <w:rFonts w:asciiTheme="majorHAnsi" w:hAnsiTheme="majorHAnsi" w:cs="Big Caslon"/>
+          <w:sz w:val="20"/>
+          <w:szCs w:val="22"/>
+        </w:rPr>
+        <w:t>artifactory</w:t>
+      </w:r>
+      <w:proofErr w:type="spellEnd"/>
+      <w:r>
+        <w:rPr>
+          <w:rFonts w:asciiTheme="majorHAnsi" w:hAnsiTheme="majorHAnsi" w:cs="Big Caslon"/>
+          <w:sz w:val="20"/>
+          <w:szCs w:val="22"/>
+        </w:rPr>
+        <w:t xml:space="preserve"> </w:t>
+      </w:r>
+      <w:proofErr w:type="spellStart"/>
+      <w:r>
+        <w:rPr>
+          <w:rFonts w:asciiTheme="majorHAnsi" w:hAnsiTheme="majorHAnsi" w:cs="Big Caslon"/>
+          <w:sz w:val="20"/>
+          <w:szCs w:val="22"/>
+        </w:rPr>
+        <w:t>ceph</w:t>
+      </w:r>
+      <w:proofErr w:type="spellEnd"/>
+    </w:p>
+    <w:p>
+      <w:pPr>
+        <w:spacing w:line="276" w:lineRule="auto"/>
+        <w:rPr>
+          <w:rFonts w:asciiTheme="majorHAnsi" w:hAnsiTheme="majorHAnsi" w:cs="Big Caslon"/>
+          <w:sz w:val="22"/>
+          <w:szCs w:val="22"/>
+        </w:rPr>
+      </w:pPr>
+      <w:r>
+        <w:rPr>
+          <w:rFonts w:asciiTheme="majorHAnsi" w:hAnsiTheme="majorHAnsi" w:cs="Big Caslon"/>
+          <w:sz w:val="22"/>
+          <w:szCs w:val="22"/>
+        </w:rPr>
+        <w:t>SUPPORTE</w:t>
+      </w:r>
+      <w:r>
+        <w:rPr>
+          <w:rFonts w:asciiTheme="majorHAnsi" w:hAnsiTheme="majorHAnsi" w:cs="Big Caslon"/>
+          <w:sz w:val="22"/>
+          <w:szCs w:val="22"/>
+        </w:rPr>
+        <w:t>D LANGUAGES:</w:t>
+      </w:r>
+      <w:r>
+        <w:rPr>
+          <w:rFonts w:asciiTheme="majorHAnsi" w:hAnsiTheme="majorHAnsi" w:cs="Big Caslon"/>
+          <w:sz w:val="22"/>
+          <w:szCs w:val="22"/>
+        </w:rPr>
+        <w:t xml:space="preserve">  </w:t>
+      </w:r>
+      <w:r>
+        <w:rPr>
+          <w:rFonts w:asciiTheme="majorHAnsi" w:hAnsiTheme="majorHAnsi" w:cs="Big Caslon"/>
+          <w:sz w:val="20"/>
+          <w:szCs w:val="22"/>
+        </w:rPr>
+        <w:t>shell</w:t>
+      </w:r>
+      <w:r>
+        <w:rPr>
+          <w:rFonts w:asciiTheme="majorHAnsi" w:hAnsiTheme="majorHAnsi" w:cs="Big Caslon"/>
+          <w:sz w:val="20"/>
+          <w:szCs w:val="22"/>
+        </w:rPr>
+        <w:t>s</w:t>
+      </w:r>
+      <w:r>
+        <w:rPr>
+          <w:rFonts w:asciiTheme="majorHAnsi" w:hAnsiTheme="majorHAnsi" w:cs="Big Caslon"/>
+          <w:sz w:val="20"/>
+          <w:szCs w:val="22"/>
+        </w:rPr>
+        <w:t xml:space="preserve"> </w:t>
+      </w:r>
+      <w:r>
+        <w:rPr>
+          <w:rFonts w:asciiTheme="majorHAnsi" w:hAnsiTheme="majorHAnsi" w:cs="Big Caslon"/>
+          <w:sz w:val="20"/>
+          <w:szCs w:val="22"/>
+        </w:rPr>
+        <w:t>python</w:t>
+      </w:r>
+      <w:r>
+        <w:rPr>
+          <w:rFonts w:asciiTheme="majorHAnsi" w:hAnsiTheme="majorHAnsi" w:cs="Big Caslon"/>
+          <w:sz w:val="20"/>
+          <w:szCs w:val="22"/>
+        </w:rPr>
+        <w:t xml:space="preserve"> go ruby</w:t>
+      </w:r>
+      <w:r>
+        <w:rPr>
+          <w:rFonts w:asciiTheme="majorHAnsi" w:hAnsiTheme="majorHAnsi" w:cs="Big Caslon"/>
+          <w:sz w:val="20"/>
+          <w:szCs w:val="22"/>
+        </w:rPr>
+        <w:t xml:space="preserve"> </w:t>
+      </w:r>
+      <w:r>
+        <w:rPr>
+          <w:rFonts w:asciiTheme="majorHAnsi" w:hAnsiTheme="majorHAnsi" w:cs="Big Caslon"/>
+          <w:sz w:val="20"/>
+          <w:szCs w:val="22"/>
+        </w:rPr>
+        <w:t xml:space="preserve">java </w:t>
+      </w:r>
+      <w:proofErr w:type="spellStart"/>
+      <w:r>
+        <w:rPr>
+          <w:rFonts w:asciiTheme="majorHAnsi" w:hAnsiTheme="majorHAnsi" w:cs="Big Caslon"/>
+          <w:sz w:val="20"/>
+          <w:szCs w:val="22"/>
+        </w:rPr>
+        <w:t>php</w:t>
+      </w:r>
+      <w:proofErr w:type="spellEnd"/>
+      <w:r>
+        <w:rPr>
+          <w:rFonts w:asciiTheme="majorHAnsi" w:hAnsiTheme="majorHAnsi" w:cs="Big Caslon"/>
+          <w:sz w:val="20"/>
+          <w:szCs w:val="22"/>
+        </w:rPr>
+        <w:t xml:space="preserve"> C </w:t>
+      </w:r>
+      <w:proofErr w:type="spellStart"/>
+      <w:r>
+        <w:rPr>
+          <w:rFonts w:asciiTheme="majorHAnsi" w:hAnsiTheme="majorHAnsi" w:cs="Big Caslon"/>
+          <w:sz w:val="20"/>
+          <w:szCs w:val="22"/>
+        </w:rPr>
+        <w:t>lua</w:t>
+      </w:r>
+      <w:proofErr w:type="spellEnd"/>
+      <w:r>
+        <w:rPr>
+          <w:rFonts w:asciiTheme="majorHAnsi" w:hAnsiTheme="majorHAnsi" w:cs="Big Caslon"/>
+          <w:sz w:val="20"/>
+          <w:szCs w:val="22"/>
+        </w:rPr>
+        <w:t xml:space="preserve"> </w:t>
+      </w:r>
+      <w:proofErr w:type="spellStart"/>
+      <w:r>
+        <w:rPr>
+          <w:rFonts w:asciiTheme="majorHAnsi" w:hAnsiTheme="majorHAnsi" w:cs="Big Caslon"/>
+          <w:sz w:val="20"/>
+          <w:szCs w:val="22"/>
+        </w:rPr>
+        <w:t>perl</w:t>
+      </w:r>
+      <w:proofErr w:type="spellEnd"/>
+      <w:r>
+        <w:rPr>
+          <w:rFonts w:asciiTheme="majorHAnsi" w:hAnsiTheme="majorHAnsi" w:cs="Big Caslon"/>
+          <w:sz w:val="20"/>
+          <w:szCs w:val="22"/>
+        </w:rPr>
+        <w:t xml:space="preserve"> .net</w:t>
+      </w:r>
+    </w:p>
+    <w:p>
+      <w:pPr>
+        <w:spacing w:line="276" w:lineRule="auto"/>
+        <w:rPr>
+          <w:rFonts w:asciiTheme="majorHAnsi" w:hAnsiTheme="majorHAnsi" w:cs="Big Caslon"/>
+          <w:sz w:val="22"/>
+          <w:szCs w:val="22"/>
+        </w:rPr>
+      </w:pPr>
+      <w:r>
+        <w:rPr>
+          <w:rFonts w:asciiTheme="majorHAnsi" w:hAnsiTheme="majorHAnsi" w:cs="Big Caslon"/>
+          <w:sz w:val="22"/>
+          <w:szCs w:val="22"/>
+        </w:rPr>
+        <w:t xml:space="preserve">SUPPORTED </w:t>
+      </w:r>
+      <w:r>
+        <w:rPr>
+          <w:rFonts w:asciiTheme="majorHAnsi" w:hAnsiTheme="majorHAnsi" w:cs="Big Caslon"/>
+          <w:sz w:val="22"/>
+          <w:szCs w:val="22"/>
+        </w:rPr>
+        <w:t>OS</w:t>
       </w:r>
       <w:proofErr w:type="gramStart"/>
       <w:r>
         <w:rPr>
           <w:rFonts w:asciiTheme="majorHAnsi" w:hAnsiTheme="majorHAnsi" w:cs="Big Caslon"/>
-          <w:sz w:val="20"/>
-          <w:szCs w:val="22"/>
-        </w:rPr>
-        <w:t>Automation</w:t>
-      </w:r>
+          <w:sz w:val="22"/>
+          <w:szCs w:val="22"/>
+        </w:rPr>
+        <w:t xml:space="preserve">:   </w:t>
+      </w:r>
+      <w:proofErr w:type="spellStart"/>
+      <w:r>
+        <w:rPr>
+          <w:rFonts w:asciiTheme="majorHAnsi" w:hAnsiTheme="majorHAnsi" w:cs="Big Caslon"/>
+          <w:sz w:val="20"/>
+          <w:szCs w:val="22"/>
+        </w:rPr>
+        <w:t>RedHat</w:t>
+      </w:r>
+      <w:proofErr w:type="spellEnd"/>
       <w:proofErr w:type="gramEnd"/>
       <w:r>
         <w:rPr>
@@ -665,590 +1319,77 @@
           <w:sz w:val="20"/>
           <w:szCs w:val="22"/>
         </w:rPr>
-        <w:t xml:space="preserve"> Engineer</w:t>
-      </w:r>
-      <w:r>
-        <w:rPr>
-          <w:rFonts w:asciiTheme="majorHAnsi" w:hAnsiTheme="majorHAnsi" w:cs="Big Caslon"/>
-          <w:sz w:val="20"/>
-          <w:szCs w:val="22"/>
-        </w:rPr>
-        <w:t>.</w:t>
-      </w:r>
-    </w:p>
-    <w:p>
-      <w:pPr>
-        <w:rPr>
-          <w:rFonts w:asciiTheme="majorHAnsi" w:hAnsiTheme="majorHAnsi" w:cs="Big Caslon"/>
-          <w:sz w:val="20"/>
-          <w:szCs w:val="22"/>
-        </w:rPr>
-      </w:pPr>
-      <w:r>
-        <w:rPr>
-          <w:rFonts w:asciiTheme="majorHAnsi" w:hAnsiTheme="majorHAnsi" w:cs="Big Caslon"/>
-          <w:sz w:val="22"/>
-          <w:szCs w:val="22"/>
-        </w:rPr>
-        <w:t xml:space="preserve">TOOLS:   </w:t>
-      </w:r>
-      <w:proofErr w:type="spellStart"/>
-      <w:r>
-        <w:rPr>
-          <w:rFonts w:asciiTheme="majorHAnsi" w:hAnsiTheme="majorHAnsi" w:cs="Big Caslon"/>
-          <w:sz w:val="20"/>
-          <w:szCs w:val="22"/>
-        </w:rPr>
-        <w:t>linux</w:t>
-      </w:r>
-      <w:proofErr w:type="spellEnd"/>
-      <w:r>
-        <w:rPr>
-          <w:rFonts w:asciiTheme="majorHAnsi" w:hAnsiTheme="majorHAnsi" w:cs="Big Caslon"/>
-          <w:sz w:val="20"/>
-          <w:szCs w:val="22"/>
-        </w:rPr>
-        <w:t xml:space="preserve"> v</w:t>
-      </w:r>
-      <w:r>
-        <w:rPr>
-          <w:rFonts w:asciiTheme="majorHAnsi" w:hAnsiTheme="majorHAnsi" w:cs="Big Caslon"/>
-          <w:sz w:val="20"/>
-          <w:szCs w:val="22"/>
-        </w:rPr>
-        <w:t>agrant</w:t>
-      </w:r>
-      <w:r>
-        <w:rPr>
-          <w:rFonts w:asciiTheme="majorHAnsi" w:hAnsiTheme="majorHAnsi" w:cs="Big Caslon"/>
-          <w:sz w:val="20"/>
-          <w:szCs w:val="22"/>
-        </w:rPr>
-        <w:t xml:space="preserve"> b</w:t>
-      </w:r>
-      <w:r>
-        <w:rPr>
-          <w:rFonts w:asciiTheme="majorHAnsi" w:hAnsiTheme="majorHAnsi" w:cs="Big Caslon"/>
-          <w:sz w:val="20"/>
-          <w:szCs w:val="22"/>
-        </w:rPr>
-        <w:t>ash</w:t>
-      </w:r>
-      <w:r>
-        <w:rPr>
-          <w:rFonts w:asciiTheme="majorHAnsi" w:hAnsiTheme="majorHAnsi" w:cs="Big Caslon"/>
-          <w:sz w:val="20"/>
-          <w:szCs w:val="22"/>
-        </w:rPr>
-        <w:t xml:space="preserve"> </w:t>
-      </w:r>
-      <w:proofErr w:type="spellStart"/>
-      <w:r>
-        <w:rPr>
-          <w:rFonts w:asciiTheme="majorHAnsi" w:hAnsiTheme="majorHAnsi" w:cs="Big Caslon"/>
-          <w:sz w:val="20"/>
-          <w:szCs w:val="22"/>
-        </w:rPr>
-        <w:t>a</w:t>
-      </w:r>
-      <w:r>
-        <w:rPr>
-          <w:rFonts w:asciiTheme="majorHAnsi" w:hAnsiTheme="majorHAnsi" w:cs="Big Caslon"/>
-          <w:sz w:val="20"/>
-          <w:szCs w:val="22"/>
-        </w:rPr>
-        <w:t>nsible</w:t>
-      </w:r>
-      <w:proofErr w:type="spellEnd"/>
-      <w:r>
-        <w:rPr>
-          <w:rFonts w:asciiTheme="majorHAnsi" w:hAnsiTheme="majorHAnsi" w:cs="Big Caslon"/>
-          <w:sz w:val="20"/>
-          <w:szCs w:val="22"/>
-        </w:rPr>
-        <w:t xml:space="preserve"> </w:t>
-      </w:r>
-      <w:proofErr w:type="spellStart"/>
-      <w:r>
-        <w:rPr>
-          <w:rFonts w:asciiTheme="majorHAnsi" w:hAnsiTheme="majorHAnsi" w:cs="Big Caslon"/>
-          <w:sz w:val="20"/>
-          <w:szCs w:val="22"/>
-        </w:rPr>
-        <w:t>travis</w:t>
-      </w:r>
-      <w:proofErr w:type="spellEnd"/>
-      <w:r>
-        <w:rPr>
-          <w:rFonts w:asciiTheme="majorHAnsi" w:hAnsiTheme="majorHAnsi" w:cs="Big Caslon"/>
-          <w:sz w:val="20"/>
-          <w:szCs w:val="22"/>
-        </w:rPr>
-        <w:t xml:space="preserve">-ci </w:t>
-      </w:r>
-      <w:proofErr w:type="spellStart"/>
-      <w:r>
-        <w:rPr>
-          <w:rFonts w:asciiTheme="majorHAnsi" w:hAnsiTheme="majorHAnsi" w:cs="Big Caslon"/>
-          <w:sz w:val="20"/>
-          <w:szCs w:val="22"/>
-        </w:rPr>
-        <w:t>jenkins</w:t>
-      </w:r>
-      <w:proofErr w:type="spellEnd"/>
-      <w:r>
-        <w:rPr>
-          <w:rFonts w:asciiTheme="majorHAnsi" w:hAnsiTheme="majorHAnsi" w:cs="Big Caslon"/>
-          <w:sz w:val="20"/>
-          <w:szCs w:val="22"/>
-        </w:rPr>
-        <w:t xml:space="preserve"> </w:t>
-      </w:r>
-      <w:proofErr w:type="spellStart"/>
-      <w:r>
-        <w:rPr>
-          <w:rFonts w:asciiTheme="majorHAnsi" w:hAnsiTheme="majorHAnsi" w:cs="Big Caslon"/>
-          <w:sz w:val="20"/>
-          <w:szCs w:val="22"/>
-        </w:rPr>
-        <w:t>git</w:t>
-      </w:r>
-      <w:proofErr w:type="spellEnd"/>
-      <w:r>
-        <w:rPr>
-          <w:rFonts w:asciiTheme="majorHAnsi" w:hAnsiTheme="majorHAnsi" w:cs="Big Caslon"/>
-          <w:sz w:val="20"/>
-          <w:szCs w:val="22"/>
-        </w:rPr>
-        <w:t xml:space="preserve"> </w:t>
-      </w:r>
-      <w:proofErr w:type="spellStart"/>
-      <w:r>
-        <w:rPr>
-          <w:rFonts w:asciiTheme="majorHAnsi" w:hAnsiTheme="majorHAnsi" w:cs="Big Caslon"/>
-          <w:sz w:val="20"/>
-          <w:szCs w:val="22"/>
-        </w:rPr>
-        <w:t>github</w:t>
-      </w:r>
-      <w:proofErr w:type="spellEnd"/>
-      <w:r>
-        <w:rPr>
-          <w:rFonts w:asciiTheme="majorHAnsi" w:hAnsiTheme="majorHAnsi" w:cs="Big Caslon"/>
-          <w:sz w:val="20"/>
-          <w:szCs w:val="22"/>
-        </w:rPr>
-        <w:t xml:space="preserve"> </w:t>
-      </w:r>
-      <w:proofErr w:type="spellStart"/>
-      <w:r>
-        <w:rPr>
-          <w:rFonts w:asciiTheme="majorHAnsi" w:hAnsiTheme="majorHAnsi" w:cs="Big Caslon"/>
-          <w:sz w:val="20"/>
-          <w:szCs w:val="22"/>
-        </w:rPr>
-        <w:t>docker</w:t>
-      </w:r>
-      <w:proofErr w:type="spellEnd"/>
-      <w:r>
-        <w:rPr>
-          <w:rFonts w:asciiTheme="majorHAnsi" w:hAnsiTheme="majorHAnsi" w:cs="Big Caslon"/>
-          <w:sz w:val="20"/>
-          <w:szCs w:val="22"/>
-        </w:rPr>
-        <w:t xml:space="preserve"> </w:t>
-      </w:r>
-      <w:proofErr w:type="spellStart"/>
-      <w:r>
-        <w:rPr>
-          <w:rFonts w:asciiTheme="majorHAnsi" w:hAnsiTheme="majorHAnsi" w:cs="Big Caslon"/>
-          <w:sz w:val="20"/>
-          <w:szCs w:val="22"/>
-        </w:rPr>
-        <w:t>k</w:t>
-      </w:r>
-      <w:r>
-        <w:rPr>
-          <w:rFonts w:asciiTheme="majorHAnsi" w:hAnsiTheme="majorHAnsi" w:cs="Big Caslon"/>
-          <w:sz w:val="20"/>
-          <w:szCs w:val="22"/>
-        </w:rPr>
-        <w:t>ubernetes</w:t>
-      </w:r>
-      <w:proofErr w:type="spellEnd"/>
-      <w:r>
-        <w:rPr>
-          <w:rFonts w:asciiTheme="majorHAnsi" w:hAnsiTheme="majorHAnsi" w:cs="Big Caslon"/>
-          <w:sz w:val="20"/>
-          <w:szCs w:val="22"/>
-        </w:rPr>
-        <w:t xml:space="preserve"> </w:t>
-      </w:r>
-      <w:proofErr w:type="spellStart"/>
-      <w:r>
-        <w:rPr>
-          <w:rFonts w:asciiTheme="majorHAnsi" w:hAnsiTheme="majorHAnsi" w:cs="Big Caslon"/>
-          <w:sz w:val="20"/>
-          <w:szCs w:val="22"/>
-        </w:rPr>
-        <w:t>core</w:t>
-      </w:r>
-      <w:r>
-        <w:rPr>
-          <w:rFonts w:asciiTheme="majorHAnsi" w:hAnsiTheme="majorHAnsi" w:cs="Big Caslon"/>
-          <w:sz w:val="20"/>
-          <w:szCs w:val="22"/>
-        </w:rPr>
-        <w:t>os</w:t>
-      </w:r>
-      <w:proofErr w:type="spellEnd"/>
-      <w:r>
-        <w:rPr>
-          <w:rFonts w:asciiTheme="majorHAnsi" w:hAnsiTheme="majorHAnsi" w:cs="Big Caslon"/>
-          <w:sz w:val="20"/>
-          <w:szCs w:val="22"/>
-        </w:rPr>
-        <w:t xml:space="preserve"> </w:t>
-      </w:r>
-      <w:proofErr w:type="spellStart"/>
-      <w:r>
-        <w:rPr>
-          <w:rFonts w:asciiTheme="majorHAnsi" w:hAnsiTheme="majorHAnsi" w:cs="Big Caslon"/>
-          <w:sz w:val="20"/>
-          <w:szCs w:val="22"/>
-        </w:rPr>
-        <w:t>n</w:t>
-      </w:r>
-      <w:r>
-        <w:rPr>
-          <w:rFonts w:asciiTheme="majorHAnsi" w:hAnsiTheme="majorHAnsi" w:cs="Big Caslon"/>
-          <w:sz w:val="20"/>
-          <w:szCs w:val="22"/>
-        </w:rPr>
-        <w:t>uage</w:t>
-      </w:r>
-      <w:proofErr w:type="spellEnd"/>
-      <w:r>
-        <w:rPr>
-          <w:rFonts w:asciiTheme="majorHAnsi" w:hAnsiTheme="majorHAnsi" w:cs="Big Caslon"/>
-          <w:sz w:val="20"/>
-          <w:szCs w:val="22"/>
-        </w:rPr>
-        <w:t xml:space="preserve"> </w:t>
-      </w:r>
-      <w:proofErr w:type="spellStart"/>
-      <w:r>
-        <w:rPr>
-          <w:rFonts w:asciiTheme="majorHAnsi" w:hAnsiTheme="majorHAnsi" w:cs="Big Caslon"/>
-          <w:sz w:val="20"/>
-          <w:szCs w:val="22"/>
-        </w:rPr>
-        <w:t>mariadb</w:t>
-      </w:r>
-      <w:proofErr w:type="spellEnd"/>
-      <w:r>
-        <w:rPr>
-          <w:rFonts w:asciiTheme="majorHAnsi" w:hAnsiTheme="majorHAnsi" w:cs="Big Caslon"/>
-          <w:sz w:val="20"/>
-          <w:szCs w:val="22"/>
-        </w:rPr>
-        <w:t xml:space="preserve"> </w:t>
-      </w:r>
-      <w:proofErr w:type="spellStart"/>
-      <w:r>
-        <w:rPr>
-          <w:rFonts w:asciiTheme="majorHAnsi" w:hAnsiTheme="majorHAnsi" w:cs="Big Caslon"/>
-          <w:sz w:val="20"/>
-          <w:szCs w:val="22"/>
-        </w:rPr>
-        <w:t>artifactory</w:t>
-      </w:r>
-      <w:proofErr w:type="spellEnd"/>
-      <w:r>
-        <w:rPr>
-          <w:rFonts w:asciiTheme="majorHAnsi" w:hAnsiTheme="majorHAnsi" w:cs="Big Caslon"/>
-          <w:sz w:val="20"/>
-          <w:szCs w:val="22"/>
-        </w:rPr>
-        <w:t xml:space="preserve"> </w:t>
-      </w:r>
-      <w:proofErr w:type="spellStart"/>
-      <w:r>
-        <w:rPr>
-          <w:rFonts w:asciiTheme="majorHAnsi" w:hAnsiTheme="majorHAnsi" w:cs="Big Caslon"/>
-          <w:sz w:val="20"/>
-          <w:szCs w:val="22"/>
-        </w:rPr>
-        <w:t>ceph</w:t>
-      </w:r>
-      <w:proofErr w:type="spellEnd"/>
-    </w:p>
-    <w:p>
-      <w:pPr>
-        <w:rPr>
-          <w:rFonts w:asciiTheme="majorHAnsi" w:hAnsiTheme="majorHAnsi" w:cs="Big Caslon"/>
-          <w:sz w:val="22"/>
-          <w:szCs w:val="22"/>
-        </w:rPr>
-      </w:pPr>
-      <w:r>
-        <w:rPr>
-          <w:rFonts w:asciiTheme="majorHAnsi" w:hAnsiTheme="majorHAnsi" w:cs="Big Caslon"/>
-          <w:sz w:val="22"/>
-          <w:szCs w:val="22"/>
-        </w:rPr>
-        <w:t>SUPPORTE</w:t>
-      </w:r>
-      <w:r>
-        <w:rPr>
-          <w:rFonts w:asciiTheme="majorHAnsi" w:hAnsiTheme="majorHAnsi" w:cs="Big Caslon"/>
-          <w:sz w:val="22"/>
-          <w:szCs w:val="22"/>
-        </w:rPr>
-        <w:t>D LANGUAGES</w:t>
-      </w:r>
-      <w:proofErr w:type="gramStart"/>
-      <w:r>
-        <w:rPr>
-          <w:rFonts w:asciiTheme="majorHAnsi" w:hAnsiTheme="majorHAnsi" w:cs="Big Caslon"/>
-          <w:sz w:val="22"/>
-          <w:szCs w:val="22"/>
-        </w:rPr>
-        <w:t xml:space="preserve">:   </w:t>
-      </w:r>
-      <w:r>
-        <w:rPr>
-          <w:rFonts w:asciiTheme="majorHAnsi" w:hAnsiTheme="majorHAnsi" w:cs="Big Caslon"/>
-          <w:sz w:val="20"/>
-          <w:szCs w:val="22"/>
-        </w:rPr>
-        <w:t>shell</w:t>
-      </w:r>
-      <w:r>
-        <w:rPr>
-          <w:rFonts w:asciiTheme="majorHAnsi" w:hAnsiTheme="majorHAnsi" w:cs="Big Caslon"/>
-          <w:sz w:val="20"/>
-          <w:szCs w:val="22"/>
-        </w:rPr>
-        <w:t>s</w:t>
-      </w:r>
-      <w:proofErr w:type="gramEnd"/>
-      <w:r>
-        <w:rPr>
-          <w:rFonts w:asciiTheme="majorHAnsi" w:hAnsiTheme="majorHAnsi" w:cs="Big Caslon"/>
-          <w:sz w:val="20"/>
-          <w:szCs w:val="22"/>
-        </w:rPr>
-        <w:t xml:space="preserve"> </w:t>
-      </w:r>
-      <w:r>
-        <w:rPr>
-          <w:rFonts w:asciiTheme="majorHAnsi" w:hAnsiTheme="majorHAnsi" w:cs="Big Caslon"/>
-          <w:sz w:val="20"/>
-          <w:szCs w:val="22"/>
-        </w:rPr>
-        <w:t>python</w:t>
-      </w:r>
-      <w:r>
-        <w:rPr>
-          <w:rFonts w:asciiTheme="majorHAnsi" w:hAnsiTheme="majorHAnsi" w:cs="Big Caslon"/>
-          <w:sz w:val="20"/>
-          <w:szCs w:val="22"/>
-        </w:rPr>
-        <w:t xml:space="preserve"> go ruby</w:t>
-      </w:r>
-      <w:r>
-        <w:rPr>
-          <w:rFonts w:asciiTheme="majorHAnsi" w:hAnsiTheme="majorHAnsi" w:cs="Big Caslon"/>
-          <w:sz w:val="20"/>
-          <w:szCs w:val="22"/>
-        </w:rPr>
-        <w:t xml:space="preserve"> </w:t>
-      </w:r>
-      <w:r>
-        <w:rPr>
-          <w:rFonts w:asciiTheme="majorHAnsi" w:hAnsiTheme="majorHAnsi" w:cs="Big Caslon"/>
-          <w:sz w:val="20"/>
-          <w:szCs w:val="22"/>
-        </w:rPr>
-        <w:t xml:space="preserve">java </w:t>
-      </w:r>
-      <w:proofErr w:type="spellStart"/>
-      <w:r>
-        <w:rPr>
-          <w:rFonts w:asciiTheme="majorHAnsi" w:hAnsiTheme="majorHAnsi" w:cs="Big Caslon"/>
-          <w:sz w:val="20"/>
-          <w:szCs w:val="22"/>
-        </w:rPr>
-        <w:t>php</w:t>
-      </w:r>
-      <w:proofErr w:type="spellEnd"/>
-      <w:r>
-        <w:rPr>
-          <w:rFonts w:asciiTheme="majorHAnsi" w:hAnsiTheme="majorHAnsi" w:cs="Big Caslon"/>
-          <w:sz w:val="20"/>
-          <w:szCs w:val="22"/>
-        </w:rPr>
-        <w:t xml:space="preserve"> C </w:t>
-      </w:r>
-      <w:proofErr w:type="spellStart"/>
-      <w:r>
-        <w:rPr>
-          <w:rFonts w:asciiTheme="majorHAnsi" w:hAnsiTheme="majorHAnsi" w:cs="Big Caslon"/>
-          <w:sz w:val="20"/>
-          <w:szCs w:val="22"/>
-        </w:rPr>
-        <w:t>lua</w:t>
-      </w:r>
-      <w:proofErr w:type="spellEnd"/>
-      <w:r>
-        <w:rPr>
-          <w:rFonts w:asciiTheme="majorHAnsi" w:hAnsiTheme="majorHAnsi" w:cs="Big Caslon"/>
-          <w:sz w:val="20"/>
-          <w:szCs w:val="22"/>
-        </w:rPr>
-        <w:t xml:space="preserve"> </w:t>
-      </w:r>
-      <w:proofErr w:type="spellStart"/>
-      <w:r>
-        <w:rPr>
-          <w:rFonts w:asciiTheme="majorHAnsi" w:hAnsiTheme="majorHAnsi" w:cs="Big Caslon"/>
-          <w:sz w:val="20"/>
-          <w:szCs w:val="22"/>
-        </w:rPr>
-        <w:t>perl</w:t>
-      </w:r>
-      <w:proofErr w:type="spellEnd"/>
-      <w:r>
-        <w:rPr>
-          <w:rFonts w:asciiTheme="majorHAnsi" w:hAnsiTheme="majorHAnsi" w:cs="Big Caslon"/>
-          <w:sz w:val="20"/>
-          <w:szCs w:val="22"/>
-        </w:rPr>
-        <w:t xml:space="preserve"> .net</w:t>
-      </w:r>
-    </w:p>
-    <w:p>
-      <w:pPr>
-        <w:rPr>
-          <w:rFonts w:asciiTheme="majorHAnsi" w:hAnsiTheme="majorHAnsi" w:cs="Big Caslon"/>
-          <w:sz w:val="22"/>
-          <w:szCs w:val="22"/>
-        </w:rPr>
-      </w:pPr>
-      <w:r>
-        <w:rPr>
-          <w:rFonts w:asciiTheme="majorHAnsi" w:hAnsiTheme="majorHAnsi" w:cs="Big Caslon"/>
-          <w:sz w:val="22"/>
-          <w:szCs w:val="22"/>
-        </w:rPr>
-        <w:t xml:space="preserve">SUPPORTED </w:t>
-      </w:r>
-      <w:r>
-        <w:rPr>
-          <w:rFonts w:asciiTheme="majorHAnsi" w:hAnsiTheme="majorHAnsi" w:cs="Big Caslon"/>
-          <w:sz w:val="22"/>
+        <w:t xml:space="preserve"> </w:t>
+      </w:r>
+      <w:r>
+        <w:rPr>
+          <w:rFonts w:asciiTheme="majorHAnsi" w:hAnsiTheme="majorHAnsi" w:cs="Big Caslon"/>
+          <w:sz w:val="20"/>
+          <w:szCs w:val="22"/>
+        </w:rPr>
+        <w:t>Ubuntu</w:t>
+      </w:r>
+      <w:r>
+        <w:rPr>
+          <w:rFonts w:asciiTheme="majorHAnsi" w:hAnsiTheme="majorHAnsi" w:cs="Big Caslon"/>
+          <w:sz w:val="20"/>
+          <w:szCs w:val="22"/>
+        </w:rPr>
+        <w:t xml:space="preserve"> </w:t>
+      </w:r>
+      <w:proofErr w:type="spellStart"/>
+      <w:r>
+        <w:rPr>
+          <w:rFonts w:asciiTheme="majorHAnsi" w:hAnsiTheme="majorHAnsi" w:cs="Big Caslon"/>
+          <w:sz w:val="20"/>
+          <w:szCs w:val="22"/>
+        </w:rPr>
+        <w:t>CentOS</w:t>
+      </w:r>
+      <w:proofErr w:type="spellEnd"/>
+      <w:r>
+        <w:rPr>
+          <w:rFonts w:asciiTheme="majorHAnsi" w:hAnsiTheme="majorHAnsi" w:cs="Big Caslon"/>
+          <w:sz w:val="20"/>
+          <w:szCs w:val="22"/>
+        </w:rPr>
+        <w:t xml:space="preserve"> </w:t>
+      </w:r>
+      <w:proofErr w:type="spellStart"/>
+      <w:r>
+        <w:rPr>
+          <w:rFonts w:asciiTheme="majorHAnsi" w:hAnsiTheme="majorHAnsi" w:cs="Big Caslon"/>
+          <w:sz w:val="20"/>
+          <w:szCs w:val="22"/>
+        </w:rPr>
+        <w:t>Debian</w:t>
+      </w:r>
+      <w:proofErr w:type="spellEnd"/>
+      <w:r>
+        <w:rPr>
+          <w:rFonts w:asciiTheme="majorHAnsi" w:hAnsiTheme="majorHAnsi" w:cs="Big Caslon"/>
+          <w:sz w:val="20"/>
+          <w:szCs w:val="22"/>
+        </w:rPr>
+        <w:t xml:space="preserve"> </w:t>
+      </w:r>
+      <w:proofErr w:type="spellStart"/>
+      <w:r>
+        <w:rPr>
+          <w:rFonts w:asciiTheme="majorHAnsi" w:hAnsiTheme="majorHAnsi" w:cs="Big Caslon"/>
+          <w:sz w:val="20"/>
           <w:szCs w:val="22"/>
         </w:rPr>
         <w:t>OS</w:t>
       </w:r>
-      <w:proofErr w:type="gramStart"/>
-      <w:r>
-        <w:rPr>
-          <w:rFonts w:asciiTheme="majorHAnsi" w:hAnsiTheme="majorHAnsi" w:cs="Big Caslon"/>
-          <w:sz w:val="22"/>
-          <w:szCs w:val="22"/>
-        </w:rPr>
-        <w:t xml:space="preserve">:   </w:t>
-      </w:r>
-      <w:proofErr w:type="spellStart"/>
-      <w:r>
-        <w:rPr>
-          <w:rFonts w:asciiTheme="majorHAnsi" w:hAnsiTheme="majorHAnsi" w:cs="Big Caslon"/>
-          <w:sz w:val="20"/>
-          <w:szCs w:val="22"/>
-        </w:rPr>
-        <w:t>RedHat</w:t>
-      </w:r>
-      <w:proofErr w:type="spellEnd"/>
-      <w:proofErr w:type="gramEnd"/>
-      <w:r>
-        <w:rPr>
-          <w:rFonts w:asciiTheme="majorHAnsi" w:hAnsiTheme="majorHAnsi" w:cs="Big Caslon"/>
-          <w:sz w:val="20"/>
-          <w:szCs w:val="22"/>
-        </w:rPr>
-        <w:t xml:space="preserve">, </w:t>
-      </w:r>
-      <w:r>
-        <w:rPr>
-          <w:rFonts w:asciiTheme="majorHAnsi" w:hAnsiTheme="majorHAnsi" w:cs="Big Caslon"/>
-          <w:sz w:val="20"/>
-          <w:szCs w:val="22"/>
-        </w:rPr>
-        <w:t>Ubuntu</w:t>
-      </w:r>
-      <w:r>
-        <w:rPr>
-          <w:rFonts w:asciiTheme="majorHAnsi" w:hAnsiTheme="majorHAnsi" w:cs="Big Caslon"/>
-          <w:sz w:val="20"/>
-          <w:szCs w:val="22"/>
-        </w:rPr>
-        <w:t xml:space="preserve">, </w:t>
-      </w:r>
-      <w:proofErr w:type="spellStart"/>
-      <w:r>
-        <w:rPr>
-          <w:rFonts w:asciiTheme="majorHAnsi" w:hAnsiTheme="majorHAnsi" w:cs="Big Caslon"/>
-          <w:sz w:val="20"/>
-          <w:szCs w:val="22"/>
-        </w:rPr>
-        <w:t>CentOS</w:t>
-      </w:r>
-      <w:proofErr w:type="spellEnd"/>
-      <w:r>
-        <w:rPr>
-          <w:rFonts w:asciiTheme="majorHAnsi" w:hAnsiTheme="majorHAnsi" w:cs="Big Caslon"/>
-          <w:sz w:val="20"/>
-          <w:szCs w:val="22"/>
-        </w:rPr>
-        <w:t xml:space="preserve">, </w:t>
-      </w:r>
-      <w:proofErr w:type="spellStart"/>
-      <w:r>
-        <w:rPr>
-          <w:rFonts w:asciiTheme="majorHAnsi" w:hAnsiTheme="majorHAnsi" w:cs="Big Caslon"/>
-          <w:sz w:val="20"/>
-          <w:szCs w:val="22"/>
-        </w:rPr>
-        <w:t>Debian</w:t>
-      </w:r>
-      <w:proofErr w:type="spellEnd"/>
-      <w:r>
-        <w:rPr>
-          <w:rFonts w:asciiTheme="majorHAnsi" w:hAnsiTheme="majorHAnsi" w:cs="Big Caslon"/>
-          <w:sz w:val="20"/>
-          <w:szCs w:val="22"/>
-        </w:rPr>
-        <w:t xml:space="preserve">, </w:t>
-      </w:r>
-      <w:r>
-        <w:rPr>
-          <w:rFonts w:asciiTheme="majorHAnsi" w:hAnsiTheme="majorHAnsi" w:cs="Big Caslon"/>
-          <w:sz w:val="20"/>
-          <w:szCs w:val="22"/>
-        </w:rPr>
-        <w:t>OS X</w:t>
-      </w:r>
-      <w:r>
-        <w:rPr>
-          <w:rFonts w:asciiTheme="majorHAnsi" w:hAnsiTheme="majorHAnsi" w:cs="Big Caslon"/>
-          <w:sz w:val="20"/>
-          <w:szCs w:val="22"/>
-        </w:rPr>
-        <w:t xml:space="preserve"> + Windows </w:t>
-      </w:r>
-      <w:proofErr w:type="spellStart"/>
+      <w:r>
+        <w:rPr>
+          <w:rFonts w:asciiTheme="majorHAnsi" w:hAnsiTheme="majorHAnsi" w:cs="Big Caslon"/>
+          <w:sz w:val="20"/>
+          <w:szCs w:val="22"/>
+        </w:rPr>
+        <w:t>X</w:t>
+      </w:r>
       <w:r>
         <w:rPr>
           <w:rFonts w:asciiTheme="majorHAnsi" w:hAnsiTheme="majorHAnsi" w:cs="Big Caslon"/>
@@ -1264,31 +1405,51 @@
           <w:sz w:val="20"/>
           <w:szCs w:val="22"/>
         </w:rPr>
-        <w:t xml:space="preserve"> Local</w:t>
-      </w:r>
-      <w:r>
-        <w:rPr>
-          <w:rFonts w:asciiTheme="majorHAnsi" w:hAnsiTheme="majorHAnsi" w:cs="Big Caslon"/>
-          <w:sz w:val="20"/>
-          <w:szCs w:val="22"/>
-        </w:rPr>
-        <w:t>, Windows</w:t>
-      </w:r>
-      <w:r>
-        <w:rPr>
-          <w:rFonts w:asciiTheme="majorHAnsi" w:hAnsiTheme="majorHAnsi" w:cs="Big Caslon"/>
-          <w:sz w:val="20"/>
-          <w:szCs w:val="22"/>
-        </w:rPr>
-        <w:t xml:space="preserve"> Server</w:t>
-      </w:r>
-      <w:r>
-        <w:rPr>
-          <w:rFonts w:asciiTheme="majorHAnsi" w:hAnsiTheme="majorHAnsi" w:cs="Big Caslon"/>
-          <w:sz w:val="20"/>
-          <w:szCs w:val="22"/>
-        </w:rPr>
-        <w:t xml:space="preserve">, </w:t>
+        <w:t xml:space="preserve">  </w:t>
+      </w:r>
+      <w:proofErr w:type="spellStart"/>
+      <w:r>
+        <w:rPr>
+          <w:rFonts w:asciiTheme="majorHAnsi" w:hAnsiTheme="majorHAnsi" w:cs="Big Caslon"/>
+          <w:sz w:val="20"/>
+          <w:szCs w:val="22"/>
+        </w:rPr>
+        <w:t>WinDev</w:t>
+      </w:r>
+      <w:proofErr w:type="spellEnd"/>
+      <w:r>
+        <w:rPr>
+          <w:rFonts w:asciiTheme="majorHAnsi" w:hAnsiTheme="majorHAnsi" w:cs="Big Caslon"/>
+          <w:sz w:val="20"/>
+          <w:szCs w:val="22"/>
+        </w:rPr>
+        <w:t xml:space="preserve"> </w:t>
+      </w:r>
+      <w:proofErr w:type="spellStart"/>
+      <w:r>
+        <w:rPr>
+          <w:rFonts w:asciiTheme="majorHAnsi" w:hAnsiTheme="majorHAnsi" w:cs="Big Caslon"/>
+          <w:sz w:val="20"/>
+          <w:szCs w:val="22"/>
+        </w:rPr>
+        <w:t>Win</w:t>
+      </w:r>
+      <w:r>
+        <w:rPr>
+          <w:rFonts w:asciiTheme="majorHAnsi" w:hAnsiTheme="majorHAnsi" w:cs="Big Caslon"/>
+          <w:sz w:val="20"/>
+          <w:szCs w:val="22"/>
+        </w:rPr>
+        <w:t>Server</w:t>
+      </w:r>
+      <w:proofErr w:type="spellEnd"/>
+      <w:r>
+        <w:rPr>
+          <w:rFonts w:asciiTheme="majorHAnsi" w:hAnsiTheme="majorHAnsi" w:cs="Big Caslon"/>
+          <w:sz w:val="20"/>
+          <w:szCs w:val="22"/>
+        </w:rPr>
+        <w:t xml:space="preserve"> </w:t>
       </w:r>
       <w:proofErr w:type="spellStart"/>
       <w:r>
@@ -1303,6 +1464,7 @@
     </w:p>
     <w:p>
       <w:pPr>
+        <w:spacing w:line="276" w:lineRule="auto"/>
         <w:rPr>
           <w:rFonts w:asciiTheme="majorHAnsi" w:hAnsiTheme="majorHAnsi" w:cs="Big Caslon"/>
           <w:sz w:val="22"/>
@@ -1349,7 +1511,7 @@
           <w:sz w:val="20"/>
           <w:szCs w:val="22"/>
         </w:rPr>
-        <w:t xml:space="preserve">, </w:t>
+        <w:t xml:space="preserve"> </w:t>
       </w:r>
       <w:proofErr w:type="spellStart"/>
       <w:r>
@@ -1367,7 +1529,7 @@
           <w:sz w:val="20"/>
           <w:szCs w:val="22"/>
         </w:rPr>
-        <w:t xml:space="preserve">, </w:t>
+        <w:t xml:space="preserve"> </w:t>
       </w:r>
       <w:proofErr w:type="spellStart"/>
       <w:r>
@@ -1385,15 +1547,23 @@
           <w:sz w:val="20"/>
           <w:szCs w:val="22"/>
         </w:rPr>
-        <w:t>, bare-m</w:t>
-      </w:r>
-      <w:r>
-        <w:rPr>
-          <w:rFonts w:asciiTheme="majorHAnsi" w:hAnsiTheme="majorHAnsi" w:cs="Big Caslon"/>
-          <w:sz w:val="20"/>
-          <w:szCs w:val="22"/>
-        </w:rPr>
-        <w:t xml:space="preserve">etal, </w:t>
+        <w:t xml:space="preserve"> bare-m</w:t>
+      </w:r>
+      <w:r>
+        <w:rPr>
+          <w:rFonts w:asciiTheme="majorHAnsi" w:hAnsiTheme="majorHAnsi" w:cs="Big Caslon"/>
+          <w:sz w:val="20"/>
+          <w:szCs w:val="22"/>
+        </w:rPr>
+        <w:t>etal</w:t>
+      </w:r>
+      <w:r>
+        <w:rPr>
+          <w:rFonts w:asciiTheme="majorHAnsi" w:hAnsiTheme="majorHAnsi" w:cs="Big Caslon"/>
+          <w:sz w:val="20"/>
+          <w:szCs w:val="22"/>
+        </w:rPr>
+        <w:t xml:space="preserve"> </w:t>
       </w:r>
       <w:proofErr w:type="spellStart"/>
       <w:r>
@@ -1411,7 +1581,7 @@
           <w:sz w:val="20"/>
           <w:szCs w:val="22"/>
         </w:rPr>
-        <w:t xml:space="preserve">, </w:t>
+        <w:t xml:space="preserve"> </w:t>
       </w:r>
       <w:proofErr w:type="spellStart"/>
       <w:r>
@@ -1429,7 +1599,7 @@
           <w:sz w:val="20"/>
           <w:szCs w:val="22"/>
         </w:rPr>
-        <w:t xml:space="preserve">, </w:t>
+        <w:t xml:space="preserve"> </w:t>
       </w:r>
       <w:proofErr w:type="spellStart"/>
       <w:r>
@@ -1447,7 +1617,7 @@
           <w:sz w:val="20"/>
           <w:szCs w:val="22"/>
         </w:rPr>
-        <w:t xml:space="preserve">, </w:t>
+        <w:t xml:space="preserve"> </w:t>
       </w:r>
       <w:proofErr w:type="spellStart"/>
       <w:r>
@@ -1465,25 +1635,33 @@
           <w:sz w:val="20"/>
           <w:szCs w:val="22"/>
         </w:rPr>
-        <w:t xml:space="preserve">, </w:t>
-      </w:r>
-      <w:proofErr w:type="spellStart"/>
-      <w:r>
-        <w:rPr>
-          <w:rFonts w:asciiTheme="majorHAnsi" w:hAnsiTheme="majorHAnsi" w:cs="Big Caslon"/>
-          <w:sz w:val="20"/>
-          <w:szCs w:val="22"/>
-        </w:rPr>
-        <w:t>GoogleCloud</w:t>
-      </w:r>
-      <w:proofErr w:type="spellEnd"/>
-      <w:r>
-        <w:rPr>
-          <w:rFonts w:asciiTheme="majorHAnsi" w:hAnsiTheme="majorHAnsi" w:cs="Big Caslon"/>
-          <w:sz w:val="20"/>
-          <w:szCs w:val="22"/>
-        </w:rPr>
-        <w:t xml:space="preserve">, </w:t>
+        <w:t xml:space="preserve"> </w:t>
+      </w:r>
+      <w:proofErr w:type="spellStart"/>
+      <w:r>
+        <w:rPr>
+          <w:rFonts w:asciiTheme="majorHAnsi" w:hAnsiTheme="majorHAnsi" w:cs="Big Caslon"/>
+          <w:sz w:val="20"/>
+          <w:szCs w:val="22"/>
+        </w:rPr>
+        <w:t>g</w:t>
+      </w:r>
+      <w:r>
+        <w:rPr>
+          <w:rFonts w:asciiTheme="majorHAnsi" w:hAnsiTheme="majorHAnsi" w:cs="Big Caslon"/>
+          <w:sz w:val="20"/>
+          <w:szCs w:val="22"/>
+        </w:rPr>
+        <w:t>Cloud</w:t>
+      </w:r>
+      <w:proofErr w:type="spellEnd"/>
+      <w:r>
+        <w:rPr>
+          <w:rFonts w:asciiTheme="majorHAnsi" w:hAnsiTheme="majorHAnsi" w:cs="Big Caslon"/>
+          <w:sz w:val="20"/>
+          <w:szCs w:val="22"/>
+        </w:rPr>
+        <w:t xml:space="preserve"> </w:t>
       </w:r>
       <w:proofErr w:type="spellStart"/>
       <w:r>
@@ -1501,7 +1679,25 @@
           <w:sz w:val="20"/>
           <w:szCs w:val="22"/>
         </w:rPr>
-        <w:t xml:space="preserve">, </w:t>
+        <w:t xml:space="preserve"> </w:t>
+      </w:r>
+      <w:proofErr w:type="spellStart"/>
+      <w:r>
+        <w:rPr>
+          <w:rFonts w:asciiTheme="majorHAnsi" w:hAnsiTheme="majorHAnsi" w:cs="Big Caslon"/>
+          <w:sz w:val="20"/>
+          <w:szCs w:val="22"/>
+        </w:rPr>
+        <w:t>DigitalOcean</w:t>
+      </w:r>
+      <w:proofErr w:type="spellEnd"/>
+      <w:r>
+        <w:rPr>
+          <w:rFonts w:asciiTheme="majorHAnsi" w:hAnsiTheme="majorHAnsi" w:cs="Big Caslon"/>
+          <w:sz w:val="20"/>
+          <w:szCs w:val="22"/>
+        </w:rPr>
+        <w:t xml:space="preserve"> </w:t>
       </w:r>
       <w:r>
         <w:rPr>
@@ -1514,19 +1710,20 @@
     </w:p>
     <w:p>
       <w:pPr>
-        <w:rPr>
-          <w:rFonts w:asciiTheme="majorHAnsi" w:hAnsiTheme="majorHAnsi" w:cs="Big Caslon"/>
-          <w:sz w:val="22"/>
-          <w:szCs w:val="22"/>
-        </w:rPr>
-      </w:pPr>
-      <w:r>
-        <w:rPr>
-          <w:rFonts w:asciiTheme="majorHAnsi" w:hAnsiTheme="majorHAnsi" w:cs="Big Caslon"/>
-          <w:sz w:val="22"/>
-          <w:szCs w:val="22"/>
-        </w:rPr>
-        <w:t xml:space="preserve">CERTIFICATIONS: </w:t>
+        <w:spacing w:line="276" w:lineRule="auto"/>
+        <w:rPr>
+          <w:rFonts w:asciiTheme="majorHAnsi" w:hAnsiTheme="majorHAnsi" w:cs="Big Caslon"/>
+          <w:sz w:val="22"/>
+          <w:szCs w:val="22"/>
+        </w:rPr>
+      </w:pPr>
+      <w:r>
+        <w:rPr>
+          <w:rFonts w:asciiTheme="majorHAnsi" w:hAnsiTheme="majorHAnsi" w:cs="Big Caslon"/>
+          <w:sz w:val="22"/>
+          <w:szCs w:val="22"/>
+        </w:rPr>
+        <w:t>CERTIFICATIONS:</w:t>
       </w:r>
     </w:p>
     <w:p>
@@ -1745,6 +1942,15 @@
           <w:szCs w:val="22"/>
         </w:rPr>
       </w:pPr>
+    </w:p>
+    <w:p>
+      <w:pPr>
+        <w:rPr>
+          <w:rFonts w:asciiTheme="majorHAnsi" w:hAnsiTheme="majorHAnsi" w:cs="Big Caslon"/>
+          <w:sz w:val="22"/>
+          <w:szCs w:val="22"/>
+        </w:rPr>
+      </w:pPr>
       <w:r>
         <w:rPr>
           <w:rFonts w:asciiTheme="majorHAnsi" w:hAnsiTheme="majorHAnsi" w:cs="Big Caslon"/>
@@ -1865,8 +2071,33 @@
           <w:sz w:val="22"/>
           <w:szCs w:val="22"/>
         </w:rPr>
-        <w:t xml:space="preserve"> ad exchanges</w:t>
-      </w:r>
+        <w:t xml:space="preserve"> ad</w:t>
+      </w:r>
+      <w:r>
+        <w:rPr>
+          <w:rFonts w:asciiTheme="majorHAnsi" w:hAnsiTheme="majorHAnsi" w:cs="Big Caslon"/>
+          <w:sz w:val="22"/>
+          <w:szCs w:val="22"/>
+        </w:rPr>
+        <w:t>vertising</w:t>
+      </w:r>
+      <w:r>
+        <w:rPr>
+          <w:rFonts w:asciiTheme="majorHAnsi" w:hAnsiTheme="majorHAnsi" w:cs="Big Caslon"/>
+          <w:sz w:val="22"/>
+          <w:szCs w:val="22"/>
+        </w:rPr>
+        <w:t xml:space="preserve"> exchanges</w:t>
+      </w:r>
+    </w:p>
+    <w:p>
+      <w:pPr>
+        <w:rPr>
+          <w:rFonts w:asciiTheme="majorHAnsi" w:hAnsiTheme="majorHAnsi" w:cs="Big Caslon"/>
+          <w:sz w:val="22"/>
+          <w:szCs w:val="22"/>
+        </w:rPr>
+      </w:pPr>
     </w:p>
     <w:p>
       <w:pPr>
@@ -1949,6 +2180,14 @@
         </w:rPr>
         <w:t>:</w:t>
       </w:r>
+      <w:r>
+        <w:rPr>
+          <w:rFonts w:asciiTheme="majorHAnsi" w:hAnsiTheme="majorHAnsi" w:cs="Big Caslon"/>
+          <w:sz w:val="22"/>
+          <w:szCs w:val="22"/>
+        </w:rPr>
+        <w:t xml:space="preserve">  </w:t>
+      </w:r>
     </w:p>
     <w:p>
       <w:pPr>
@@ -2374,6 +2613,7 @@
     </w:p>
     <w:p>
       <w:pPr>
+        <w:spacing w:line="360" w:lineRule="auto"/>
         <w:rPr>
           <w:rFonts w:asciiTheme="majorHAnsi" w:hAnsiTheme="majorHAnsi" w:cs="Big Caslon"/>
           <w:sz w:val="22"/>
@@ -2448,44 +2688,501 @@
           <w:sz w:val="22"/>
           <w:szCs w:val="22"/>
         </w:rPr>
+        <w:t xml:space="preserve">RECENT </w:t>
+      </w:r>
+      <w:r>
+        <w:rPr>
+          <w:rFonts w:asciiTheme="majorHAnsi" w:hAnsiTheme="majorHAnsi" w:cs="Big Caslon"/>
+          <w:sz w:val="22"/>
+          <w:szCs w:val="22"/>
+        </w:rPr>
+        <w:t xml:space="preserve">CAREER </w:t>
+      </w:r>
+      <w:r>
+        <w:rPr>
+          <w:rFonts w:asciiTheme="majorHAnsi" w:hAnsiTheme="majorHAnsi" w:cs="Big Caslon"/>
+          <w:sz w:val="22"/>
+          <w:szCs w:val="22"/>
+        </w:rPr>
+        <w:t>HIGHLIGHTS</w:t>
+      </w:r>
+    </w:p>
+    <w:p>
+      <w:pPr>
+        <w:spacing w:line="360" w:lineRule="auto"/>
+        <w:rPr>
+          <w:rFonts w:asciiTheme="majorHAnsi" w:hAnsiTheme="majorHAnsi" w:cs="Big Caslon"/>
+          <w:sz w:val="22"/>
+          <w:szCs w:val="22"/>
+        </w:rPr>
+      </w:pPr>
+      <w:r>
+        <w:rPr>
+          <w:rFonts w:asciiTheme="majorHAnsi" w:hAnsiTheme="majorHAnsi" w:cs="Big Caslon"/>
+          <w:sz w:val="18"/>
+          <w:szCs w:val="22"/>
+        </w:rPr>
+        <w:t xml:space="preserve"> </w:t>
+      </w:r>
+      <w:proofErr w:type="gramStart"/>
+      <w:r>
+        <w:rPr>
+          <w:rFonts w:asciiTheme="majorHAnsi" w:hAnsiTheme="majorHAnsi" w:cs="Big Caslon"/>
+          <w:sz w:val="18"/>
+          <w:szCs w:val="22"/>
+        </w:rPr>
+        <w:t>•</w:t>
+      </w:r>
+      <w:r>
+        <w:rPr>
+          <w:rFonts w:asciiTheme="majorHAnsi" w:hAnsiTheme="majorHAnsi" w:cs="Big Caslon"/>
+          <w:sz w:val="22"/>
+          <w:szCs w:val="22"/>
+        </w:rPr>
+        <w:t xml:space="preserve"> </w:t>
+      </w:r>
+      <w:r>
+        <w:rPr>
+          <w:rFonts w:asciiTheme="majorHAnsi" w:hAnsiTheme="majorHAnsi" w:cs="Big Caslon"/>
+          <w:sz w:val="22"/>
+          <w:szCs w:val="22"/>
+        </w:rPr>
+        <w:t xml:space="preserve"> </w:t>
+      </w:r>
+      <w:r>
+        <w:rPr>
+          <w:rFonts w:asciiTheme="majorHAnsi" w:hAnsiTheme="majorHAnsi" w:cs="Big Caslon"/>
+          <w:sz w:val="22"/>
+          <w:szCs w:val="22"/>
+        </w:rPr>
+        <w:t>Automated infrastructure provisioning of hos</w:t>
+      </w:r>
+      <w:r>
+        <w:rPr>
+          <w:rFonts w:asciiTheme="majorHAnsi" w:hAnsiTheme="majorHAnsi" w:cs="Big Caslon"/>
+          <w:sz w:val="22"/>
+          <w:szCs w:val="22"/>
+        </w:rPr>
+        <w:t xml:space="preserve">ts and clusters to </w:t>
+      </w:r>
+      <w:proofErr w:type="spellStart"/>
+      <w:r>
+        <w:rPr>
+          <w:rFonts w:asciiTheme="majorHAnsi" w:hAnsiTheme="majorHAnsi" w:cs="Big Caslon"/>
+          <w:sz w:val="22"/>
+          <w:szCs w:val="22"/>
+        </w:rPr>
+        <w:t>linux</w:t>
+      </w:r>
+      <w:proofErr w:type="spellEnd"/>
+      <w:r>
+        <w:rPr>
+          <w:rFonts w:asciiTheme="majorHAnsi" w:hAnsiTheme="majorHAnsi" w:cs="Big Caslon"/>
+          <w:sz w:val="22"/>
+          <w:szCs w:val="22"/>
+        </w:rPr>
+        <w:t xml:space="preserve"> </w:t>
+      </w:r>
+      <w:proofErr w:type="spellStart"/>
+      <w:r>
+        <w:rPr>
+          <w:rFonts w:asciiTheme="majorHAnsi" w:hAnsiTheme="majorHAnsi" w:cs="Big Caslon"/>
+          <w:sz w:val="22"/>
+          <w:szCs w:val="22"/>
+        </w:rPr>
+        <w:t>kvm</w:t>
+      </w:r>
+      <w:proofErr w:type="spellEnd"/>
+      <w:r>
+        <w:rPr>
+          <w:rFonts w:asciiTheme="majorHAnsi" w:hAnsiTheme="majorHAnsi" w:cs="Big Caslon"/>
+          <w:sz w:val="22"/>
+          <w:szCs w:val="22"/>
+        </w:rPr>
+        <w:t xml:space="preserve"> and bare-</w:t>
+      </w:r>
+      <w:r>
+        <w:rPr>
+          <w:rFonts w:asciiTheme="majorHAnsi" w:hAnsiTheme="majorHAnsi" w:cs="Big Caslon"/>
+          <w:sz w:val="22"/>
+          <w:szCs w:val="22"/>
+        </w:rPr>
+        <w:t>metal.</w:t>
+      </w:r>
+      <w:proofErr w:type="gramEnd"/>
+    </w:p>
+    <w:p>
+      <w:pPr>
+        <w:spacing w:line="360" w:lineRule="auto"/>
+        <w:rPr>
+          <w:rFonts w:asciiTheme="majorHAnsi" w:hAnsiTheme="majorHAnsi" w:cs="Big Caslon"/>
+          <w:sz w:val="22"/>
+          <w:szCs w:val="22"/>
+        </w:rPr>
+      </w:pPr>
+      <w:r>
+        <w:rPr>
+          <w:rFonts w:asciiTheme="majorHAnsi" w:hAnsiTheme="majorHAnsi" w:cs="Big Caslon"/>
+          <w:sz w:val="18"/>
+          <w:szCs w:val="22"/>
+        </w:rPr>
+        <w:t xml:space="preserve"> </w:t>
+      </w:r>
+      <w:r>
+        <w:rPr>
+          <w:rFonts w:asciiTheme="majorHAnsi" w:hAnsiTheme="majorHAnsi" w:cs="Big Caslon"/>
+          <w:sz w:val="18"/>
+          <w:szCs w:val="22"/>
+        </w:rPr>
+        <w:t>•</w:t>
+      </w:r>
+      <w:r>
+        <w:rPr>
+          <w:rFonts w:asciiTheme="majorHAnsi" w:hAnsiTheme="majorHAnsi" w:cs="Big Caslon"/>
+          <w:sz w:val="22"/>
+          <w:szCs w:val="22"/>
+        </w:rPr>
+        <w:t xml:space="preserve"> </w:t>
+      </w:r>
+      <w:r>
+        <w:rPr>
+          <w:rFonts w:asciiTheme="majorHAnsi" w:hAnsiTheme="majorHAnsi" w:cs="Big Caslon"/>
+          <w:sz w:val="22"/>
+          <w:szCs w:val="22"/>
+        </w:rPr>
+        <w:t xml:space="preserve"> Automated</w:t>
+      </w:r>
+      <w:r>
+        <w:rPr>
+          <w:rFonts w:asciiTheme="majorHAnsi" w:hAnsiTheme="majorHAnsi" w:cs="Big Caslon"/>
+          <w:sz w:val="22"/>
+          <w:szCs w:val="22"/>
+        </w:rPr>
+        <w:t xml:space="preserve"> bare-metal deployments of </w:t>
+      </w:r>
+      <w:proofErr w:type="spellStart"/>
+      <w:r>
+        <w:rPr>
+          <w:rFonts w:asciiTheme="majorHAnsi" w:hAnsiTheme="majorHAnsi" w:cs="Big Caslon"/>
+          <w:sz w:val="22"/>
+          <w:szCs w:val="22"/>
+        </w:rPr>
+        <w:t>MariaDB</w:t>
+      </w:r>
+      <w:proofErr w:type="spellEnd"/>
+      <w:r>
+        <w:rPr>
+          <w:rFonts w:asciiTheme="majorHAnsi" w:hAnsiTheme="majorHAnsi" w:cs="Big Caslon"/>
+          <w:sz w:val="22"/>
+          <w:szCs w:val="22"/>
+        </w:rPr>
+        <w:t xml:space="preserve"> instances and </w:t>
+      </w:r>
+      <w:proofErr w:type="spellStart"/>
+      <w:r>
+        <w:rPr>
+          <w:rFonts w:asciiTheme="majorHAnsi" w:hAnsiTheme="majorHAnsi" w:cs="Big Caslon"/>
+          <w:sz w:val="22"/>
+          <w:szCs w:val="22"/>
+        </w:rPr>
+        <w:t>Galera</w:t>
+      </w:r>
+      <w:proofErr w:type="spellEnd"/>
+      <w:r>
+        <w:rPr>
+          <w:rFonts w:asciiTheme="majorHAnsi" w:hAnsiTheme="majorHAnsi" w:cs="Big Caslon"/>
+          <w:sz w:val="22"/>
+          <w:szCs w:val="22"/>
+        </w:rPr>
+        <w:t xml:space="preserve"> clusters</w:t>
+      </w:r>
+      <w:r>
+        <w:rPr>
+          <w:rFonts w:asciiTheme="majorHAnsi" w:hAnsiTheme="majorHAnsi" w:cs="Big Caslon"/>
+          <w:sz w:val="22"/>
+          <w:szCs w:val="22"/>
+        </w:rPr>
+        <w:t>.</w:t>
+      </w:r>
+    </w:p>
+    <w:p>
+      <w:pPr>
+        <w:spacing w:line="360" w:lineRule="auto"/>
+        <w:rPr>
+          <w:rFonts w:asciiTheme="majorHAnsi" w:hAnsiTheme="majorHAnsi" w:cs="Big Caslon"/>
+          <w:sz w:val="22"/>
+          <w:szCs w:val="22"/>
+        </w:rPr>
+      </w:pPr>
+      <w:r>
+        <w:rPr>
+          <w:rFonts w:asciiTheme="majorHAnsi" w:hAnsiTheme="majorHAnsi" w:cs="Big Caslon"/>
+          <w:sz w:val="18"/>
+          <w:szCs w:val="22"/>
+        </w:rPr>
+        <w:t xml:space="preserve"> </w:t>
+      </w:r>
+      <w:proofErr w:type="gramStart"/>
+      <w:r>
+        <w:rPr>
+          <w:rFonts w:asciiTheme="majorHAnsi" w:hAnsiTheme="majorHAnsi" w:cs="Big Caslon"/>
+          <w:sz w:val="18"/>
+          <w:szCs w:val="22"/>
+        </w:rPr>
+        <w:t>•</w:t>
+      </w:r>
+      <w:r>
+        <w:rPr>
+          <w:rFonts w:asciiTheme="majorHAnsi" w:hAnsiTheme="majorHAnsi" w:cs="Big Caslon"/>
+          <w:sz w:val="22"/>
+          <w:szCs w:val="22"/>
+        </w:rPr>
+        <w:t xml:space="preserve"> </w:t>
+      </w:r>
+      <w:r>
+        <w:rPr>
+          <w:rFonts w:asciiTheme="majorHAnsi" w:hAnsiTheme="majorHAnsi" w:cs="Big Caslon"/>
+          <w:sz w:val="22"/>
+          <w:szCs w:val="22"/>
+        </w:rPr>
+        <w:t xml:space="preserve"> </w:t>
+      </w:r>
+      <w:r>
+        <w:rPr>
+          <w:rFonts w:asciiTheme="majorHAnsi" w:hAnsiTheme="majorHAnsi" w:cs="Big Caslon"/>
+          <w:sz w:val="22"/>
+          <w:szCs w:val="22"/>
+        </w:rPr>
+        <w:t>Used Foreman</w:t>
+      </w:r>
+      <w:r>
+        <w:rPr>
+          <w:rFonts w:asciiTheme="majorHAnsi" w:hAnsiTheme="majorHAnsi" w:cs="Big Caslon"/>
+          <w:sz w:val="22"/>
+          <w:szCs w:val="22"/>
+        </w:rPr>
+        <w:t xml:space="preserve">, vagrant, </w:t>
+      </w:r>
+      <w:proofErr w:type="spellStart"/>
+      <w:r>
+        <w:rPr>
+          <w:rFonts w:asciiTheme="majorHAnsi" w:hAnsiTheme="majorHAnsi" w:cs="Big Caslon"/>
+          <w:sz w:val="22"/>
+          <w:szCs w:val="22"/>
+        </w:rPr>
+        <w:t>git</w:t>
+      </w:r>
+      <w:proofErr w:type="spellEnd"/>
+      <w:r>
+        <w:rPr>
+          <w:rFonts w:asciiTheme="majorHAnsi" w:hAnsiTheme="majorHAnsi" w:cs="Big Caslon"/>
+          <w:sz w:val="22"/>
+          <w:szCs w:val="22"/>
+        </w:rPr>
+        <w:t xml:space="preserve">, </w:t>
+      </w:r>
+      <w:proofErr w:type="spellStart"/>
+      <w:r>
+        <w:rPr>
+          <w:rFonts w:asciiTheme="majorHAnsi" w:hAnsiTheme="majorHAnsi" w:cs="Big Caslon"/>
+          <w:sz w:val="22"/>
+          <w:szCs w:val="22"/>
+        </w:rPr>
+        <w:t>travis</w:t>
+      </w:r>
+      <w:proofErr w:type="spellEnd"/>
+      <w:r>
+        <w:rPr>
+          <w:rFonts w:asciiTheme="majorHAnsi" w:hAnsiTheme="majorHAnsi" w:cs="Big Caslon"/>
+          <w:sz w:val="22"/>
+          <w:szCs w:val="22"/>
+        </w:rPr>
+        <w:t xml:space="preserve">-ci and </w:t>
+      </w:r>
+      <w:proofErr w:type="spellStart"/>
+      <w:r>
+        <w:rPr>
+          <w:rFonts w:asciiTheme="majorHAnsi" w:hAnsiTheme="majorHAnsi" w:cs="Big Caslon"/>
+          <w:sz w:val="22"/>
+          <w:szCs w:val="22"/>
+        </w:rPr>
+        <w:t>a</w:t>
+      </w:r>
+      <w:r>
+        <w:rPr>
+          <w:rFonts w:asciiTheme="majorHAnsi" w:hAnsiTheme="majorHAnsi" w:cs="Big Caslon"/>
+          <w:sz w:val="22"/>
+          <w:szCs w:val="22"/>
+        </w:rPr>
+        <w:t>nsible</w:t>
+      </w:r>
+      <w:proofErr w:type="spellEnd"/>
+      <w:r>
+        <w:rPr>
+          <w:rFonts w:asciiTheme="majorHAnsi" w:hAnsiTheme="majorHAnsi" w:cs="Big Caslon"/>
+          <w:sz w:val="22"/>
+          <w:szCs w:val="22"/>
+        </w:rPr>
+        <w:t xml:space="preserve"> to control</w:t>
+      </w:r>
+      <w:r>
+        <w:rPr>
+          <w:rFonts w:asciiTheme="majorHAnsi" w:hAnsiTheme="majorHAnsi" w:cs="Big Caslon"/>
+          <w:sz w:val="22"/>
+          <w:szCs w:val="22"/>
+        </w:rPr>
+        <w:t xml:space="preserve"> RHEL</w:t>
+      </w:r>
+      <w:r>
+        <w:rPr>
+          <w:rFonts w:asciiTheme="majorHAnsi" w:hAnsiTheme="majorHAnsi" w:cs="Big Caslon"/>
+          <w:sz w:val="22"/>
+          <w:szCs w:val="22"/>
+        </w:rPr>
+        <w:t xml:space="preserve"> </w:t>
+      </w:r>
+      <w:proofErr w:type="spellStart"/>
+      <w:r>
+        <w:rPr>
+          <w:rFonts w:asciiTheme="majorHAnsi" w:hAnsiTheme="majorHAnsi" w:cs="Big Caslon"/>
+          <w:sz w:val="22"/>
+          <w:szCs w:val="22"/>
+        </w:rPr>
+        <w:t>OpenStack</w:t>
+      </w:r>
+      <w:proofErr w:type="spellEnd"/>
+      <w:r>
+        <w:rPr>
+          <w:rFonts w:asciiTheme="majorHAnsi" w:hAnsiTheme="majorHAnsi" w:cs="Big Caslon"/>
+          <w:sz w:val="22"/>
+          <w:szCs w:val="22"/>
+        </w:rPr>
+        <w:t xml:space="preserve"> and </w:t>
+      </w:r>
+      <w:proofErr w:type="spellStart"/>
+      <w:r>
+        <w:rPr>
+          <w:rFonts w:asciiTheme="majorHAnsi" w:hAnsiTheme="majorHAnsi" w:cs="Big Caslon"/>
+          <w:sz w:val="22"/>
+          <w:szCs w:val="22"/>
+        </w:rPr>
+        <w:t>OpenShift</w:t>
+      </w:r>
+      <w:proofErr w:type="spellEnd"/>
+      <w:r>
+        <w:rPr>
+          <w:rFonts w:asciiTheme="majorHAnsi" w:hAnsiTheme="majorHAnsi" w:cs="Big Caslon"/>
+          <w:sz w:val="22"/>
+          <w:szCs w:val="22"/>
+        </w:rPr>
+        <w:t xml:space="preserve"> Platforms</w:t>
+      </w:r>
+      <w:r>
+        <w:rPr>
+          <w:rFonts w:asciiTheme="majorHAnsi" w:hAnsiTheme="majorHAnsi" w:cs="Big Caslon"/>
+          <w:sz w:val="22"/>
+          <w:szCs w:val="22"/>
+        </w:rPr>
+        <w:t>.</w:t>
+      </w:r>
+      <w:proofErr w:type="gramEnd"/>
+    </w:p>
+    <w:p>
+      <w:pPr>
+        <w:spacing w:line="360" w:lineRule="auto"/>
+        <w:rPr>
+          <w:rFonts w:asciiTheme="majorHAnsi" w:hAnsiTheme="majorHAnsi" w:cs="Big Caslon"/>
+          <w:sz w:val="22"/>
+          <w:szCs w:val="22"/>
+        </w:rPr>
+      </w:pPr>
+      <w:r>
+        <w:rPr>
+          <w:rFonts w:asciiTheme="majorHAnsi" w:hAnsiTheme="majorHAnsi" w:cs="Big Caslon"/>
+          <w:sz w:val="18"/>
+          <w:szCs w:val="22"/>
+        </w:rPr>
+        <w:t xml:space="preserve"> </w:t>
+      </w:r>
+      <w:r>
+        <w:rPr>
+          <w:rFonts w:asciiTheme="majorHAnsi" w:hAnsiTheme="majorHAnsi" w:cs="Big Caslon"/>
+          <w:sz w:val="18"/>
+          <w:szCs w:val="22"/>
+        </w:rPr>
+        <w:t>•</w:t>
+      </w:r>
+      <w:r>
+        <w:rPr>
+          <w:rFonts w:asciiTheme="majorHAnsi" w:hAnsiTheme="majorHAnsi" w:cs="Big Caslon"/>
+          <w:sz w:val="22"/>
+          <w:szCs w:val="22"/>
+        </w:rPr>
+        <w:t xml:space="preserve"> </w:t>
+      </w:r>
+      <w:r>
+        <w:rPr>
+          <w:rFonts w:asciiTheme="majorHAnsi" w:hAnsiTheme="majorHAnsi" w:cs="Big Caslon"/>
+          <w:sz w:val="22"/>
+          <w:szCs w:val="22"/>
+        </w:rPr>
+        <w:t xml:space="preserve"> </w:t>
+      </w:r>
+      <w:r>
+        <w:rPr>
+          <w:rFonts w:asciiTheme="majorHAnsi" w:hAnsiTheme="majorHAnsi" w:cs="Big Caslon"/>
+          <w:sz w:val="22"/>
+          <w:szCs w:val="22"/>
+        </w:rPr>
+        <w:t xml:space="preserve">Leveraged </w:t>
+      </w:r>
+      <w:proofErr w:type="spellStart"/>
+      <w:r>
+        <w:rPr>
+          <w:rFonts w:asciiTheme="majorHAnsi" w:hAnsiTheme="majorHAnsi" w:cs="Big Caslon"/>
+          <w:sz w:val="22"/>
+          <w:szCs w:val="22"/>
+        </w:rPr>
+        <w:t>ansible</w:t>
+      </w:r>
+      <w:proofErr w:type="spellEnd"/>
+      <w:r>
+        <w:rPr>
+          <w:rFonts w:asciiTheme="majorHAnsi" w:hAnsiTheme="majorHAnsi" w:cs="Big Caslon"/>
+          <w:sz w:val="22"/>
+          <w:szCs w:val="22"/>
+        </w:rPr>
+        <w:t xml:space="preserve"> playbooks on windows desktops and servers for </w:t>
+      </w:r>
+      <w:proofErr w:type="gramStart"/>
+      <w:r>
+        <w:rPr>
+          <w:rFonts w:asciiTheme="majorHAnsi" w:hAnsiTheme="majorHAnsi" w:cs="Big Caslon"/>
+          <w:sz w:val="22"/>
+          <w:szCs w:val="22"/>
+        </w:rPr>
+        <w:t>best-practices</w:t>
+      </w:r>
+      <w:proofErr w:type="gramEnd"/>
+      <w:r>
+        <w:rPr>
+          <w:rFonts w:asciiTheme="majorHAnsi" w:hAnsiTheme="majorHAnsi" w:cs="Big Caslon"/>
+          <w:sz w:val="22"/>
+          <w:szCs w:val="22"/>
+        </w:rPr>
+        <w:t>.</w:t>
+      </w:r>
+      <w:r>
+        <w:rPr>
+          <w:rFonts w:asciiTheme="majorHAnsi" w:hAnsiTheme="majorHAnsi" w:cs="Big Caslon"/>
+          <w:sz w:val="22"/>
+          <w:szCs w:val="22"/>
+        </w:rPr>
         <w:br/>
       </w:r>
       <w:r>
         <w:rPr>
           <w:rFonts w:asciiTheme="majorHAnsi" w:hAnsiTheme="majorHAnsi" w:cs="Big Caslon"/>
-          <w:sz w:val="22"/>
-          <w:szCs w:val="22"/>
-        </w:rPr>
-        <w:t xml:space="preserve">RECENT </w:t>
-      </w:r>
-      <w:r>
-        <w:rPr>
-          <w:rFonts w:asciiTheme="majorHAnsi" w:hAnsiTheme="majorHAnsi" w:cs="Big Caslon"/>
-          <w:sz w:val="22"/>
-          <w:szCs w:val="22"/>
-        </w:rPr>
-        <w:t xml:space="preserve">CAREER </w:t>
-      </w:r>
-      <w:r>
-        <w:rPr>
-          <w:rFonts w:asciiTheme="majorHAnsi" w:hAnsiTheme="majorHAnsi" w:cs="Big Caslon"/>
-          <w:sz w:val="22"/>
-          <w:szCs w:val="22"/>
-        </w:rPr>
-        <w:t>HIGHLIGHTS</w:t>
-      </w:r>
-    </w:p>
-    <w:p>
-      <w:pPr>
-        <w:rPr>
-          <w:rFonts w:asciiTheme="majorHAnsi" w:hAnsiTheme="majorHAnsi" w:cs="Big Caslon"/>
-          <w:sz w:val="22"/>
-          <w:szCs w:val="22"/>
-        </w:rPr>
-      </w:pPr>
-      <w:r>
-        <w:rPr>
-          <w:rFonts w:asciiTheme="majorHAnsi" w:hAnsiTheme="majorHAnsi" w:cs="Big Caslon"/>
           <w:sz w:val="18"/>
           <w:szCs w:val="22"/>
         </w:rPr>
@@ -2500,66 +3197,189 @@
         </w:rPr>
         <w:t>•</w:t>
       </w:r>
-      <w:bookmarkStart w:id="0" w:name="_GoBack"/>
-      <w:bookmarkEnd w:id="0"/>
-      <w:r>
-        <w:rPr>
-          <w:rFonts w:asciiTheme="majorHAnsi" w:hAnsiTheme="majorHAnsi" w:cs="Big Caslon"/>
-          <w:sz w:val="22"/>
-          <w:szCs w:val="22"/>
-        </w:rPr>
-        <w:t xml:space="preserve"> </w:t>
-      </w:r>
-      <w:r>
-        <w:rPr>
-          <w:rFonts w:asciiTheme="majorHAnsi" w:hAnsiTheme="majorHAnsi" w:cs="Big Caslon"/>
-          <w:sz w:val="22"/>
-          <w:szCs w:val="22"/>
-        </w:rPr>
-        <w:t xml:space="preserve"> </w:t>
-      </w:r>
-      <w:r>
-        <w:rPr>
-          <w:rFonts w:asciiTheme="majorHAnsi" w:hAnsiTheme="majorHAnsi" w:cs="Big Caslon"/>
-          <w:sz w:val="22"/>
-          <w:szCs w:val="22"/>
-        </w:rPr>
-        <w:t xml:space="preserve">Automated infrastructure provisioning of hosts and clusters to </w:t>
-      </w:r>
-      <w:proofErr w:type="spellStart"/>
-      <w:r>
-        <w:rPr>
-          <w:rFonts w:asciiTheme="majorHAnsi" w:hAnsiTheme="majorHAnsi" w:cs="Big Caslon"/>
-          <w:sz w:val="22"/>
-          <w:szCs w:val="22"/>
-        </w:rPr>
-        <w:t>vms</w:t>
-      </w:r>
-      <w:proofErr w:type="spellEnd"/>
-      <w:r>
-        <w:rPr>
-          <w:rFonts w:asciiTheme="majorHAnsi" w:hAnsiTheme="majorHAnsi" w:cs="Big Caslon"/>
-          <w:sz w:val="22"/>
-          <w:szCs w:val="22"/>
-        </w:rPr>
-        <w:t xml:space="preserve"> and bare metal.</w:t>
+      <w:r>
+        <w:rPr>
+          <w:rFonts w:asciiTheme="majorHAnsi" w:hAnsiTheme="majorHAnsi" w:cs="Big Caslon"/>
+          <w:sz w:val="22"/>
+          <w:szCs w:val="22"/>
+        </w:rPr>
+        <w:t xml:space="preserve"> </w:t>
+      </w:r>
+      <w:r>
+        <w:rPr>
+          <w:rFonts w:asciiTheme="majorHAnsi" w:hAnsiTheme="majorHAnsi" w:cs="Big Caslon"/>
+          <w:sz w:val="22"/>
+          <w:szCs w:val="22"/>
+        </w:rPr>
+        <w:t xml:space="preserve"> </w:t>
+      </w:r>
+      <w:r>
+        <w:rPr>
+          <w:rFonts w:asciiTheme="majorHAnsi" w:hAnsiTheme="majorHAnsi" w:cs="Big Caslon"/>
+          <w:sz w:val="22"/>
+          <w:szCs w:val="22"/>
+        </w:rPr>
+        <w:t>Cloud</w:t>
+      </w:r>
+      <w:r>
+        <w:rPr>
+          <w:rFonts w:asciiTheme="majorHAnsi" w:hAnsiTheme="majorHAnsi" w:cs="Big Caslon"/>
+          <w:sz w:val="22"/>
+          <w:szCs w:val="22"/>
+        </w:rPr>
+        <w:t xml:space="preserve"> Orchestration </w:t>
+      </w:r>
+      <w:r>
+        <w:rPr>
+          <w:rFonts w:asciiTheme="majorHAnsi" w:hAnsiTheme="majorHAnsi" w:cs="Big Caslon"/>
+          <w:sz w:val="22"/>
+          <w:szCs w:val="22"/>
+        </w:rPr>
+        <w:t xml:space="preserve">&amp; Migrations, </w:t>
+      </w:r>
+      <w:proofErr w:type="spellStart"/>
+      <w:r>
+        <w:rPr>
+          <w:rFonts w:asciiTheme="majorHAnsi" w:hAnsiTheme="majorHAnsi" w:cs="Big Caslon"/>
+          <w:sz w:val="22"/>
+          <w:szCs w:val="22"/>
+        </w:rPr>
+        <w:t>Dev</w:t>
+      </w:r>
+      <w:proofErr w:type="spellEnd"/>
+      <w:r>
+        <w:rPr>
+          <w:rFonts w:asciiTheme="majorHAnsi" w:hAnsiTheme="majorHAnsi" w:cs="Big Caslon"/>
+          <w:sz w:val="22"/>
+          <w:szCs w:val="22"/>
+        </w:rPr>
+        <w:t xml:space="preserve"> Team </w:t>
+      </w:r>
+      <w:r>
+        <w:rPr>
+          <w:rFonts w:asciiTheme="majorHAnsi" w:hAnsiTheme="majorHAnsi" w:cs="Big Caslon"/>
+          <w:sz w:val="22"/>
+          <w:szCs w:val="22"/>
+        </w:rPr>
+        <w:t xml:space="preserve">Support </w:t>
+      </w:r>
+      <w:r>
+        <w:rPr>
+          <w:rFonts w:asciiTheme="majorHAnsi" w:hAnsiTheme="majorHAnsi" w:cs="Big Caslon"/>
+          <w:sz w:val="22"/>
+          <w:szCs w:val="22"/>
+        </w:rPr>
+        <w:t xml:space="preserve">&amp; </w:t>
+      </w:r>
+      <w:r>
+        <w:rPr>
+          <w:rFonts w:asciiTheme="majorHAnsi" w:hAnsiTheme="majorHAnsi" w:cs="Big Caslon"/>
+          <w:sz w:val="22"/>
+          <w:szCs w:val="22"/>
+        </w:rPr>
+        <w:t>Security Modeling, Testing, Implementations</w:t>
+      </w:r>
+      <w:r>
+        <w:rPr>
+          <w:rFonts w:asciiTheme="majorHAnsi" w:hAnsiTheme="majorHAnsi" w:cs="Big Caslon"/>
+          <w:sz w:val="22"/>
+          <w:szCs w:val="22"/>
+        </w:rPr>
+        <w:t>.</w:t>
       </w:r>
       <w:proofErr w:type="gramEnd"/>
     </w:p>
     <w:p>
       <w:pPr>
-        <w:rPr>
-          <w:rFonts w:asciiTheme="majorHAnsi" w:hAnsiTheme="majorHAnsi" w:cs="Big Caslon"/>
-          <w:sz w:val="22"/>
-          <w:szCs w:val="22"/>
-        </w:rPr>
-      </w:pPr>
+        <w:spacing w:line="360" w:lineRule="auto"/>
+        <w:rPr>
+          <w:rFonts w:asciiTheme="majorHAnsi" w:hAnsiTheme="majorHAnsi" w:cs="Big Caslon"/>
+          <w:sz w:val="22"/>
+          <w:szCs w:val="22"/>
+        </w:rPr>
+      </w:pPr>
+      <w:r>
+        <w:rPr>
+          <w:rFonts w:asciiTheme="majorHAnsi" w:hAnsiTheme="majorHAnsi" w:cs="Big Caslon"/>
+          <w:sz w:val="22"/>
+          <w:szCs w:val="22"/>
+        </w:rPr>
+        <w:t xml:space="preserve"> </w:t>
+      </w:r>
       <w:r>
         <w:rPr>
           <w:rFonts w:asciiTheme="majorHAnsi" w:hAnsiTheme="majorHAnsi" w:cs="Big Caslon"/>
           <w:sz w:val="18"/>
           <w:szCs w:val="22"/>
         </w:rPr>
+        <w:t>•</w:t>
+      </w:r>
+      <w:r>
+        <w:rPr>
+          <w:rFonts w:asciiTheme="majorHAnsi" w:hAnsiTheme="majorHAnsi" w:cs="Big Caslon"/>
+          <w:sz w:val="22"/>
+          <w:szCs w:val="22"/>
+        </w:rPr>
+        <w:t xml:space="preserve"> </w:t>
+      </w:r>
+      <w:r>
+        <w:rPr>
+          <w:rFonts w:asciiTheme="majorHAnsi" w:hAnsiTheme="majorHAnsi" w:cs="Big Caslon"/>
+          <w:sz w:val="22"/>
+          <w:szCs w:val="22"/>
+        </w:rPr>
+        <w:t xml:space="preserve"> </w:t>
+      </w:r>
+      <w:proofErr w:type="gramStart"/>
+      <w:r>
+        <w:rPr>
+          <w:rFonts w:asciiTheme="majorHAnsi" w:hAnsiTheme="majorHAnsi" w:cs="Big Caslon"/>
+          <w:sz w:val="22"/>
+          <w:szCs w:val="22"/>
+        </w:rPr>
+        <w:t>Since</w:t>
+      </w:r>
+      <w:proofErr w:type="gramEnd"/>
+      <w:r>
+        <w:rPr>
+          <w:rFonts w:asciiTheme="majorHAnsi" w:hAnsiTheme="majorHAnsi" w:cs="Big Caslon"/>
+          <w:sz w:val="22"/>
+          <w:szCs w:val="22"/>
+        </w:rPr>
+        <w:t xml:space="preserve"> 2010: Software Development Team Platform &amp; Infrastructure </w:t>
+      </w:r>
+      <w:r>
+        <w:rPr>
+          <w:rFonts w:asciiTheme="majorHAnsi" w:hAnsiTheme="majorHAnsi" w:cs="Big Caslon"/>
+          <w:sz w:val="22"/>
+          <w:szCs w:val="22"/>
+        </w:rPr>
+        <w:t xml:space="preserve">Cloud </w:t>
+      </w:r>
+      <w:r>
+        <w:rPr>
+          <w:rFonts w:asciiTheme="majorHAnsi" w:hAnsiTheme="majorHAnsi" w:cs="Big Caslon"/>
+          <w:sz w:val="22"/>
+          <w:szCs w:val="22"/>
+        </w:rPr>
+        <w:t>Operations Support</w:t>
+      </w:r>
+    </w:p>
+    <w:p>
+      <w:pPr>
+        <w:spacing w:line="360" w:lineRule="auto"/>
+        <w:rPr>
+          <w:rFonts w:asciiTheme="majorHAnsi" w:hAnsiTheme="majorHAnsi" w:cs="Big Caslon"/>
+          <w:sz w:val="22"/>
+          <w:szCs w:val="22"/>
+        </w:rPr>
+      </w:pPr>
+      <w:r>
+        <w:rPr>
+          <w:rFonts w:asciiTheme="majorHAnsi" w:hAnsiTheme="majorHAnsi" w:cs="Big Caslon"/>
+          <w:sz w:val="22"/>
+          <w:szCs w:val="22"/>
+        </w:rPr>
         <w:t xml:space="preserve"> </w:t>
       </w:r>
       <w:r>
@@ -2586,21 +3406,596 @@
         </w:rPr>
         <w:t xml:space="preserve"> </w:t>
       </w:r>
-      <w:r>
-        <w:rPr>
-          <w:rFonts w:asciiTheme="majorHAnsi" w:hAnsiTheme="majorHAnsi" w:cs="Big Caslon"/>
-          <w:sz w:val="22"/>
-          <w:szCs w:val="22"/>
-        </w:rPr>
-        <w:t>Hybrid Cloud</w:t>
-      </w:r>
-      <w:r>
-        <w:rPr>
-          <w:rFonts w:asciiTheme="majorHAnsi" w:hAnsiTheme="majorHAnsi" w:cs="Big Caslon"/>
-          <w:sz w:val="22"/>
-          <w:szCs w:val="22"/>
-        </w:rPr>
-        <w:t xml:space="preserve"> Orchestration Including </w:t>
+      <w:proofErr w:type="gramStart"/>
+      <w:r>
+        <w:rPr>
+          <w:rFonts w:asciiTheme="majorHAnsi" w:hAnsiTheme="majorHAnsi" w:cs="Big Caslon"/>
+          <w:sz w:val="22"/>
+          <w:szCs w:val="22"/>
+        </w:rPr>
+        <w:t>Since</w:t>
+      </w:r>
+      <w:proofErr w:type="gramEnd"/>
+      <w:r>
+        <w:rPr>
+          <w:rFonts w:asciiTheme="majorHAnsi" w:hAnsiTheme="majorHAnsi" w:cs="Big Caslon"/>
+          <w:sz w:val="22"/>
+          <w:szCs w:val="22"/>
+        </w:rPr>
+        <w:t xml:space="preserve"> 2005: Web Development Team Software Architect &amp; Engineer &amp; Technical Project Manager</w:t>
+      </w:r>
+    </w:p>
+    <w:p>
+      <w:pPr>
+        <w:spacing w:line="360" w:lineRule="auto"/>
+        <w:rPr>
+          <w:rFonts w:asciiTheme="majorHAnsi" w:hAnsiTheme="majorHAnsi" w:cs="Big Caslon"/>
+          <w:sz w:val="22"/>
+          <w:szCs w:val="22"/>
+        </w:rPr>
+      </w:pPr>
+      <w:r>
+        <w:rPr>
+          <w:rFonts w:asciiTheme="majorHAnsi" w:hAnsiTheme="majorHAnsi" w:cs="Big Caslon"/>
+          <w:sz w:val="22"/>
+          <w:szCs w:val="22"/>
+        </w:rPr>
+        <w:t xml:space="preserve"> </w:t>
+      </w:r>
+      <w:r>
+        <w:rPr>
+          <w:rFonts w:asciiTheme="majorHAnsi" w:hAnsiTheme="majorHAnsi" w:cs="Big Caslon"/>
+          <w:sz w:val="18"/>
+          <w:szCs w:val="22"/>
+        </w:rPr>
+        <w:t>•</w:t>
+      </w:r>
+      <w:r>
+        <w:rPr>
+          <w:rFonts w:asciiTheme="majorHAnsi" w:hAnsiTheme="majorHAnsi" w:cs="Big Caslon"/>
+          <w:sz w:val="18"/>
+          <w:szCs w:val="22"/>
+        </w:rPr>
+        <w:t xml:space="preserve"> </w:t>
+      </w:r>
+      <w:r>
+        <w:rPr>
+          <w:rFonts w:asciiTheme="majorHAnsi" w:hAnsiTheme="majorHAnsi" w:cs="Big Caslon"/>
+          <w:sz w:val="22"/>
+          <w:szCs w:val="22"/>
+        </w:rPr>
+        <w:t xml:space="preserve"> </w:t>
+      </w:r>
+      <w:proofErr w:type="gramStart"/>
+      <w:r>
+        <w:rPr>
+          <w:rFonts w:asciiTheme="majorHAnsi" w:hAnsiTheme="majorHAnsi" w:cs="Big Caslon"/>
+          <w:sz w:val="22"/>
+          <w:szCs w:val="22"/>
+        </w:rPr>
+        <w:t>Since</w:t>
+      </w:r>
+      <w:proofErr w:type="gramEnd"/>
+      <w:r>
+        <w:rPr>
+          <w:rFonts w:asciiTheme="majorHAnsi" w:hAnsiTheme="majorHAnsi" w:cs="Big Caslon"/>
+          <w:sz w:val="22"/>
+          <w:szCs w:val="22"/>
+        </w:rPr>
+        <w:t xml:space="preserve"> 2000: Logical &amp; Physical Database Admin</w:t>
+      </w:r>
+      <w:r>
+        <w:rPr>
+          <w:rFonts w:asciiTheme="majorHAnsi" w:hAnsiTheme="majorHAnsi" w:cs="Big Caslon"/>
+          <w:sz w:val="22"/>
+          <w:szCs w:val="22"/>
+        </w:rPr>
+        <w:t>istrator</w:t>
+      </w:r>
+      <w:r>
+        <w:rPr>
+          <w:rFonts w:asciiTheme="majorHAnsi" w:hAnsiTheme="majorHAnsi" w:cs="Big Caslon"/>
+          <w:sz w:val="22"/>
+          <w:szCs w:val="22"/>
+        </w:rPr>
+        <w:t>, Designer, Developer &amp; Engineer</w:t>
+      </w:r>
+    </w:p>
+    <w:p>
+      <w:pPr>
+        <w:spacing w:line="360" w:lineRule="auto"/>
+        <w:rPr>
+          <w:rFonts w:asciiTheme="majorHAnsi" w:hAnsiTheme="majorHAnsi" w:cs="Big Caslon"/>
+          <w:sz w:val="22"/>
+          <w:szCs w:val="22"/>
+        </w:rPr>
+      </w:pPr>
+      <w:r>
+        <w:rPr>
+          <w:rFonts w:asciiTheme="majorHAnsi" w:hAnsiTheme="majorHAnsi" w:cs="Big Caslon"/>
+          <w:sz w:val="22"/>
+          <w:szCs w:val="22"/>
+        </w:rPr>
+        <w:t xml:space="preserve"> </w:t>
+      </w:r>
+      <w:r>
+        <w:rPr>
+          <w:rFonts w:asciiTheme="majorHAnsi" w:hAnsiTheme="majorHAnsi" w:cs="Big Caslon"/>
+          <w:sz w:val="18"/>
+          <w:szCs w:val="22"/>
+        </w:rPr>
+        <w:t>•</w:t>
+      </w:r>
+      <w:r>
+        <w:rPr>
+          <w:rFonts w:asciiTheme="majorHAnsi" w:hAnsiTheme="majorHAnsi" w:cs="Big Caslon"/>
+          <w:sz w:val="22"/>
+          <w:szCs w:val="22"/>
+        </w:rPr>
+        <w:t xml:space="preserve"> </w:t>
+      </w:r>
+      <w:r>
+        <w:rPr>
+          <w:rFonts w:asciiTheme="majorHAnsi" w:hAnsiTheme="majorHAnsi" w:cs="Big Caslon"/>
+          <w:sz w:val="22"/>
+          <w:szCs w:val="22"/>
+        </w:rPr>
+        <w:t xml:space="preserve"> </w:t>
+      </w:r>
+      <w:proofErr w:type="gramStart"/>
+      <w:r>
+        <w:rPr>
+          <w:rFonts w:asciiTheme="majorHAnsi" w:hAnsiTheme="majorHAnsi" w:cs="Big Caslon"/>
+          <w:sz w:val="22"/>
+          <w:szCs w:val="22"/>
+        </w:rPr>
+        <w:t>Since</w:t>
+      </w:r>
+      <w:proofErr w:type="gramEnd"/>
+      <w:r>
+        <w:rPr>
+          <w:rFonts w:asciiTheme="majorHAnsi" w:hAnsiTheme="majorHAnsi" w:cs="Big Caslon"/>
+          <w:sz w:val="22"/>
+          <w:szCs w:val="22"/>
+        </w:rPr>
+        <w:t xml:space="preserve"> 1990’s: Unix Network Systems Engi</w:t>
+      </w:r>
+      <w:r>
+        <w:rPr>
+          <w:rFonts w:asciiTheme="majorHAnsi" w:hAnsiTheme="majorHAnsi" w:cs="Big Caslon"/>
+          <w:sz w:val="22"/>
+          <w:szCs w:val="22"/>
+        </w:rPr>
+        <w:t xml:space="preserve">neer &amp; Architect for </w:t>
+      </w:r>
+      <w:r>
+        <w:rPr>
+          <w:rFonts w:asciiTheme="majorHAnsi" w:hAnsiTheme="majorHAnsi" w:cs="Big Caslon"/>
+          <w:sz w:val="22"/>
+          <w:szCs w:val="22"/>
+        </w:rPr>
+        <w:t>Software Dev</w:t>
+      </w:r>
+      <w:r>
+        <w:rPr>
+          <w:rFonts w:asciiTheme="majorHAnsi" w:hAnsiTheme="majorHAnsi" w:cs="Big Caslon"/>
+          <w:sz w:val="22"/>
+          <w:szCs w:val="22"/>
+        </w:rPr>
+        <w:t>elopment</w:t>
+      </w:r>
+      <w:r>
+        <w:rPr>
+          <w:rFonts w:asciiTheme="majorHAnsi" w:hAnsiTheme="majorHAnsi" w:cs="Big Caslon"/>
+          <w:sz w:val="22"/>
+          <w:szCs w:val="22"/>
+        </w:rPr>
+        <w:t xml:space="preserve"> </w:t>
+      </w:r>
+      <w:r>
+        <w:rPr>
+          <w:rFonts w:asciiTheme="majorHAnsi" w:hAnsiTheme="majorHAnsi" w:cs="Big Caslon"/>
+          <w:sz w:val="22"/>
+          <w:szCs w:val="22"/>
+        </w:rPr>
+        <w:t>Team Workf</w:t>
+      </w:r>
+      <w:r>
+        <w:rPr>
+          <w:rFonts w:asciiTheme="majorHAnsi" w:hAnsiTheme="majorHAnsi" w:cs="Big Caslon"/>
+          <w:sz w:val="22"/>
+          <w:szCs w:val="22"/>
+        </w:rPr>
+        <w:t>lows</w:t>
+      </w:r>
+    </w:p>
+    <w:p>
+      <w:pPr>
+        <w:spacing w:line="160" w:lineRule="exact"/>
+        <w:rPr>
+          <w:rFonts w:asciiTheme="majorHAnsi" w:hAnsiTheme="majorHAnsi" w:cs="Big Caslon"/>
+          <w:sz w:val="22"/>
+          <w:szCs w:val="22"/>
+        </w:rPr>
+      </w:pPr>
+    </w:p>
+    <w:p>
+      <w:pPr>
+        <w:rPr>
+          <w:rFonts w:asciiTheme="majorHAnsi" w:hAnsiTheme="majorHAnsi" w:cs="Big Caslon"/>
+          <w:sz w:val="22"/>
+          <w:szCs w:val="22"/>
+        </w:rPr>
+      </w:pPr>
+      <w:r>
+        <w:rPr>
+          <w:rFonts w:asciiTheme="majorHAnsi" w:hAnsiTheme="majorHAnsi" w:cs="Big Caslon"/>
+          <w:sz w:val="22"/>
+          <w:szCs w:val="22"/>
+        </w:rPr>
+        <w:br/>
+      </w:r>
+    </w:p>
+    <w:p>
+      <w:pPr>
+        <w:rPr>
+          <w:rFonts w:asciiTheme="majorHAnsi" w:hAnsiTheme="majorHAnsi" w:cs="Big Caslon"/>
+          <w:sz w:val="22"/>
+          <w:szCs w:val="22"/>
+        </w:rPr>
+      </w:pPr>
+    </w:p>
+    <w:p>
+      <w:pPr>
+        <w:rPr>
+          <w:rFonts w:asciiTheme="majorHAnsi" w:hAnsiTheme="majorHAnsi" w:cs="Big Caslon"/>
+          <w:sz w:val="22"/>
+          <w:szCs w:val="22"/>
+        </w:rPr>
+      </w:pPr>
+      <w:r>
+        <w:rPr>
+          <w:rFonts w:asciiTheme="majorHAnsi" w:hAnsiTheme="majorHAnsi" w:cs="Big Caslon"/>
+          <w:sz w:val="22"/>
+          <w:szCs w:val="22"/>
+        </w:rPr>
+        <w:lastRenderedPageBreak/>
+        <w:br w:type="page"/>
+      </w:r>
+    </w:p>
+    <w:p>
+      <w:pPr>
+        <w:rPr>
+          <w:rFonts w:asciiTheme="majorHAnsi" w:hAnsiTheme="majorHAnsi" w:cs="Big Caslon"/>
+          <w:b/>
+          <w:sz w:val="22"/>
+          <w:szCs w:val="22"/>
+          <w:u w:val="single"/>
+        </w:rPr>
+      </w:pPr>
+      <w:r>
+        <w:rPr>
+          <w:rFonts w:asciiTheme="majorHAnsi" w:hAnsiTheme="majorHAnsi" w:cs="Big Caslon"/>
+          <w:b/>
+          <w:sz w:val="22"/>
+          <w:szCs w:val="22"/>
+          <w:u w:val="single"/>
+        </w:rPr>
+        <w:t>SAAS Skills</w:t>
+      </w:r>
+    </w:p>
+    <w:p>
+      <w:pPr>
+        <w:rPr>
+          <w:rFonts w:asciiTheme="majorHAnsi" w:hAnsiTheme="majorHAnsi" w:cs="Big Caslon"/>
+          <w:sz w:val="22"/>
+          <w:szCs w:val="22"/>
+        </w:rPr>
+      </w:pPr>
+      <w:r>
+        <w:rPr>
+          <w:rFonts w:asciiTheme="majorHAnsi" w:hAnsiTheme="majorHAnsi" w:cs="Big Caslon"/>
+          <w:sz w:val="22"/>
+          <w:szCs w:val="22"/>
+        </w:rPr>
+        <w:t>- Web Development</w:t>
+      </w:r>
+    </w:p>
+    <w:p>
+      <w:pPr>
+        <w:rPr>
+          <w:rFonts w:asciiTheme="majorHAnsi" w:hAnsiTheme="majorHAnsi" w:cs="Big Caslon"/>
+          <w:sz w:val="22"/>
+          <w:szCs w:val="22"/>
+        </w:rPr>
+      </w:pPr>
+    </w:p>
+    <w:p>
+      <w:pPr>
+        <w:rPr>
+          <w:rFonts w:asciiTheme="majorHAnsi" w:hAnsiTheme="majorHAnsi" w:cs="Big Caslon"/>
+          <w:b/>
+          <w:sz w:val="22"/>
+          <w:szCs w:val="22"/>
+          <w:u w:val="single"/>
+        </w:rPr>
+      </w:pPr>
+      <w:r>
+        <w:rPr>
+          <w:rFonts w:asciiTheme="majorHAnsi" w:hAnsiTheme="majorHAnsi" w:cs="Big Caslon"/>
+          <w:b/>
+          <w:sz w:val="22"/>
+          <w:szCs w:val="22"/>
+          <w:u w:val="single"/>
+        </w:rPr>
+        <w:t>PAAS Skills</w:t>
+      </w:r>
+    </w:p>
+    <w:p>
+      <w:pPr>
+        <w:rPr>
+          <w:rFonts w:asciiTheme="majorHAnsi" w:hAnsiTheme="majorHAnsi" w:cs="Big Caslon"/>
+          <w:sz w:val="22"/>
+          <w:szCs w:val="22"/>
+        </w:rPr>
+      </w:pPr>
+      <w:r>
+        <w:rPr>
+          <w:rFonts w:asciiTheme="majorHAnsi" w:hAnsiTheme="majorHAnsi" w:cs="Big Caslon"/>
+          <w:sz w:val="22"/>
+          <w:szCs w:val="22"/>
+        </w:rPr>
+        <w:t xml:space="preserve">- </w:t>
+      </w:r>
+      <w:proofErr w:type="spellStart"/>
+      <w:r>
+        <w:rPr>
+          <w:rFonts w:asciiTheme="majorHAnsi" w:hAnsiTheme="majorHAnsi" w:cs="Big Caslon"/>
+          <w:sz w:val="22"/>
+          <w:szCs w:val="22"/>
+        </w:rPr>
+        <w:t>Github</w:t>
+      </w:r>
+      <w:proofErr w:type="spellEnd"/>
+      <w:r>
+        <w:rPr>
+          <w:rFonts w:asciiTheme="majorHAnsi" w:hAnsiTheme="majorHAnsi" w:cs="Big Caslon"/>
+          <w:sz w:val="22"/>
+          <w:szCs w:val="22"/>
+        </w:rPr>
+        <w:t xml:space="preserve">: Open Source </w:t>
+      </w:r>
+      <w:proofErr w:type="spellStart"/>
+      <w:r>
+        <w:rPr>
+          <w:rFonts w:asciiTheme="majorHAnsi" w:hAnsiTheme="majorHAnsi" w:cs="Big Caslon"/>
+          <w:sz w:val="22"/>
+          <w:szCs w:val="22"/>
+        </w:rPr>
+        <w:t>Git</w:t>
+      </w:r>
+      <w:proofErr w:type="spellEnd"/>
+      <w:r>
+        <w:rPr>
+          <w:rFonts w:asciiTheme="majorHAnsi" w:hAnsiTheme="majorHAnsi" w:cs="Big Caslon"/>
+          <w:sz w:val="22"/>
+          <w:szCs w:val="22"/>
+        </w:rPr>
+        <w:t xml:space="preserve"> Repo Hosting.</w:t>
+      </w:r>
+    </w:p>
+    <w:p>
+      <w:pPr>
+        <w:rPr>
+          <w:rFonts w:asciiTheme="majorHAnsi" w:hAnsiTheme="majorHAnsi" w:cs="Big Caslon"/>
+          <w:sz w:val="22"/>
+          <w:szCs w:val="22"/>
+        </w:rPr>
+      </w:pPr>
+      <w:r>
+        <w:rPr>
+          <w:rFonts w:asciiTheme="majorHAnsi" w:hAnsiTheme="majorHAnsi" w:cs="Big Caslon"/>
+          <w:sz w:val="22"/>
+          <w:szCs w:val="22"/>
+        </w:rPr>
+        <w:t xml:space="preserve">- </w:t>
+      </w:r>
+      <w:proofErr w:type="spellStart"/>
+      <w:r>
+        <w:rPr>
+          <w:rFonts w:asciiTheme="majorHAnsi" w:hAnsiTheme="majorHAnsi" w:cs="Big Caslon"/>
+          <w:sz w:val="22"/>
+          <w:szCs w:val="22"/>
+        </w:rPr>
+        <w:t>Bitbuck</w:t>
+      </w:r>
+      <w:r>
+        <w:rPr>
+          <w:rFonts w:asciiTheme="majorHAnsi" w:hAnsiTheme="majorHAnsi" w:cs="Big Caslon"/>
+          <w:sz w:val="22"/>
+          <w:szCs w:val="22"/>
+        </w:rPr>
+        <w:t>et</w:t>
+      </w:r>
+      <w:proofErr w:type="spellEnd"/>
+      <w:r>
+        <w:rPr>
+          <w:rFonts w:asciiTheme="majorHAnsi" w:hAnsiTheme="majorHAnsi" w:cs="Big Caslon"/>
+          <w:sz w:val="22"/>
+          <w:szCs w:val="22"/>
+        </w:rPr>
+        <w:t xml:space="preserve">: </w:t>
+      </w:r>
+      <w:proofErr w:type="spellStart"/>
+      <w:r>
+        <w:rPr>
+          <w:rFonts w:asciiTheme="majorHAnsi" w:hAnsiTheme="majorHAnsi" w:cs="Big Caslon"/>
+          <w:sz w:val="22"/>
+          <w:szCs w:val="22"/>
+        </w:rPr>
+        <w:t>Atlassian</w:t>
+      </w:r>
+      <w:proofErr w:type="spellEnd"/>
+      <w:r>
+        <w:rPr>
+          <w:rFonts w:asciiTheme="majorHAnsi" w:hAnsiTheme="majorHAnsi" w:cs="Big Caslon"/>
+          <w:sz w:val="22"/>
+          <w:szCs w:val="22"/>
+        </w:rPr>
+        <w:t xml:space="preserve"> </w:t>
+      </w:r>
+      <w:proofErr w:type="spellStart"/>
+      <w:r>
+        <w:rPr>
+          <w:rFonts w:asciiTheme="majorHAnsi" w:hAnsiTheme="majorHAnsi" w:cs="Big Caslon"/>
+          <w:sz w:val="22"/>
+          <w:szCs w:val="22"/>
+        </w:rPr>
+        <w:t>git</w:t>
+      </w:r>
+      <w:proofErr w:type="spellEnd"/>
+      <w:r>
+        <w:rPr>
+          <w:rFonts w:asciiTheme="majorHAnsi" w:hAnsiTheme="majorHAnsi" w:cs="Big Caslon"/>
+          <w:sz w:val="22"/>
+          <w:szCs w:val="22"/>
+        </w:rPr>
+        <w:t xml:space="preserve"> repo hosting.</w:t>
+      </w:r>
+    </w:p>
+    <w:p>
+      <w:pPr>
+        <w:rPr>
+          <w:rFonts w:asciiTheme="majorHAnsi" w:hAnsiTheme="majorHAnsi" w:cs="Big Caslon"/>
+          <w:sz w:val="22"/>
+          <w:szCs w:val="22"/>
+        </w:rPr>
+      </w:pPr>
+      <w:r>
+        <w:rPr>
+          <w:rFonts w:asciiTheme="majorHAnsi" w:hAnsiTheme="majorHAnsi" w:cs="Big Caslon"/>
+          <w:sz w:val="22"/>
+          <w:szCs w:val="22"/>
+        </w:rPr>
+        <w:t xml:space="preserve">- </w:t>
+      </w:r>
+      <w:proofErr w:type="spellStart"/>
+      <w:r>
+        <w:rPr>
+          <w:rFonts w:asciiTheme="majorHAnsi" w:hAnsiTheme="majorHAnsi" w:cs="Big Caslon"/>
+          <w:sz w:val="22"/>
+          <w:szCs w:val="22"/>
+        </w:rPr>
+        <w:t>Gitlab</w:t>
+      </w:r>
+      <w:proofErr w:type="spellEnd"/>
+      <w:r>
+        <w:rPr>
+          <w:rFonts w:asciiTheme="majorHAnsi" w:hAnsiTheme="majorHAnsi" w:cs="Big Caslon"/>
+          <w:sz w:val="22"/>
+          <w:szCs w:val="22"/>
+        </w:rPr>
+        <w:t>: Hosting our own code versioning repo service.</w:t>
+      </w:r>
+    </w:p>
+    <w:p>
+      <w:pPr>
+        <w:rPr>
+          <w:rFonts w:asciiTheme="majorHAnsi" w:hAnsiTheme="majorHAnsi" w:cs="Big Caslon"/>
+          <w:sz w:val="22"/>
+          <w:szCs w:val="22"/>
+        </w:rPr>
+      </w:pPr>
+      <w:r>
+        <w:rPr>
+          <w:rFonts w:asciiTheme="majorHAnsi" w:hAnsiTheme="majorHAnsi" w:cs="Big Caslon"/>
+          <w:sz w:val="22"/>
+          <w:szCs w:val="22"/>
+        </w:rPr>
+        <w:t>-</w:t>
+      </w:r>
+      <w:r>
+        <w:rPr>
+          <w:rFonts w:asciiTheme="majorHAnsi" w:hAnsiTheme="majorHAnsi" w:cs="Big Caslon"/>
+          <w:sz w:val="22"/>
+          <w:szCs w:val="22"/>
+        </w:rPr>
+        <w:t xml:space="preserve"> Travis: Automated cli testing.</w:t>
+      </w:r>
+    </w:p>
+    <w:p>
+      <w:pPr>
+        <w:rPr>
+          <w:rFonts w:asciiTheme="majorHAnsi" w:hAnsiTheme="majorHAnsi" w:cs="Big Caslon"/>
+          <w:sz w:val="22"/>
+          <w:szCs w:val="22"/>
+        </w:rPr>
+      </w:pPr>
+      <w:r>
+        <w:rPr>
+          <w:rFonts w:asciiTheme="majorHAnsi" w:hAnsiTheme="majorHAnsi" w:cs="Big Caslon"/>
+          <w:sz w:val="22"/>
+          <w:szCs w:val="22"/>
+        </w:rPr>
+        <w:t>- Selen</w:t>
+      </w:r>
+      <w:r>
+        <w:rPr>
+          <w:rFonts w:asciiTheme="majorHAnsi" w:hAnsiTheme="majorHAnsi" w:cs="Big Caslon"/>
+          <w:sz w:val="22"/>
+          <w:szCs w:val="22"/>
+        </w:rPr>
+        <w:t>ium: Automated browser testing.</w:t>
+      </w:r>
+    </w:p>
+    <w:p>
+      <w:pPr>
+        <w:rPr>
+          <w:rFonts w:asciiTheme="majorHAnsi" w:hAnsiTheme="majorHAnsi" w:cs="Big Caslon"/>
+          <w:sz w:val="22"/>
+          <w:szCs w:val="22"/>
+        </w:rPr>
+      </w:pPr>
+      <w:r>
+        <w:rPr>
+          <w:rFonts w:asciiTheme="majorHAnsi" w:hAnsiTheme="majorHAnsi" w:cs="Big Caslon"/>
+          <w:sz w:val="22"/>
+          <w:szCs w:val="22"/>
+        </w:rPr>
+        <w:t>- Code Pipeline: workflow</w:t>
+      </w:r>
+      <w:r>
+        <w:rPr>
+          <w:rFonts w:asciiTheme="majorHAnsi" w:hAnsiTheme="majorHAnsi" w:cs="Big Caslon"/>
+          <w:sz w:val="22"/>
+          <w:szCs w:val="22"/>
+        </w:rPr>
+        <w:t xml:space="preserve"> analysis &amp; problem solving</w:t>
+      </w:r>
+    </w:p>
+    <w:p>
+      <w:pPr>
+        <w:rPr>
+          <w:rFonts w:asciiTheme="majorHAnsi" w:hAnsiTheme="majorHAnsi" w:cs="Big Caslon"/>
+          <w:sz w:val="22"/>
+          <w:szCs w:val="22"/>
+        </w:rPr>
+      </w:pPr>
+      <w:r>
+        <w:rPr>
+          <w:rFonts w:asciiTheme="majorHAnsi" w:hAnsiTheme="majorHAnsi" w:cs="Big Caslon"/>
+          <w:sz w:val="22"/>
+          <w:szCs w:val="22"/>
+        </w:rPr>
+        <w:t>- Automation o</w:t>
+      </w:r>
+      <w:r>
+        <w:rPr>
+          <w:rFonts w:asciiTheme="majorHAnsi" w:hAnsiTheme="majorHAnsi" w:cs="Big Caslon"/>
+          <w:sz w:val="22"/>
+          <w:szCs w:val="22"/>
+        </w:rPr>
+        <w:t xml:space="preserve">f </w:t>
       </w:r>
       <w:proofErr w:type="spellStart"/>
       <w:r>
@@ -2618,48 +4013,310 @@
           <w:sz w:val="22"/>
           <w:szCs w:val="22"/>
         </w:rPr>
-        <w:t xml:space="preserve"> Workflow, Support and Security Modeling, Testing, Implementations</w:t>
-      </w:r>
-    </w:p>
-    <w:p>
-      <w:pPr>
-        <w:rPr>
-          <w:rFonts w:asciiTheme="majorHAnsi" w:hAnsiTheme="majorHAnsi" w:cs="Big Caslon"/>
-          <w:sz w:val="22"/>
-          <w:szCs w:val="22"/>
-        </w:rPr>
-      </w:pPr>
-      <w:r>
-        <w:rPr>
-          <w:rFonts w:asciiTheme="majorHAnsi" w:hAnsiTheme="majorHAnsi" w:cs="Big Caslon"/>
-          <w:sz w:val="22"/>
-          <w:szCs w:val="22"/>
-        </w:rPr>
-        <w:t xml:space="preserve"> </w:t>
-      </w:r>
-      <w:r>
-        <w:rPr>
-          <w:rFonts w:asciiTheme="majorHAnsi" w:hAnsiTheme="majorHAnsi" w:cs="Big Caslon"/>
-          <w:sz w:val="18"/>
-          <w:szCs w:val="22"/>
-        </w:rPr>
-        <w:t>•</w:t>
-      </w:r>
-      <w:r>
-        <w:rPr>
-          <w:rFonts w:asciiTheme="majorHAnsi" w:hAnsiTheme="majorHAnsi" w:cs="Big Caslon"/>
-          <w:sz w:val="22"/>
-          <w:szCs w:val="22"/>
-        </w:rPr>
-        <w:t xml:space="preserve"> </w:t>
-      </w:r>
-      <w:r>
-        <w:rPr>
-          <w:rFonts w:asciiTheme="majorHAnsi" w:hAnsiTheme="majorHAnsi" w:cs="Big Caslon"/>
-          <w:sz w:val="22"/>
-          <w:szCs w:val="22"/>
-        </w:rPr>
-        <w:t xml:space="preserve"> </w:t>
+        <w:t xml:space="preserve"> Team Workflows (CT/CI/CD)</w:t>
+      </w:r>
+    </w:p>
+    <w:p>
+      <w:pPr>
+        <w:rPr>
+          <w:rFonts w:asciiTheme="majorHAnsi" w:hAnsiTheme="majorHAnsi" w:cs="Big Caslon"/>
+          <w:sz w:val="22"/>
+          <w:szCs w:val="22"/>
+        </w:rPr>
+      </w:pPr>
+      <w:r>
+        <w:rPr>
+          <w:rFonts w:asciiTheme="majorHAnsi" w:hAnsiTheme="majorHAnsi" w:cs="Big Caslon"/>
+          <w:sz w:val="22"/>
+          <w:szCs w:val="22"/>
+        </w:rPr>
+        <w:t xml:space="preserve">- </w:t>
+      </w:r>
+      <w:proofErr w:type="spellStart"/>
+      <w:r>
+        <w:rPr>
+          <w:rFonts w:asciiTheme="majorHAnsi" w:hAnsiTheme="majorHAnsi" w:cs="Big Caslon"/>
+          <w:sz w:val="22"/>
+          <w:szCs w:val="22"/>
+        </w:rPr>
+        <w:t>OpenShift</w:t>
+      </w:r>
+      <w:proofErr w:type="spellEnd"/>
+      <w:r>
+        <w:rPr>
+          <w:rFonts w:asciiTheme="majorHAnsi" w:hAnsiTheme="majorHAnsi" w:cs="Big Caslon"/>
+          <w:sz w:val="22"/>
+          <w:szCs w:val="22"/>
+        </w:rPr>
+        <w:t xml:space="preserve"> PAAS Cloud Container Hosting Platform</w:t>
+      </w:r>
+      <w:r>
+        <w:rPr>
+          <w:rFonts w:asciiTheme="majorHAnsi" w:hAnsiTheme="majorHAnsi" w:cs="Big Caslon"/>
+          <w:sz w:val="22"/>
+          <w:szCs w:val="22"/>
+        </w:rPr>
+        <w:br/>
+        <w:t xml:space="preserve">- </w:t>
+      </w:r>
+      <w:proofErr w:type="spellStart"/>
+      <w:r>
+        <w:rPr>
+          <w:rFonts w:asciiTheme="majorHAnsi" w:hAnsiTheme="majorHAnsi" w:cs="Big Caslon"/>
+          <w:sz w:val="22"/>
+          <w:szCs w:val="22"/>
+        </w:rPr>
+        <w:t>CoreOS</w:t>
+      </w:r>
+      <w:proofErr w:type="spellEnd"/>
+      <w:r>
+        <w:rPr>
+          <w:rFonts w:asciiTheme="majorHAnsi" w:hAnsiTheme="majorHAnsi" w:cs="Big Caslon"/>
+          <w:sz w:val="22"/>
+          <w:szCs w:val="22"/>
+        </w:rPr>
+        <w:t xml:space="preserve"> Container Hosting</w:t>
+      </w:r>
+    </w:p>
+    <w:p>
+      <w:pPr>
+        <w:rPr>
+          <w:rFonts w:asciiTheme="majorHAnsi" w:hAnsiTheme="majorHAnsi" w:cs="Big Caslon"/>
+          <w:sz w:val="22"/>
+          <w:szCs w:val="22"/>
+        </w:rPr>
+      </w:pPr>
+    </w:p>
+    <w:p>
+      <w:pPr>
+        <w:rPr>
+          <w:rFonts w:asciiTheme="majorHAnsi" w:hAnsiTheme="majorHAnsi" w:cs="Big Caslon"/>
+          <w:b/>
+          <w:sz w:val="22"/>
+          <w:szCs w:val="22"/>
+          <w:u w:val="single"/>
+        </w:rPr>
+      </w:pPr>
+      <w:r>
+        <w:rPr>
+          <w:rFonts w:asciiTheme="majorHAnsi" w:hAnsiTheme="majorHAnsi" w:cs="Big Caslon"/>
+          <w:b/>
+          <w:sz w:val="22"/>
+          <w:szCs w:val="22"/>
+          <w:u w:val="single"/>
+        </w:rPr>
+        <w:t>IAAS Skills</w:t>
+      </w:r>
+    </w:p>
+    <w:p>
+      <w:pPr>
+        <w:rPr>
+          <w:rFonts w:asciiTheme="majorHAnsi" w:hAnsiTheme="majorHAnsi" w:cs="Big Caslon"/>
+          <w:sz w:val="22"/>
+          <w:szCs w:val="22"/>
+        </w:rPr>
+      </w:pPr>
+      <w:r>
+        <w:rPr>
+          <w:rFonts w:asciiTheme="majorHAnsi" w:hAnsiTheme="majorHAnsi" w:cs="Big Caslon"/>
+          <w:sz w:val="22"/>
+          <w:szCs w:val="22"/>
+        </w:rPr>
+        <w:t>- B</w:t>
+      </w:r>
+      <w:r>
+        <w:rPr>
+          <w:rFonts w:asciiTheme="majorHAnsi" w:hAnsiTheme="majorHAnsi" w:cs="Big Caslon"/>
+          <w:sz w:val="22"/>
+          <w:szCs w:val="22"/>
+        </w:rPr>
+        <w:t>are metal systems and clusters.</w:t>
+      </w:r>
+    </w:p>
+    <w:p>
+      <w:pPr>
+        <w:rPr>
+          <w:rFonts w:asciiTheme="majorHAnsi" w:hAnsiTheme="majorHAnsi" w:cs="Big Caslon"/>
+          <w:sz w:val="22"/>
+          <w:szCs w:val="22"/>
+        </w:rPr>
+      </w:pPr>
+      <w:r>
+        <w:rPr>
+          <w:rFonts w:asciiTheme="majorHAnsi" w:hAnsiTheme="majorHAnsi" w:cs="Big Caslon"/>
+          <w:sz w:val="22"/>
+          <w:szCs w:val="22"/>
+        </w:rPr>
+        <w:t xml:space="preserve">- Virtual </w:t>
+      </w:r>
+      <w:r>
+        <w:rPr>
+          <w:rFonts w:asciiTheme="majorHAnsi" w:hAnsiTheme="majorHAnsi" w:cs="Big Caslon"/>
+          <w:sz w:val="22"/>
+          <w:szCs w:val="22"/>
+        </w:rPr>
+        <w:t>machines and networks.</w:t>
+      </w:r>
+    </w:p>
+    <w:p>
+      <w:pPr>
+        <w:rPr>
+          <w:rFonts w:asciiTheme="majorHAnsi" w:hAnsiTheme="majorHAnsi" w:cs="Big Caslon"/>
+          <w:sz w:val="22"/>
+          <w:szCs w:val="22"/>
+        </w:rPr>
+      </w:pPr>
+      <w:r>
+        <w:rPr>
+          <w:rFonts w:asciiTheme="majorHAnsi" w:hAnsiTheme="majorHAnsi" w:cs="Big Caslon"/>
+          <w:sz w:val="22"/>
+          <w:szCs w:val="22"/>
+        </w:rPr>
+        <w:t>- Open so</w:t>
+      </w:r>
+      <w:r>
+        <w:rPr>
+          <w:rFonts w:asciiTheme="majorHAnsi" w:hAnsiTheme="majorHAnsi" w:cs="Big Caslon"/>
+          <w:sz w:val="22"/>
+          <w:szCs w:val="22"/>
+        </w:rPr>
+        <w:t>urce builds, tests and releases</w:t>
+      </w:r>
+    </w:p>
+    <w:p>
+      <w:pPr>
+        <w:rPr>
+          <w:rFonts w:asciiTheme="majorHAnsi" w:hAnsiTheme="majorHAnsi" w:cs="Big Caslon"/>
+          <w:sz w:val="22"/>
+          <w:szCs w:val="22"/>
+        </w:rPr>
+      </w:pPr>
+      <w:r>
+        <w:rPr>
+          <w:rFonts w:asciiTheme="majorHAnsi" w:hAnsiTheme="majorHAnsi" w:cs="Big Caslon"/>
+          <w:sz w:val="22"/>
+          <w:szCs w:val="22"/>
+        </w:rPr>
+        <w:t>- Windows AD/ LDAP Integrations</w:t>
+      </w:r>
+    </w:p>
+    <w:p>
+      <w:pPr>
+        <w:rPr>
+          <w:rFonts w:asciiTheme="majorHAnsi" w:hAnsiTheme="majorHAnsi" w:cs="Big Caslon"/>
+          <w:sz w:val="22"/>
+          <w:szCs w:val="22"/>
+        </w:rPr>
+      </w:pPr>
+      <w:r>
+        <w:rPr>
+          <w:rFonts w:asciiTheme="majorHAnsi" w:hAnsiTheme="majorHAnsi" w:cs="Big Caslon"/>
+          <w:sz w:val="22"/>
+          <w:szCs w:val="22"/>
+        </w:rPr>
+        <w:t>- Federated and multi-factor h</w:t>
+      </w:r>
+      <w:r>
+        <w:rPr>
+          <w:rFonts w:asciiTheme="majorHAnsi" w:hAnsiTheme="majorHAnsi" w:cs="Big Caslon"/>
+          <w:sz w:val="22"/>
+          <w:szCs w:val="22"/>
+        </w:rPr>
+        <w:t>ybrid cloud security solutions.</w:t>
+      </w:r>
+    </w:p>
+    <w:p>
+      <w:pPr>
+        <w:rPr>
+          <w:rFonts w:asciiTheme="majorHAnsi" w:hAnsiTheme="majorHAnsi" w:cs="Big Caslon"/>
+          <w:sz w:val="22"/>
+          <w:szCs w:val="22"/>
+        </w:rPr>
+      </w:pPr>
+      <w:r>
+        <w:rPr>
+          <w:rFonts w:asciiTheme="majorHAnsi" w:hAnsiTheme="majorHAnsi" w:cs="Big Caslon"/>
+          <w:sz w:val="22"/>
+          <w:szCs w:val="22"/>
+        </w:rPr>
+        <w:t>- Infrastructure inventory planning, discovery and r</w:t>
+      </w:r>
+      <w:r>
+        <w:rPr>
+          <w:rFonts w:asciiTheme="majorHAnsi" w:hAnsiTheme="majorHAnsi" w:cs="Big Caslon"/>
+          <w:sz w:val="22"/>
+          <w:szCs w:val="22"/>
+        </w:rPr>
+        <w:t>esource provisioning workflows.</w:t>
+      </w:r>
+    </w:p>
+    <w:p>
+      <w:pPr>
+        <w:rPr>
+          <w:rFonts w:asciiTheme="majorHAnsi" w:hAnsiTheme="majorHAnsi" w:cs="Big Caslon"/>
+          <w:sz w:val="22"/>
+          <w:szCs w:val="22"/>
+        </w:rPr>
+      </w:pPr>
+      <w:r>
+        <w:rPr>
+          <w:rFonts w:asciiTheme="majorHAnsi" w:hAnsiTheme="majorHAnsi" w:cs="Big Caslon"/>
+          <w:sz w:val="22"/>
+          <w:szCs w:val="22"/>
+        </w:rPr>
+        <w:t xml:space="preserve">- </w:t>
+      </w:r>
+      <w:proofErr w:type="spellStart"/>
+      <w:r>
+        <w:rPr>
+          <w:rFonts w:asciiTheme="majorHAnsi" w:hAnsiTheme="majorHAnsi" w:cs="Big Caslon"/>
+          <w:sz w:val="22"/>
+          <w:szCs w:val="22"/>
+        </w:rPr>
+        <w:t>OpenStack</w:t>
+      </w:r>
+      <w:proofErr w:type="spellEnd"/>
+      <w:r>
+        <w:rPr>
+          <w:rFonts w:asciiTheme="majorHAnsi" w:hAnsiTheme="majorHAnsi" w:cs="Big Caslon"/>
+          <w:sz w:val="22"/>
+          <w:szCs w:val="22"/>
+        </w:rPr>
+        <w:t xml:space="preserve"> IAAS Cloud Platform</w:t>
+      </w:r>
+    </w:p>
+    <w:p>
+      <w:pPr>
+        <w:rPr>
+          <w:rFonts w:asciiTheme="majorHAnsi" w:hAnsiTheme="majorHAnsi" w:cs="Big Caslon"/>
+          <w:sz w:val="22"/>
+          <w:szCs w:val="22"/>
+        </w:rPr>
+      </w:pPr>
+      <w:r>
+        <w:rPr>
+          <w:rFonts w:asciiTheme="majorHAnsi" w:hAnsiTheme="majorHAnsi" w:cs="Big Caslon"/>
+          <w:sz w:val="22"/>
+          <w:szCs w:val="22"/>
+        </w:rPr>
+        <w:t>- Open source developer laptop system pro</w:t>
+      </w:r>
+      <w:r>
+        <w:rPr>
+          <w:rFonts w:asciiTheme="majorHAnsi" w:hAnsiTheme="majorHAnsi" w:cs="Big Caslon"/>
+          <w:sz w:val="22"/>
+          <w:szCs w:val="22"/>
+        </w:rPr>
+        <w:t>visioning and support (</w:t>
+      </w:r>
+      <w:proofErr w:type="spellStart"/>
+      <w:r>
+        <w:rPr>
+          <w:rFonts w:asciiTheme="majorHAnsi" w:hAnsiTheme="majorHAnsi" w:cs="Big Caslon"/>
+          <w:sz w:val="22"/>
+          <w:szCs w:val="22"/>
+        </w:rPr>
+        <w:t>osx</w:t>
       </w:r>
       <w:proofErr w:type="gramStart"/>
       <w:r>
@@ -2668,8 +4325,9 @@
           <w:sz w:val="22"/>
           <w:szCs w:val="22"/>
         </w:rPr>
-        <w:t>Since</w:t>
-      </w:r>
+        <w:t>,win</w:t>
+      </w:r>
+      <w:proofErr w:type="spellEnd"/>
       <w:proofErr w:type="gramEnd"/>
       <w:r>
         <w:rPr>
@@ -2677,64 +4335,167 @@
           <w:sz w:val="22"/>
           <w:szCs w:val="22"/>
         </w:rPr>
-        <w:t xml:space="preserve"> 2010: Software Development Team Platform &amp; Infrastructure </w:t>
-      </w:r>
-      <w:r>
-        <w:rPr>
-          <w:rFonts w:asciiTheme="majorHAnsi" w:hAnsiTheme="majorHAnsi" w:cs="Big Caslon"/>
-          <w:sz w:val="22"/>
-          <w:szCs w:val="22"/>
-        </w:rPr>
-        <w:t xml:space="preserve">Cloud </w:t>
-      </w:r>
-      <w:r>
-        <w:rPr>
-          <w:rFonts w:asciiTheme="majorHAnsi" w:hAnsiTheme="majorHAnsi" w:cs="Big Caslon"/>
-          <w:sz w:val="22"/>
-          <w:szCs w:val="22"/>
-        </w:rPr>
-        <w:t>Operations Support</w:t>
-      </w:r>
-    </w:p>
-    <w:p>
-      <w:pPr>
-        <w:rPr>
-          <w:rFonts w:asciiTheme="majorHAnsi" w:hAnsiTheme="majorHAnsi" w:cs="Big Caslon"/>
-          <w:sz w:val="22"/>
-          <w:szCs w:val="22"/>
-        </w:rPr>
-      </w:pPr>
-      <w:r>
-        <w:rPr>
-          <w:rFonts w:asciiTheme="majorHAnsi" w:hAnsiTheme="majorHAnsi" w:cs="Big Caslon"/>
-          <w:sz w:val="22"/>
-          <w:szCs w:val="22"/>
-        </w:rPr>
-        <w:t xml:space="preserve"> </w:t>
-      </w:r>
-      <w:r>
-        <w:rPr>
-          <w:rFonts w:asciiTheme="majorHAnsi" w:hAnsiTheme="majorHAnsi" w:cs="Big Caslon"/>
-          <w:sz w:val="18"/>
-          <w:szCs w:val="22"/>
-        </w:rPr>
-        <w:t>•</w:t>
-      </w:r>
-      <w:r>
-        <w:rPr>
-          <w:rFonts w:asciiTheme="majorHAnsi" w:hAnsiTheme="majorHAnsi" w:cs="Big Caslon"/>
-          <w:sz w:val="22"/>
-          <w:szCs w:val="22"/>
-        </w:rPr>
-        <w:t xml:space="preserve"> </w:t>
-      </w:r>
-      <w:r>
-        <w:rPr>
-          <w:rFonts w:asciiTheme="majorHAnsi" w:hAnsiTheme="majorHAnsi" w:cs="Big Caslon"/>
-          <w:sz w:val="22"/>
-          <w:szCs w:val="22"/>
-        </w:rPr>
-        <w:t xml:space="preserve"> </w:t>
+        <w:t>)</w:t>
+      </w:r>
+    </w:p>
+    <w:p>
+      <w:pPr>
+        <w:rPr>
+          <w:rFonts w:asciiTheme="majorHAnsi" w:hAnsiTheme="majorHAnsi" w:cs="Big Caslon"/>
+          <w:sz w:val="22"/>
+          <w:szCs w:val="22"/>
+        </w:rPr>
+      </w:pPr>
+      <w:r>
+        <w:rPr>
+          <w:rFonts w:asciiTheme="majorHAnsi" w:hAnsiTheme="majorHAnsi" w:cs="Big Caslon"/>
+          <w:sz w:val="22"/>
+          <w:szCs w:val="22"/>
+        </w:rPr>
+        <w:t>- Open source developer thin client s</w:t>
+      </w:r>
+      <w:r>
+        <w:rPr>
+          <w:rFonts w:asciiTheme="majorHAnsi" w:hAnsiTheme="majorHAnsi" w:cs="Big Caslon"/>
+          <w:sz w:val="22"/>
+          <w:szCs w:val="22"/>
+        </w:rPr>
+        <w:t>ystem provisioning and support.</w:t>
+      </w:r>
+    </w:p>
+    <w:p>
+      <w:pPr>
+        <w:rPr>
+          <w:rFonts w:asciiTheme="majorHAnsi" w:hAnsiTheme="majorHAnsi" w:cs="Big Caslon"/>
+          <w:sz w:val="22"/>
+          <w:szCs w:val="22"/>
+        </w:rPr>
+      </w:pPr>
+      <w:r>
+        <w:rPr>
+          <w:rFonts w:asciiTheme="majorHAnsi" w:hAnsiTheme="majorHAnsi" w:cs="Big Caslon"/>
+          <w:sz w:val="22"/>
+          <w:szCs w:val="22"/>
+        </w:rPr>
+        <w:t xml:space="preserve">- Emerging Technologies: </w:t>
+      </w:r>
+      <w:proofErr w:type="spellStart"/>
+      <w:r>
+        <w:rPr>
+          <w:rFonts w:asciiTheme="majorHAnsi" w:hAnsiTheme="majorHAnsi" w:cs="Big Caslon"/>
+          <w:sz w:val="22"/>
+          <w:szCs w:val="22"/>
+        </w:rPr>
+        <w:t>Kubernetes</w:t>
+      </w:r>
+      <w:proofErr w:type="spellEnd"/>
+      <w:r>
+        <w:rPr>
+          <w:rFonts w:asciiTheme="majorHAnsi" w:hAnsiTheme="majorHAnsi" w:cs="Big Caslon"/>
+          <w:sz w:val="22"/>
+          <w:szCs w:val="22"/>
+        </w:rPr>
+        <w:t xml:space="preserve">, </w:t>
+      </w:r>
+      <w:proofErr w:type="spellStart"/>
+      <w:r>
+        <w:rPr>
+          <w:rFonts w:asciiTheme="majorHAnsi" w:hAnsiTheme="majorHAnsi" w:cs="Big Caslon"/>
+          <w:sz w:val="22"/>
+          <w:szCs w:val="22"/>
+        </w:rPr>
+        <w:t>ManageIQ</w:t>
+      </w:r>
+      <w:proofErr w:type="spellEnd"/>
+      <w:r>
+        <w:rPr>
+          <w:rFonts w:asciiTheme="majorHAnsi" w:hAnsiTheme="majorHAnsi" w:cs="Big Caslon"/>
+          <w:sz w:val="22"/>
+          <w:szCs w:val="22"/>
+        </w:rPr>
+        <w:t xml:space="preserve">, </w:t>
+      </w:r>
+      <w:proofErr w:type="spellStart"/>
+      <w:r>
+        <w:rPr>
+          <w:rFonts w:asciiTheme="majorHAnsi" w:hAnsiTheme="majorHAnsi" w:cs="Big Caslon"/>
+          <w:sz w:val="22"/>
+          <w:szCs w:val="22"/>
+        </w:rPr>
+        <w:t>CoreOS</w:t>
+      </w:r>
+      <w:proofErr w:type="spellEnd"/>
+      <w:r>
+        <w:rPr>
+          <w:rFonts w:asciiTheme="majorHAnsi" w:hAnsiTheme="majorHAnsi" w:cs="Big Caslon"/>
+          <w:sz w:val="22"/>
+          <w:szCs w:val="22"/>
+        </w:rPr>
+        <w:t xml:space="preserve">, </w:t>
+      </w:r>
+      <w:proofErr w:type="spellStart"/>
+      <w:r>
+        <w:rPr>
+          <w:rFonts w:asciiTheme="majorHAnsi" w:hAnsiTheme="majorHAnsi" w:cs="Big Caslon"/>
+          <w:sz w:val="22"/>
+          <w:szCs w:val="22"/>
+        </w:rPr>
+        <w:t>Nuage</w:t>
+      </w:r>
+      <w:proofErr w:type="spellEnd"/>
+      <w:r>
+        <w:rPr>
+          <w:rFonts w:asciiTheme="majorHAnsi" w:hAnsiTheme="majorHAnsi" w:cs="Big Caslon"/>
+          <w:sz w:val="22"/>
+          <w:szCs w:val="22"/>
+        </w:rPr>
+        <w:t xml:space="preserve"> SDN</w:t>
+      </w:r>
+    </w:p>
+    <w:p>
+      <w:pPr>
+        <w:rPr>
+          <w:rFonts w:asciiTheme="majorHAnsi" w:hAnsiTheme="majorHAnsi" w:cs="Big Caslon"/>
+          <w:b/>
+          <w:sz w:val="22"/>
+          <w:szCs w:val="22"/>
+        </w:rPr>
+      </w:pPr>
+    </w:p>
+    <w:p>
+      <w:pPr>
+        <w:rPr>
+          <w:rFonts w:asciiTheme="majorHAnsi" w:hAnsiTheme="majorHAnsi" w:cs="Big Caslon"/>
+          <w:b/>
+          <w:sz w:val="22"/>
+          <w:szCs w:val="22"/>
+        </w:rPr>
+      </w:pPr>
+      <w:r>
+        <w:rPr>
+          <w:rFonts w:asciiTheme="majorHAnsi" w:hAnsiTheme="majorHAnsi" w:cs="Big Caslon"/>
+          <w:b/>
+          <w:sz w:val="22"/>
+          <w:szCs w:val="22"/>
+        </w:rPr>
+        <w:t>Diagrams:</w:t>
+      </w:r>
+    </w:p>
+    <w:p>
+      <w:pPr>
+        <w:rPr>
+          <w:rFonts w:asciiTheme="majorHAnsi" w:hAnsiTheme="majorHAnsi" w:cs="Big Caslon"/>
+          <w:sz w:val="22"/>
+          <w:szCs w:val="22"/>
+        </w:rPr>
+      </w:pPr>
+      <w:r>
+        <w:rPr>
+          <w:rFonts w:asciiTheme="majorHAnsi" w:hAnsiTheme="majorHAnsi" w:cs="Big Caslon"/>
+          <w:sz w:val="22"/>
+          <w:szCs w:val="22"/>
+        </w:rPr>
+        <w:t xml:space="preserve">- </w:t>
       </w:r>
       <w:proofErr w:type="gramStart"/>
       <w:r>
@@ -2743,7 +4504,7 @@
           <w:sz w:val="22"/>
           <w:szCs w:val="22"/>
         </w:rPr>
-        <w:t>Since</w:t>
+        <w:t>ecosystems</w:t>
       </w:r>
       <w:proofErr w:type="gramEnd"/>
       <w:r>
@@ -2752,48 +4513,24 @@
           <w:sz w:val="22"/>
           <w:szCs w:val="22"/>
         </w:rPr>
-        <w:t xml:space="preserve"> 2005: Web Development Team Software Architect &amp; Engineer &amp; Technical Project Manager</w:t>
-      </w:r>
-    </w:p>
-    <w:p>
-      <w:pPr>
-        <w:rPr>
-          <w:rFonts w:asciiTheme="majorHAnsi" w:hAnsiTheme="majorHAnsi" w:cs="Big Caslon"/>
-          <w:sz w:val="22"/>
-          <w:szCs w:val="22"/>
-        </w:rPr>
-      </w:pPr>
-      <w:r>
-        <w:rPr>
-          <w:rFonts w:asciiTheme="majorHAnsi" w:hAnsiTheme="majorHAnsi" w:cs="Big Caslon"/>
-          <w:sz w:val="22"/>
-          <w:szCs w:val="22"/>
-        </w:rPr>
-        <w:t xml:space="preserve"> </w:t>
-      </w:r>
-      <w:r>
-        <w:rPr>
-          <w:rFonts w:asciiTheme="majorHAnsi" w:hAnsiTheme="majorHAnsi" w:cs="Big Caslon"/>
-          <w:sz w:val="18"/>
-          <w:szCs w:val="22"/>
-        </w:rPr>
-        <w:t>•</w:t>
-      </w:r>
-      <w:r>
-        <w:rPr>
-          <w:rFonts w:asciiTheme="majorHAnsi" w:hAnsiTheme="majorHAnsi" w:cs="Big Caslon"/>
-          <w:sz w:val="18"/>
-          <w:szCs w:val="22"/>
-        </w:rPr>
-        <w:t xml:space="preserve"> </w:t>
-      </w:r>
-      <w:r>
-        <w:rPr>
-          <w:rFonts w:asciiTheme="majorHAnsi" w:hAnsiTheme="majorHAnsi" w:cs="Big Caslon"/>
-          <w:sz w:val="22"/>
-          <w:szCs w:val="22"/>
-        </w:rPr>
-        <w:t xml:space="preserve"> </w:t>
+        <w:t>: workflows across environments</w:t>
+      </w:r>
+    </w:p>
+    <w:p>
+      <w:pPr>
+        <w:rPr>
+          <w:rFonts w:asciiTheme="majorHAnsi" w:hAnsiTheme="majorHAnsi" w:cs="Big Caslon"/>
+          <w:sz w:val="22"/>
+          <w:szCs w:val="22"/>
+        </w:rPr>
+      </w:pPr>
+      <w:r>
+        <w:rPr>
+          <w:rFonts w:asciiTheme="majorHAnsi" w:hAnsiTheme="majorHAnsi" w:cs="Big Caslon"/>
+          <w:sz w:val="22"/>
+          <w:szCs w:val="22"/>
+        </w:rPr>
+        <w:t xml:space="preserve">- </w:t>
       </w:r>
       <w:proofErr w:type="gramStart"/>
       <w:r>
@@ -2802,7 +4539,7 @@
           <w:sz w:val="22"/>
           <w:szCs w:val="22"/>
         </w:rPr>
-        <w:t>Since</w:t>
+        <w:t>system</w:t>
       </w:r>
       <w:proofErr w:type="gramEnd"/>
       <w:r>
@@ -2811,48 +4548,24 @@
           <w:sz w:val="22"/>
           <w:szCs w:val="22"/>
         </w:rPr>
-        <w:t xml:space="preserve"> 2000: Logical &amp; Physical Database Admin, Designer, Developer &amp; Engineer</w:t>
-      </w:r>
-    </w:p>
-    <w:p>
-      <w:pPr>
-        <w:rPr>
-          <w:rFonts w:asciiTheme="majorHAnsi" w:hAnsiTheme="majorHAnsi" w:cs="Big Caslon"/>
-          <w:sz w:val="22"/>
-          <w:szCs w:val="22"/>
-        </w:rPr>
-      </w:pPr>
-      <w:r>
-        <w:rPr>
-          <w:rFonts w:asciiTheme="majorHAnsi" w:hAnsiTheme="majorHAnsi" w:cs="Big Caslon"/>
-          <w:sz w:val="22"/>
-          <w:szCs w:val="22"/>
-        </w:rPr>
-        <w:t xml:space="preserve"> </w:t>
-      </w:r>
-      <w:r>
-        <w:rPr>
-          <w:rFonts w:asciiTheme="majorHAnsi" w:hAnsiTheme="majorHAnsi" w:cs="Big Caslon"/>
-          <w:sz w:val="18"/>
-          <w:szCs w:val="22"/>
-        </w:rPr>
-        <w:t>•</w:t>
-      </w:r>
-      <w:r>
-        <w:rPr>
-          <w:rFonts w:asciiTheme="majorHAnsi" w:hAnsiTheme="majorHAnsi" w:cs="Big Caslon"/>
-          <w:sz w:val="22"/>
-          <w:szCs w:val="22"/>
-        </w:rPr>
-        <w:t xml:space="preserve"> </w:t>
-      </w:r>
-      <w:r>
-        <w:rPr>
-          <w:rFonts w:asciiTheme="majorHAnsi" w:hAnsiTheme="majorHAnsi" w:cs="Big Caslon"/>
-          <w:sz w:val="22"/>
-          <w:szCs w:val="22"/>
-        </w:rPr>
-        <w:t xml:space="preserve"> </w:t>
+        <w:t xml:space="preserve"> hardware schematic</w:t>
+      </w:r>
+    </w:p>
+    <w:p>
+      <w:pPr>
+        <w:rPr>
+          <w:rFonts w:asciiTheme="majorHAnsi" w:hAnsiTheme="majorHAnsi" w:cs="Big Caslon"/>
+          <w:sz w:val="22"/>
+          <w:szCs w:val="22"/>
+        </w:rPr>
+      </w:pPr>
+      <w:r>
+        <w:rPr>
+          <w:rFonts w:asciiTheme="majorHAnsi" w:hAnsiTheme="majorHAnsi" w:cs="Big Caslon"/>
+          <w:sz w:val="22"/>
+          <w:szCs w:val="22"/>
+        </w:rPr>
+        <w:t xml:space="preserve">- </w:t>
       </w:r>
       <w:proofErr w:type="gramStart"/>
       <w:r>
@@ -2861,7 +4574,7 @@
           <w:sz w:val="22"/>
           <w:szCs w:val="22"/>
         </w:rPr>
-        <w:t>Since</w:t>
+        <w:t>network</w:t>
       </w:r>
       <w:proofErr w:type="gramEnd"/>
       <w:r>
@@ -2870,75 +4583,69 @@
           <w:sz w:val="22"/>
           <w:szCs w:val="22"/>
         </w:rPr>
-        <w:t xml:space="preserve"> 1990’s: Unix Network Systems Engi</w:t>
-      </w:r>
-      <w:r>
-        <w:rPr>
-          <w:rFonts w:asciiTheme="majorHAnsi" w:hAnsiTheme="majorHAnsi" w:cs="Big Caslon"/>
-          <w:sz w:val="22"/>
-          <w:szCs w:val="22"/>
-        </w:rPr>
-        <w:t xml:space="preserve">neer &amp; Architect for </w:t>
-      </w:r>
-      <w:r>
-        <w:rPr>
-          <w:rFonts w:asciiTheme="majorHAnsi" w:hAnsiTheme="majorHAnsi" w:cs="Big Caslon"/>
-          <w:sz w:val="22"/>
-          <w:szCs w:val="22"/>
-        </w:rPr>
-        <w:t>Software Dev</w:t>
-      </w:r>
-      <w:r>
-        <w:rPr>
-          <w:rFonts w:asciiTheme="majorHAnsi" w:hAnsiTheme="majorHAnsi" w:cs="Big Caslon"/>
-          <w:sz w:val="22"/>
-          <w:szCs w:val="22"/>
-        </w:rPr>
-        <w:t>elopment</w:t>
-      </w:r>
-      <w:r>
-        <w:rPr>
-          <w:rFonts w:asciiTheme="majorHAnsi" w:hAnsiTheme="majorHAnsi" w:cs="Big Caslon"/>
-          <w:sz w:val="22"/>
-          <w:szCs w:val="22"/>
-        </w:rPr>
-        <w:t xml:space="preserve"> </w:t>
-      </w:r>
-      <w:r>
-        <w:rPr>
-          <w:rFonts w:asciiTheme="majorHAnsi" w:hAnsiTheme="majorHAnsi" w:cs="Big Caslon"/>
-          <w:sz w:val="22"/>
-          <w:szCs w:val="22"/>
-        </w:rPr>
-        <w:t>Team Workf</w:t>
-      </w:r>
-      <w:r>
-        <w:rPr>
-          <w:rFonts w:asciiTheme="majorHAnsi" w:hAnsiTheme="majorHAnsi" w:cs="Big Caslon"/>
-          <w:sz w:val="22"/>
-          <w:szCs w:val="22"/>
-        </w:rPr>
-        <w:t>lows</w:t>
-      </w:r>
-    </w:p>
-    <w:p>
-      <w:pPr>
-        <w:spacing w:line="160" w:lineRule="exact"/>
-        <w:rPr>
-          <w:rFonts w:asciiTheme="majorHAnsi" w:hAnsiTheme="majorHAnsi" w:cs="Big Caslon"/>
-          <w:sz w:val="22"/>
-          <w:szCs w:val="22"/>
-        </w:rPr>
-      </w:pPr>
-    </w:p>
-    <w:p>
-      <w:pPr>
-        <w:rPr>
-          <w:rFonts w:asciiTheme="majorHAnsi" w:hAnsiTheme="majorHAnsi" w:cs="Big Caslon"/>
-          <w:sz w:val="22"/>
-          <w:szCs w:val="22"/>
-        </w:rPr>
-      </w:pPr>
+        <w:t xml:space="preserve"> hardware schematic</w:t>
+      </w:r>
+    </w:p>
+    <w:p>
+      <w:pPr>
+        <w:rPr>
+          <w:rFonts w:asciiTheme="majorHAnsi" w:hAnsiTheme="majorHAnsi" w:cs="Big Caslon"/>
+          <w:sz w:val="22"/>
+          <w:szCs w:val="22"/>
+        </w:rPr>
+      </w:pPr>
+      <w:r>
+        <w:rPr>
+          <w:rFonts w:asciiTheme="majorHAnsi" w:hAnsiTheme="majorHAnsi" w:cs="Big Caslon"/>
+          <w:sz w:val="22"/>
+          <w:szCs w:val="22"/>
+        </w:rPr>
+        <w:t xml:space="preserve">- </w:t>
+      </w:r>
+      <w:proofErr w:type="gramStart"/>
+      <w:r>
+        <w:rPr>
+          <w:rFonts w:asciiTheme="majorHAnsi" w:hAnsiTheme="majorHAnsi" w:cs="Big Caslon"/>
+          <w:sz w:val="22"/>
+          <w:szCs w:val="22"/>
+        </w:rPr>
+        <w:t>workflow</w:t>
+      </w:r>
+      <w:proofErr w:type="gramEnd"/>
+      <w:r>
+        <w:rPr>
+          <w:rFonts w:asciiTheme="majorHAnsi" w:hAnsiTheme="majorHAnsi" w:cs="Big Caslon"/>
+          <w:sz w:val="22"/>
+          <w:szCs w:val="22"/>
+        </w:rPr>
+        <w:t xml:space="preserve"> analytics schematic</w:t>
+      </w:r>
+    </w:p>
+    <w:p>
+      <w:pPr>
+        <w:rPr>
+          <w:rFonts w:asciiTheme="majorHAnsi" w:hAnsiTheme="majorHAnsi" w:cs="Big Caslon"/>
+          <w:sz w:val="22"/>
+          <w:szCs w:val="22"/>
+        </w:rPr>
+      </w:pPr>
+    </w:p>
+    <w:p>
+      <w:pPr>
+        <w:rPr>
+          <w:rFonts w:asciiTheme="majorHAnsi" w:hAnsiTheme="majorHAnsi" w:cs="Big Caslon"/>
+          <w:sz w:val="22"/>
+          <w:szCs w:val="22"/>
+        </w:rPr>
+      </w:pPr>
+      <w:r>
+        <w:rPr>
+          <w:rFonts w:asciiTheme="majorHAnsi" w:hAnsiTheme="majorHAnsi" w:cs="Big Caslon"/>
+          <w:sz w:val="22"/>
+          <w:szCs w:val="22"/>
+        </w:rPr>
+        <w:t>Languages Supported:</w:t>
+      </w:r>
       <w:r>
         <w:rPr>
           <w:rFonts w:asciiTheme="majorHAnsi" w:hAnsiTheme="majorHAnsi" w:cs="Big Caslon"/>
@@ -2946,6 +4653,274 @@
           <w:szCs w:val="22"/>
         </w:rPr>
         <w:br/>
+        <w:t xml:space="preserve">- </w:t>
+      </w:r>
+      <w:r>
+        <w:rPr>
+          <w:rFonts w:asciiTheme="majorHAnsi" w:hAnsiTheme="majorHAnsi" w:cs="Big Caslon"/>
+          <w:sz w:val="22"/>
+          <w:szCs w:val="22"/>
+        </w:rPr>
+        <w:t>pytho</w:t>
+      </w:r>
+      <w:r>
+        <w:rPr>
+          <w:rFonts w:asciiTheme="majorHAnsi" w:hAnsiTheme="majorHAnsi" w:cs="Big Caslon"/>
+          <w:sz w:val="22"/>
+          <w:szCs w:val="22"/>
+        </w:rPr>
+        <w:t>n</w:t>
+      </w:r>
+      <w:r>
+        <w:rPr>
+          <w:rFonts w:asciiTheme="majorHAnsi" w:hAnsiTheme="majorHAnsi" w:cs="Big Caslon"/>
+          <w:sz w:val="22"/>
+          <w:szCs w:val="22"/>
+        </w:rPr>
+        <w:br/>
+        <w:t xml:space="preserve">- </w:t>
+      </w:r>
+      <w:r>
+        <w:rPr>
+          <w:rFonts w:asciiTheme="majorHAnsi" w:hAnsiTheme="majorHAnsi" w:cs="Big Caslon"/>
+          <w:sz w:val="22"/>
+          <w:szCs w:val="22"/>
+        </w:rPr>
+        <w:t>bash</w:t>
+      </w:r>
+      <w:r>
+        <w:rPr>
+          <w:rFonts w:asciiTheme="majorHAnsi" w:hAnsiTheme="majorHAnsi" w:cs="Big Caslon"/>
+          <w:sz w:val="22"/>
+          <w:szCs w:val="22"/>
+        </w:rPr>
+        <w:br/>
+        <w:t>- ruby</w:t>
+      </w:r>
+    </w:p>
+    <w:p>
+      <w:pPr>
+        <w:rPr>
+          <w:rFonts w:asciiTheme="majorHAnsi" w:hAnsiTheme="majorHAnsi" w:cs="Big Caslon"/>
+          <w:sz w:val="22"/>
+          <w:szCs w:val="22"/>
+        </w:rPr>
+      </w:pPr>
+      <w:r>
+        <w:rPr>
+          <w:rFonts w:asciiTheme="majorHAnsi" w:hAnsiTheme="majorHAnsi" w:cs="Big Caslon"/>
+          <w:sz w:val="22"/>
+          <w:szCs w:val="22"/>
+        </w:rPr>
+        <w:t xml:space="preserve">- </w:t>
+      </w:r>
+      <w:proofErr w:type="spellStart"/>
+      <w:proofErr w:type="gramStart"/>
+      <w:r>
+        <w:rPr>
+          <w:rFonts w:asciiTheme="majorHAnsi" w:hAnsiTheme="majorHAnsi" w:cs="Big Caslon"/>
+          <w:sz w:val="22"/>
+          <w:szCs w:val="22"/>
+        </w:rPr>
+        <w:t>php</w:t>
+      </w:r>
+      <w:proofErr w:type="spellEnd"/>
+      <w:proofErr w:type="gramEnd"/>
+    </w:p>
+    <w:p>
+      <w:pPr>
+        <w:rPr>
+          <w:rFonts w:asciiTheme="majorHAnsi" w:hAnsiTheme="majorHAnsi" w:cs="Big Caslon"/>
+          <w:sz w:val="22"/>
+          <w:szCs w:val="22"/>
+        </w:rPr>
+      </w:pPr>
+      <w:r>
+        <w:rPr>
+          <w:rFonts w:asciiTheme="majorHAnsi" w:hAnsiTheme="majorHAnsi" w:cs="Big Caslon"/>
+          <w:sz w:val="22"/>
+          <w:szCs w:val="22"/>
+        </w:rPr>
+        <w:t xml:space="preserve">- </w:t>
+      </w:r>
+      <w:proofErr w:type="gramStart"/>
+      <w:r>
+        <w:rPr>
+          <w:rFonts w:asciiTheme="majorHAnsi" w:hAnsiTheme="majorHAnsi" w:cs="Big Caslon"/>
+          <w:sz w:val="22"/>
+          <w:szCs w:val="22"/>
+        </w:rPr>
+        <w:t>node.js</w:t>
+      </w:r>
+      <w:proofErr w:type="gramEnd"/>
+    </w:p>
+    <w:p>
+      <w:pPr>
+        <w:rPr>
+          <w:rFonts w:asciiTheme="majorHAnsi" w:hAnsiTheme="majorHAnsi" w:cs="Big Caslon"/>
+          <w:sz w:val="22"/>
+          <w:szCs w:val="22"/>
+        </w:rPr>
+      </w:pPr>
+      <w:r>
+        <w:rPr>
+          <w:rFonts w:asciiTheme="majorHAnsi" w:hAnsiTheme="majorHAnsi" w:cs="Big Caslon"/>
+          <w:sz w:val="22"/>
+          <w:szCs w:val="22"/>
+        </w:rPr>
+        <w:t xml:space="preserve">- </w:t>
+      </w:r>
+      <w:proofErr w:type="gramStart"/>
+      <w:r>
+        <w:rPr>
+          <w:rFonts w:asciiTheme="majorHAnsi" w:hAnsiTheme="majorHAnsi" w:cs="Big Caslon"/>
+          <w:sz w:val="22"/>
+          <w:szCs w:val="22"/>
+        </w:rPr>
+        <w:t>go</w:t>
+      </w:r>
+      <w:proofErr w:type="gramEnd"/>
+    </w:p>
+    <w:p>
+      <w:pPr>
+        <w:rPr>
+          <w:rFonts w:asciiTheme="majorHAnsi" w:hAnsiTheme="majorHAnsi" w:cs="Big Caslon"/>
+          <w:sz w:val="22"/>
+          <w:szCs w:val="22"/>
+        </w:rPr>
+      </w:pPr>
+    </w:p>
+    <w:p>
+      <w:pPr>
+        <w:rPr>
+          <w:rFonts w:asciiTheme="majorHAnsi" w:hAnsiTheme="majorHAnsi" w:cs="Big Caslon"/>
+          <w:sz w:val="22"/>
+          <w:szCs w:val="22"/>
+        </w:rPr>
+      </w:pPr>
+      <w:r>
+        <w:rPr>
+          <w:rFonts w:asciiTheme="majorHAnsi" w:hAnsiTheme="majorHAnsi" w:cs="Big Caslon"/>
+          <w:sz w:val="22"/>
+          <w:szCs w:val="22"/>
+        </w:rPr>
+        <w:t xml:space="preserve">Data Services Supported: </w:t>
+      </w:r>
+      <w:proofErr w:type="spellStart"/>
+      <w:r>
+        <w:rPr>
+          <w:rFonts w:asciiTheme="majorHAnsi" w:hAnsiTheme="majorHAnsi" w:cs="Big Caslon"/>
+          <w:sz w:val="22"/>
+          <w:szCs w:val="22"/>
+        </w:rPr>
+        <w:t>ceph</w:t>
+      </w:r>
+      <w:proofErr w:type="spellEnd"/>
+      <w:r>
+        <w:rPr>
+          <w:rFonts w:asciiTheme="majorHAnsi" w:hAnsiTheme="majorHAnsi" w:cs="Big Caslon"/>
+          <w:sz w:val="22"/>
+          <w:szCs w:val="22"/>
+        </w:rPr>
+        <w:t xml:space="preserve">, </w:t>
+      </w:r>
+      <w:proofErr w:type="spellStart"/>
+      <w:r>
+        <w:rPr>
+          <w:rFonts w:asciiTheme="majorHAnsi" w:hAnsiTheme="majorHAnsi" w:cs="Big Caslon"/>
+          <w:sz w:val="22"/>
+          <w:szCs w:val="22"/>
+        </w:rPr>
+        <w:t>MariaDB</w:t>
+      </w:r>
+      <w:proofErr w:type="spellEnd"/>
+      <w:r>
+        <w:rPr>
+          <w:rFonts w:asciiTheme="majorHAnsi" w:hAnsiTheme="majorHAnsi" w:cs="Big Caslon"/>
+          <w:sz w:val="22"/>
+          <w:szCs w:val="22"/>
+        </w:rPr>
+        <w:t xml:space="preserve">, </w:t>
+      </w:r>
+      <w:proofErr w:type="spellStart"/>
+      <w:r>
+        <w:rPr>
+          <w:rFonts w:asciiTheme="majorHAnsi" w:hAnsiTheme="majorHAnsi" w:cs="Big Caslon"/>
+          <w:sz w:val="22"/>
+          <w:szCs w:val="22"/>
+        </w:rPr>
+        <w:t>redis</w:t>
+      </w:r>
+      <w:proofErr w:type="spellEnd"/>
+      <w:r>
+        <w:rPr>
+          <w:rFonts w:asciiTheme="majorHAnsi" w:hAnsiTheme="majorHAnsi" w:cs="Big Caslon"/>
+          <w:sz w:val="22"/>
+          <w:szCs w:val="22"/>
+        </w:rPr>
+        <w:t xml:space="preserve">, </w:t>
+      </w:r>
+      <w:proofErr w:type="spellStart"/>
+      <w:r>
+        <w:rPr>
+          <w:rFonts w:asciiTheme="majorHAnsi" w:hAnsiTheme="majorHAnsi" w:cs="Big Caslon"/>
+          <w:sz w:val="22"/>
+          <w:szCs w:val="22"/>
+        </w:rPr>
+        <w:t>mongodb</w:t>
+      </w:r>
+      <w:proofErr w:type="spellEnd"/>
+      <w:r>
+        <w:rPr>
+          <w:rFonts w:asciiTheme="majorHAnsi" w:hAnsiTheme="majorHAnsi" w:cs="Big Caslon"/>
+          <w:sz w:val="22"/>
+          <w:szCs w:val="22"/>
+        </w:rPr>
+        <w:t xml:space="preserve">, </w:t>
+      </w:r>
+      <w:proofErr w:type="spellStart"/>
+      <w:r>
+        <w:rPr>
+          <w:rFonts w:asciiTheme="majorHAnsi" w:hAnsiTheme="majorHAnsi" w:cs="Big Caslon"/>
+          <w:sz w:val="22"/>
+          <w:szCs w:val="22"/>
+        </w:rPr>
+        <w:t>nfs</w:t>
+      </w:r>
+      <w:proofErr w:type="spellEnd"/>
+      <w:r>
+        <w:rPr>
+          <w:rFonts w:asciiTheme="majorHAnsi" w:hAnsiTheme="majorHAnsi" w:cs="Big Caslon"/>
+          <w:sz w:val="22"/>
+          <w:szCs w:val="22"/>
+        </w:rPr>
+        <w:t xml:space="preserve">, </w:t>
+      </w:r>
+      <w:proofErr w:type="gramStart"/>
+      <w:r>
+        <w:rPr>
+          <w:rFonts w:asciiTheme="majorHAnsi" w:hAnsiTheme="majorHAnsi" w:cs="Big Caslon"/>
+          <w:sz w:val="22"/>
+          <w:szCs w:val="22"/>
+        </w:rPr>
+        <w:t>sw</w:t>
+      </w:r>
+      <w:r>
+        <w:rPr>
+          <w:rFonts w:asciiTheme="majorHAnsi" w:hAnsiTheme="majorHAnsi" w:cs="Big Caslon"/>
+          <w:sz w:val="22"/>
+          <w:szCs w:val="22"/>
+        </w:rPr>
+        <w:t>ift</w:t>
+      </w:r>
+      <w:proofErr w:type="gramEnd"/>
+      <w:r>
+        <w:rPr>
+          <w:rFonts w:asciiTheme="majorHAnsi" w:hAnsiTheme="majorHAnsi" w:cs="Big Caslon"/>
+          <w:sz w:val="22"/>
+          <w:szCs w:val="22"/>
+        </w:rPr>
+        <w:t>/s3</w:t>
       </w:r>
     </w:p>
     <w:p>
@@ -2978,17 +4953,18 @@
       <w:pPr>
         <w:rPr>
           <w:rFonts w:asciiTheme="majorHAnsi" w:hAnsiTheme="majorHAnsi" w:cs="Big Caslon"/>
-          <w:sz w:val="22"/>
-          <w:szCs w:val="22"/>
-        </w:rPr>
-      </w:pPr>
-      <w:r>
-        <w:rPr>
-          <w:rFonts w:asciiTheme="majorHAnsi" w:hAnsiTheme="majorHAnsi" w:cs="Big Caslon"/>
-          <w:sz w:val="22"/>
-          <w:szCs w:val="22"/>
-        </w:rPr>
-        <w:lastRenderedPageBreak/>
+          <w:b/>
+          <w:sz w:val="22"/>
+          <w:szCs w:val="22"/>
+        </w:rPr>
+      </w:pPr>
+      <w:r>
+        <w:rPr>
+          <w:rFonts w:asciiTheme="majorHAnsi" w:hAnsiTheme="majorHAnsi" w:cs="Big Caslon"/>
+          <w:b/>
+          <w:sz w:val="22"/>
+          <w:szCs w:val="22"/>
+        </w:rPr>
         <w:t>Name: Recruiter Facts</w:t>
       </w:r>
     </w:p>

</xml_diff>

<commit_message>
Need to now update LinkedIn.
</commit_message>
<xml_diff>
--- a/msword/jjdonson/2017_resume_jjdonson.docx
+++ b/msword/jjdonson/2017_resume_jjdonson.docx
@@ -362,23 +362,7 @@
           <w:sz w:val="20"/>
           <w:szCs w:val="22"/>
         </w:rPr>
-        <w:t>Tech</w:t>
-      </w:r>
-      <w:r>
-        <w:rPr>
-          <w:rFonts w:asciiTheme="majorHAnsi" w:hAnsiTheme="majorHAnsi" w:cs="Big Caslon"/>
-          <w:sz w:val="20"/>
-          <w:szCs w:val="22"/>
-        </w:rPr>
-        <w:t>nical</w:t>
-      </w:r>
-      <w:r>
-        <w:rPr>
-          <w:rFonts w:asciiTheme="majorHAnsi" w:hAnsiTheme="majorHAnsi" w:cs="Big Caslon"/>
-          <w:sz w:val="20"/>
-          <w:szCs w:val="22"/>
-        </w:rPr>
-        <w:t xml:space="preserve"> Project Manager</w:t>
+        <w:t>Tech Project Manager</w:t>
       </w:r>
       <w:r>
         <w:rPr>
@@ -889,16 +873,6 @@
     </w:p>
     <w:p>
       <w:pPr>
-        <w:spacing w:line="200" w:lineRule="exact"/>
-        <w:rPr>
-          <w:rFonts w:asciiTheme="majorHAnsi" w:hAnsiTheme="majorHAnsi" w:cs="Big Caslon"/>
-          <w:sz w:val="22"/>
-          <w:szCs w:val="22"/>
-        </w:rPr>
-      </w:pPr>
-    </w:p>
-    <w:p>
-      <w:pPr>
         <w:spacing w:line="276" w:lineRule="auto"/>
         <w:rPr>
           <w:rFonts w:asciiTheme="majorHAnsi" w:hAnsiTheme="majorHAnsi" w:cs="Big Caslon"/>
@@ -906,13 +880,25 @@
           <w:szCs w:val="22"/>
         </w:rPr>
       </w:pPr>
-      <w:r>
-        <w:rPr>
-          <w:rFonts w:asciiTheme="majorHAnsi" w:hAnsiTheme="majorHAnsi" w:cs="Big Caslon"/>
-          <w:sz w:val="22"/>
-          <w:szCs w:val="22"/>
-        </w:rPr>
-        <w:t>CERTIFICATIONS:</w:t>
+    </w:p>
+    <w:p>
+      <w:pPr>
+        <w:spacing w:line="276" w:lineRule="auto"/>
+        <w:rPr>
+          <w:rFonts w:asciiTheme="majorHAnsi" w:hAnsiTheme="majorHAnsi" w:cs="Big Caslon"/>
+          <w:sz w:val="22"/>
+          <w:szCs w:val="22"/>
+          <w:u w:val="single"/>
+        </w:rPr>
+      </w:pPr>
+      <w:r>
+        <w:rPr>
+          <w:rFonts w:asciiTheme="majorHAnsi" w:hAnsiTheme="majorHAnsi" w:cs="Big Caslon"/>
+          <w:sz w:val="22"/>
+          <w:szCs w:val="22"/>
+          <w:u w:val="single"/>
+        </w:rPr>
+        <w:t>CERTIFICATIONS</w:t>
       </w:r>
     </w:p>
     <w:p>
@@ -1160,6 +1146,44 @@
           <w:szCs w:val="22"/>
         </w:rPr>
       </w:pPr>
+    </w:p>
+    <w:p>
+      <w:pPr>
+        <w:spacing w:line="200" w:lineRule="exact"/>
+        <w:rPr>
+          <w:rFonts w:asciiTheme="majorHAnsi" w:hAnsiTheme="majorHAnsi" w:cs="Big Caslon"/>
+          <w:sz w:val="22"/>
+          <w:szCs w:val="22"/>
+          <w:u w:val="single"/>
+        </w:rPr>
+      </w:pPr>
+      <w:r>
+        <w:rPr>
+          <w:rFonts w:asciiTheme="majorHAnsi" w:hAnsiTheme="majorHAnsi" w:cs="Big Caslon"/>
+          <w:sz w:val="22"/>
+          <w:szCs w:val="22"/>
+          <w:u w:val="single"/>
+        </w:rPr>
+        <w:t>NEW YORK CITY</w:t>
+      </w:r>
+      <w:r>
+        <w:rPr>
+          <w:rFonts w:asciiTheme="majorHAnsi" w:hAnsiTheme="majorHAnsi" w:cs="Big Caslon"/>
+          <w:sz w:val="22"/>
+          <w:szCs w:val="22"/>
+          <w:u w:val="single"/>
+        </w:rPr>
+        <w:t xml:space="preserve"> COMPANIES LISTED ON MY RESUM</w:t>
+      </w:r>
+      <w:r>
+        <w:rPr>
+          <w:rFonts w:asciiTheme="majorHAnsi" w:hAnsiTheme="majorHAnsi" w:cs="Big Caslon"/>
+          <w:sz w:val="22"/>
+          <w:szCs w:val="22"/>
+          <w:u w:val="single"/>
+        </w:rPr>
+        <w:t>E</w:t>
+      </w:r>
     </w:p>
     <w:p>
       <w:pPr>
@@ -1178,33 +1202,8 @@
           <w:docGrid w:linePitch="360"/>
         </w:sectPr>
       </w:pPr>
-      <w:r>
-        <w:rPr>
-          <w:rFonts w:asciiTheme="majorHAnsi" w:hAnsiTheme="majorHAnsi" w:cs="Big Caslon"/>
-          <w:sz w:val="22"/>
-          <w:szCs w:val="22"/>
-          <w:u w:val="single"/>
-        </w:rPr>
-        <w:t>NEW YORK CITY</w:t>
-      </w:r>
-      <w:r>
-        <w:rPr>
-          <w:rFonts w:asciiTheme="majorHAnsi" w:hAnsiTheme="majorHAnsi" w:cs="Big Caslon"/>
-          <w:sz w:val="22"/>
-          <w:szCs w:val="22"/>
-          <w:u w:val="single"/>
-        </w:rPr>
-        <w:t xml:space="preserve"> COMPANIES LISTED ON MY RESUM</w:t>
-      </w:r>
-      <w:r>
-        <w:rPr>
-          <w:rFonts w:asciiTheme="majorHAnsi" w:hAnsiTheme="majorHAnsi" w:cs="Big Caslon"/>
-          <w:sz w:val="22"/>
-          <w:szCs w:val="22"/>
-          <w:u w:val="single"/>
-        </w:rPr>
-        <w:t>E</w:t>
-      </w:r>
+      <w:bookmarkStart w:id="0" w:name="_GoBack"/>
+      <w:bookmarkEnd w:id="0"/>
       <w:r>
         <w:rPr>
           <w:rFonts w:asciiTheme="majorHAnsi" w:hAnsiTheme="majorHAnsi" w:cs="Big Caslon"/>
@@ -1221,14 +1220,14 @@
         <w:ind w:left="720" w:firstLine="720"/>
         <w:rPr>
           <w:rFonts w:asciiTheme="majorHAnsi" w:hAnsiTheme="majorHAnsi" w:cs="Big Caslon"/>
-          <w:sz w:val="22"/>
-          <w:szCs w:val="22"/>
-        </w:rPr>
-      </w:pPr>
-      <w:r>
-        <w:rPr>
-          <w:rFonts w:asciiTheme="majorHAnsi" w:hAnsiTheme="majorHAnsi" w:cs="Big Caslon"/>
-          <w:sz w:val="22"/>
+          <w:sz w:val="20"/>
+          <w:szCs w:val="22"/>
+        </w:rPr>
+      </w:pPr>
+      <w:r>
+        <w:rPr>
+          <w:rFonts w:asciiTheme="majorHAnsi" w:hAnsiTheme="majorHAnsi" w:cs="Big Caslon"/>
+          <w:sz w:val="20"/>
           <w:szCs w:val="22"/>
         </w:rPr>
         <w:lastRenderedPageBreak/>
@@ -1237,7 +1236,7 @@
       <w:r>
         <w:rPr>
           <w:rFonts w:asciiTheme="majorHAnsi" w:hAnsiTheme="majorHAnsi" w:cs="Big Caslon"/>
-          <w:sz w:val="22"/>
+          <w:sz w:val="20"/>
           <w:szCs w:val="22"/>
         </w:rPr>
         <w:t>Bank of America</w:t>
@@ -1249,14 +1248,14 @@
         <w:ind w:left="720" w:firstLine="720"/>
         <w:rPr>
           <w:rFonts w:asciiTheme="majorHAnsi" w:hAnsiTheme="majorHAnsi" w:cs="Big Caslon"/>
-          <w:sz w:val="22"/>
-          <w:szCs w:val="22"/>
-        </w:rPr>
-      </w:pPr>
-      <w:r>
-        <w:rPr>
-          <w:rFonts w:asciiTheme="majorHAnsi" w:hAnsiTheme="majorHAnsi" w:cs="Big Caslon"/>
-          <w:sz w:val="22"/>
+          <w:sz w:val="20"/>
+          <w:szCs w:val="22"/>
+        </w:rPr>
+      </w:pPr>
+      <w:r>
+        <w:rPr>
+          <w:rFonts w:asciiTheme="majorHAnsi" w:hAnsiTheme="majorHAnsi" w:cs="Big Caslon"/>
+          <w:sz w:val="20"/>
           <w:szCs w:val="22"/>
         </w:rPr>
         <w:t xml:space="preserve">- </w:t>
@@ -1264,7 +1263,7 @@
       <w:r>
         <w:rPr>
           <w:rFonts w:asciiTheme="majorHAnsi" w:hAnsiTheme="majorHAnsi" w:cs="Big Caslon"/>
-          <w:sz w:val="22"/>
+          <w:sz w:val="20"/>
           <w:szCs w:val="22"/>
         </w:rPr>
         <w:t>Credit Suisse Bank</w:t>
@@ -1276,14 +1275,14 @@
         <w:ind w:left="720" w:firstLine="720"/>
         <w:rPr>
           <w:rFonts w:asciiTheme="majorHAnsi" w:hAnsiTheme="majorHAnsi" w:cs="Big Caslon"/>
-          <w:sz w:val="22"/>
-          <w:szCs w:val="22"/>
-        </w:rPr>
-      </w:pPr>
-      <w:r>
-        <w:rPr>
-          <w:rFonts w:asciiTheme="majorHAnsi" w:hAnsiTheme="majorHAnsi" w:cs="Big Caslon"/>
-          <w:sz w:val="22"/>
+          <w:sz w:val="20"/>
+          <w:szCs w:val="22"/>
+        </w:rPr>
+      </w:pPr>
+      <w:r>
+        <w:rPr>
+          <w:rFonts w:asciiTheme="majorHAnsi" w:hAnsiTheme="majorHAnsi" w:cs="Big Caslon"/>
+          <w:sz w:val="20"/>
           <w:szCs w:val="22"/>
         </w:rPr>
         <w:t xml:space="preserve">- </w:t>
@@ -1291,7 +1290,7 @@
       <w:r>
         <w:rPr>
           <w:rFonts w:asciiTheme="majorHAnsi" w:hAnsiTheme="majorHAnsi" w:cs="Big Caslon"/>
-          <w:sz w:val="22"/>
+          <w:sz w:val="20"/>
           <w:szCs w:val="22"/>
         </w:rPr>
         <w:t>The Economist Group</w:t>
@@ -1303,25 +1302,17 @@
         <w:ind w:left="720" w:firstLine="720"/>
         <w:rPr>
           <w:rFonts w:asciiTheme="majorHAnsi" w:hAnsiTheme="majorHAnsi" w:cs="Big Caslon"/>
-          <w:sz w:val="22"/>
-          <w:szCs w:val="22"/>
-        </w:rPr>
-      </w:pPr>
-      <w:r>
-        <w:rPr>
-          <w:rFonts w:asciiTheme="majorHAnsi" w:hAnsiTheme="majorHAnsi" w:cs="Big Caslon"/>
-          <w:sz w:val="22"/>
-          <w:szCs w:val="22"/>
-        </w:rPr>
-        <w:t xml:space="preserve">- </w:t>
-      </w:r>
-      <w:r>
-        <w:rPr>
-          <w:rFonts w:asciiTheme="majorHAnsi" w:hAnsiTheme="majorHAnsi" w:cs="Big Caslon"/>
-          <w:sz w:val="22"/>
-          <w:szCs w:val="22"/>
-        </w:rPr>
-        <w:t>AdPrime Media</w:t>
+          <w:sz w:val="20"/>
+          <w:szCs w:val="22"/>
+        </w:rPr>
+      </w:pPr>
+      <w:r>
+        <w:rPr>
+          <w:rFonts w:asciiTheme="majorHAnsi" w:hAnsiTheme="majorHAnsi" w:cs="Big Caslon"/>
+          <w:sz w:val="20"/>
+          <w:szCs w:val="22"/>
+        </w:rPr>
+        <w:t>- AdPrime Media</w:t>
       </w:r>
     </w:p>
     <w:p>
@@ -1330,14 +1321,14 @@
         <w:ind w:firstLine="720"/>
         <w:rPr>
           <w:rFonts w:asciiTheme="majorHAnsi" w:hAnsiTheme="majorHAnsi" w:cs="Big Caslon"/>
-          <w:sz w:val="22"/>
-          <w:szCs w:val="22"/>
-        </w:rPr>
-      </w:pPr>
-      <w:r>
-        <w:rPr>
-          <w:rFonts w:asciiTheme="majorHAnsi" w:hAnsiTheme="majorHAnsi" w:cs="Big Caslon"/>
-          <w:sz w:val="22"/>
+          <w:sz w:val="20"/>
+          <w:szCs w:val="22"/>
+        </w:rPr>
+      </w:pPr>
+      <w:r>
+        <w:rPr>
+          <w:rFonts w:asciiTheme="majorHAnsi" w:hAnsiTheme="majorHAnsi" w:cs="Big Caslon"/>
+          <w:sz w:val="20"/>
           <w:szCs w:val="22"/>
         </w:rPr>
         <w:lastRenderedPageBreak/>
@@ -1350,14 +1341,14 @@
         <w:ind w:firstLine="720"/>
         <w:rPr>
           <w:rFonts w:asciiTheme="majorHAnsi" w:hAnsiTheme="majorHAnsi" w:cs="Big Caslon"/>
-          <w:sz w:val="22"/>
-          <w:szCs w:val="22"/>
-        </w:rPr>
-      </w:pPr>
-      <w:r>
-        <w:rPr>
-          <w:rFonts w:asciiTheme="majorHAnsi" w:hAnsiTheme="majorHAnsi" w:cs="Big Caslon"/>
-          <w:sz w:val="22"/>
+          <w:sz w:val="20"/>
+          <w:szCs w:val="22"/>
+        </w:rPr>
+      </w:pPr>
+      <w:r>
+        <w:rPr>
+          <w:rFonts w:asciiTheme="majorHAnsi" w:hAnsiTheme="majorHAnsi" w:cs="Big Caslon"/>
+          <w:sz w:val="20"/>
           <w:szCs w:val="22"/>
         </w:rPr>
         <w:t xml:space="preserve">- </w:t>
@@ -1365,7 +1356,7 @@
       <w:r>
         <w:rPr>
           <w:rFonts w:asciiTheme="majorHAnsi" w:hAnsiTheme="majorHAnsi" w:cs="Big Caslon"/>
-          <w:sz w:val="22"/>
+          <w:sz w:val="20"/>
           <w:szCs w:val="22"/>
         </w:rPr>
         <w:t>Athena Capital Research</w:t>
@@ -1377,25 +1368,17 @@
         <w:ind w:firstLine="720"/>
         <w:rPr>
           <w:rFonts w:asciiTheme="majorHAnsi" w:hAnsiTheme="majorHAnsi" w:cs="Big Caslon"/>
-          <w:sz w:val="22"/>
-          <w:szCs w:val="22"/>
-        </w:rPr>
-      </w:pPr>
-      <w:r>
-        <w:rPr>
-          <w:rFonts w:asciiTheme="majorHAnsi" w:hAnsiTheme="majorHAnsi" w:cs="Big Caslon"/>
-          <w:sz w:val="22"/>
-          <w:szCs w:val="22"/>
-        </w:rPr>
-        <w:t xml:space="preserve">- </w:t>
-      </w:r>
-      <w:r>
-        <w:rPr>
-          <w:rFonts w:asciiTheme="majorHAnsi" w:hAnsiTheme="majorHAnsi" w:cs="Big Caslon"/>
-          <w:sz w:val="22"/>
-          <w:szCs w:val="22"/>
-        </w:rPr>
-        <w:t>Barnes &amp; Noble</w:t>
+          <w:sz w:val="20"/>
+          <w:szCs w:val="22"/>
+        </w:rPr>
+      </w:pPr>
+      <w:r>
+        <w:rPr>
+          <w:rFonts w:asciiTheme="majorHAnsi" w:hAnsiTheme="majorHAnsi" w:cs="Big Caslon"/>
+          <w:sz w:val="20"/>
+          <w:szCs w:val="22"/>
+        </w:rPr>
+        <w:t>- Barnes &amp; Noble</w:t>
       </w:r>
     </w:p>
     <w:p>
@@ -1403,7 +1386,7 @@
         <w:spacing w:line="276" w:lineRule="auto"/>
         <w:rPr>
           <w:rFonts w:asciiTheme="majorHAnsi" w:hAnsiTheme="majorHAnsi" w:cs="Big Caslon"/>
-          <w:sz w:val="22"/>
+          <w:sz w:val="20"/>
           <w:szCs w:val="22"/>
         </w:rPr>
         <w:sectPr>
@@ -1417,7 +1400,7 @@
       <w:r>
         <w:rPr>
           <w:rFonts w:asciiTheme="majorHAnsi" w:hAnsiTheme="majorHAnsi" w:cs="Big Caslon"/>
-          <w:sz w:val="22"/>
+          <w:sz w:val="20"/>
           <w:szCs w:val="22"/>
         </w:rPr>
         <w:lastRenderedPageBreak/>
@@ -1426,7 +1409,7 @@
       <w:r>
         <w:rPr>
           <w:rFonts w:asciiTheme="majorHAnsi" w:hAnsiTheme="majorHAnsi" w:cs="Big Caslon"/>
-          <w:sz w:val="22"/>
+          <w:sz w:val="20"/>
           <w:szCs w:val="22"/>
         </w:rPr>
         <w:t>RightMedia</w:t>
@@ -1434,7 +1417,7 @@
       <w:r>
         <w:rPr>
           <w:rFonts w:asciiTheme="majorHAnsi" w:hAnsiTheme="majorHAnsi" w:cs="Big Caslon"/>
-          <w:sz w:val="22"/>
+          <w:sz w:val="20"/>
           <w:szCs w:val="22"/>
         </w:rPr>
         <w:t xml:space="preserve"> </w:t>
@@ -1442,7 +1425,7 @@
       <w:r>
         <w:rPr>
           <w:rFonts w:asciiTheme="majorHAnsi" w:hAnsiTheme="majorHAnsi" w:cs="Big Caslon"/>
-          <w:sz w:val="22"/>
+          <w:sz w:val="20"/>
           <w:szCs w:val="22"/>
         </w:rPr>
         <w:t>-</w:t>
@@ -1450,7 +1433,7 @@
       <w:r>
         <w:rPr>
           <w:rFonts w:asciiTheme="majorHAnsi" w:hAnsiTheme="majorHAnsi" w:cs="Big Caslon"/>
-          <w:sz w:val="22"/>
+          <w:sz w:val="20"/>
           <w:szCs w:val="22"/>
         </w:rPr>
         <w:t xml:space="preserve"> </w:t>
@@ -1458,7 +1441,7 @@
       <w:r>
         <w:rPr>
           <w:rFonts w:asciiTheme="majorHAnsi" w:hAnsiTheme="majorHAnsi" w:cs="Big Caslon"/>
-          <w:sz w:val="22"/>
+          <w:sz w:val="20"/>
           <w:szCs w:val="22"/>
         </w:rPr>
         <w:t>Yahoo</w:t>
@@ -1466,7 +1449,7 @@
       <w:r>
         <w:rPr>
           <w:rFonts w:asciiTheme="majorHAnsi" w:hAnsiTheme="majorHAnsi" w:cs="Big Caslon"/>
-          <w:sz w:val="22"/>
+          <w:sz w:val="20"/>
           <w:szCs w:val="22"/>
         </w:rPr>
         <w:t>, Inc</w:t>
@@ -1474,32 +1457,16 @@
       <w:r>
         <w:rPr>
           <w:rFonts w:asciiTheme="majorHAnsi" w:hAnsiTheme="majorHAnsi" w:cs="Big Caslon"/>
-          <w:sz w:val="22"/>
+          <w:sz w:val="20"/>
           <w:szCs w:val="22"/>
         </w:rPr>
         <w:br/>
-        <w:t xml:space="preserve">- JP Morgan - </w:t>
-      </w:r>
-      <w:r>
-        <w:rPr>
-          <w:rFonts w:asciiTheme="majorHAnsi" w:hAnsiTheme="majorHAnsi" w:cs="Big Caslon"/>
-          <w:sz w:val="22"/>
-          <w:szCs w:val="22"/>
-        </w:rPr>
-        <w:t>Chase Bank</w:t>
-      </w:r>
-      <w:r>
-        <w:rPr>
-          <w:rFonts w:asciiTheme="majorHAnsi" w:hAnsiTheme="majorHAnsi" w:cs="Big Caslon"/>
-          <w:sz w:val="22"/>
-          <w:szCs w:val="22"/>
-        </w:rPr>
-        <w:t xml:space="preserve"> </w:t>
-      </w:r>
-      <w:r>
-        <w:rPr>
-          <w:rFonts w:asciiTheme="majorHAnsi" w:hAnsiTheme="majorHAnsi" w:cs="Big Caslon"/>
-          <w:sz w:val="22"/>
+        <w:t xml:space="preserve">- JP Morgan - Chase Bank </w:t>
+      </w:r>
+      <w:r>
+        <w:rPr>
+          <w:rFonts w:asciiTheme="majorHAnsi" w:hAnsiTheme="majorHAnsi" w:cs="Big Caslon"/>
+          <w:sz w:val="20"/>
           <w:szCs w:val="22"/>
         </w:rPr>
         <w:br/>
@@ -1568,6 +1535,16 @@
     </w:p>
     <w:p>
       <w:pPr>
+        <w:spacing w:line="200" w:lineRule="exact"/>
+        <w:rPr>
+          <w:rFonts w:asciiTheme="majorHAnsi" w:hAnsiTheme="majorHAnsi" w:cs="Big Caslon"/>
+          <w:sz w:val="22"/>
+          <w:szCs w:val="22"/>
+        </w:rPr>
+      </w:pPr>
+    </w:p>
+    <w:p>
+      <w:pPr>
         <w:spacing w:line="360" w:lineRule="auto"/>
         <w:rPr>
           <w:rFonts w:asciiTheme="majorHAnsi" w:hAnsiTheme="majorHAnsi" w:cs="Big Caslon"/>
@@ -1583,16 +1560,647 @@
           <w:sz w:val="22"/>
           <w:szCs w:val="22"/>
         </w:rPr>
+        <w:t>RECENT CAREER HIGHLIGHTS</w:t>
+      </w:r>
+    </w:p>
+    <w:p>
+      <w:pPr>
+        <w:spacing w:line="360" w:lineRule="auto"/>
+        <w:rPr>
+          <w:rFonts w:asciiTheme="majorHAnsi" w:hAnsiTheme="majorHAnsi" w:cs="Big Caslon"/>
+          <w:sz w:val="22"/>
+          <w:szCs w:val="22"/>
+        </w:rPr>
+      </w:pPr>
+      <w:r>
+        <w:rPr>
+          <w:rFonts w:asciiTheme="majorHAnsi" w:hAnsiTheme="majorHAnsi" w:cs="Big Caslon"/>
+          <w:sz w:val="18"/>
+          <w:szCs w:val="22"/>
+        </w:rPr>
+        <w:t xml:space="preserve"> </w:t>
+      </w:r>
+      <w:r>
+        <w:rPr>
+          <w:rFonts w:asciiTheme="majorHAnsi" w:hAnsiTheme="majorHAnsi" w:cs="Big Caslon"/>
+          <w:sz w:val="18"/>
+          <w:szCs w:val="22"/>
+        </w:rPr>
+        <w:t>•</w:t>
+      </w:r>
+      <w:r>
+        <w:rPr>
+          <w:rFonts w:asciiTheme="majorHAnsi" w:hAnsiTheme="majorHAnsi" w:cs="Big Caslon"/>
+          <w:sz w:val="22"/>
+          <w:szCs w:val="22"/>
+        </w:rPr>
+        <w:t xml:space="preserve"> </w:t>
+      </w:r>
+      <w:r>
+        <w:rPr>
+          <w:rFonts w:asciiTheme="majorHAnsi" w:hAnsiTheme="majorHAnsi" w:cs="Big Caslon"/>
+          <w:sz w:val="22"/>
+          <w:szCs w:val="22"/>
+        </w:rPr>
+        <w:t xml:space="preserve"> </w:t>
+      </w:r>
+      <w:r>
+        <w:rPr>
+          <w:rFonts w:asciiTheme="majorHAnsi" w:hAnsiTheme="majorHAnsi" w:cs="Big Caslon"/>
+          <w:sz w:val="22"/>
+          <w:szCs w:val="22"/>
+        </w:rPr>
+        <w:t>Migrated entire internal vmware apphost and data hosting centers to aws and google cloud.</w:t>
+      </w:r>
+    </w:p>
+    <w:p>
+      <w:pPr>
+        <w:spacing w:line="360" w:lineRule="auto"/>
+        <w:rPr>
+          <w:rFonts w:asciiTheme="majorHAnsi" w:hAnsiTheme="majorHAnsi" w:cs="Big Caslon"/>
+          <w:sz w:val="22"/>
+          <w:szCs w:val="22"/>
+        </w:rPr>
+      </w:pPr>
+      <w:r>
+        <w:rPr>
+          <w:rFonts w:asciiTheme="majorHAnsi" w:hAnsiTheme="majorHAnsi" w:cs="Big Caslon"/>
+          <w:sz w:val="18"/>
+          <w:szCs w:val="22"/>
+        </w:rPr>
+        <w:t xml:space="preserve"> </w:t>
+      </w:r>
+      <w:r>
+        <w:rPr>
+          <w:rFonts w:asciiTheme="majorHAnsi" w:hAnsiTheme="majorHAnsi" w:cs="Big Caslon"/>
+          <w:sz w:val="18"/>
+          <w:szCs w:val="22"/>
+        </w:rPr>
+        <w:t>•</w:t>
+      </w:r>
+      <w:r>
+        <w:rPr>
+          <w:rFonts w:asciiTheme="majorHAnsi" w:hAnsiTheme="majorHAnsi" w:cs="Big Caslon"/>
+          <w:sz w:val="22"/>
+          <w:szCs w:val="22"/>
+        </w:rPr>
+        <w:t xml:space="preserve"> </w:t>
+      </w:r>
+      <w:r>
+        <w:rPr>
+          <w:rFonts w:asciiTheme="majorHAnsi" w:hAnsiTheme="majorHAnsi" w:cs="Big Caslon"/>
+          <w:sz w:val="22"/>
+          <w:szCs w:val="22"/>
+        </w:rPr>
+        <w:t xml:space="preserve"> Automated infrastructure provisioning of hosts and clusters to linux kvm and bare-metal.</w:t>
+      </w:r>
+    </w:p>
+    <w:p>
+      <w:pPr>
+        <w:spacing w:line="360" w:lineRule="auto"/>
+        <w:rPr>
+          <w:rFonts w:asciiTheme="majorHAnsi" w:hAnsiTheme="majorHAnsi" w:cs="Big Caslon"/>
+          <w:sz w:val="22"/>
+          <w:szCs w:val="22"/>
+        </w:rPr>
+      </w:pPr>
+      <w:r>
+        <w:rPr>
+          <w:rFonts w:asciiTheme="majorHAnsi" w:hAnsiTheme="majorHAnsi" w:cs="Big Caslon"/>
+          <w:sz w:val="18"/>
+          <w:szCs w:val="22"/>
+        </w:rPr>
+        <w:t xml:space="preserve"> </w:t>
+      </w:r>
+      <w:r>
+        <w:rPr>
+          <w:rFonts w:asciiTheme="majorHAnsi" w:hAnsiTheme="majorHAnsi" w:cs="Big Caslon"/>
+          <w:sz w:val="18"/>
+          <w:szCs w:val="22"/>
+        </w:rPr>
+        <w:t>•</w:t>
+      </w:r>
+      <w:r>
+        <w:rPr>
+          <w:rFonts w:asciiTheme="majorHAnsi" w:hAnsiTheme="majorHAnsi" w:cs="Big Caslon"/>
+          <w:sz w:val="22"/>
+          <w:szCs w:val="22"/>
+        </w:rPr>
+        <w:t xml:space="preserve"> </w:t>
+      </w:r>
+      <w:r>
+        <w:rPr>
+          <w:rFonts w:asciiTheme="majorHAnsi" w:hAnsiTheme="majorHAnsi" w:cs="Big Caslon"/>
+          <w:sz w:val="22"/>
+          <w:szCs w:val="22"/>
+        </w:rPr>
+        <w:t xml:space="preserve"> Automated bare-metal deployments of MariaDB instances and Galera clusters</w:t>
+      </w:r>
+      <w:r>
+        <w:rPr>
+          <w:rFonts w:asciiTheme="majorHAnsi" w:hAnsiTheme="majorHAnsi" w:cs="Big Caslon"/>
+          <w:sz w:val="22"/>
+          <w:szCs w:val="22"/>
+        </w:rPr>
+        <w:t xml:space="preserve">.  Lots of </w:t>
+      </w:r>
+      <w:r>
+        <w:rPr>
+          <w:rFonts w:asciiTheme="majorHAnsi" w:hAnsiTheme="majorHAnsi" w:cs="Big Caslon"/>
+          <w:sz w:val="22"/>
+          <w:szCs w:val="22"/>
+        </w:rPr>
+        <w:t>back-</w:t>
+      </w:r>
+      <w:r>
+        <w:rPr>
+          <w:rFonts w:asciiTheme="majorHAnsi" w:hAnsiTheme="majorHAnsi" w:cs="Big Caslon"/>
+          <w:sz w:val="22"/>
+          <w:szCs w:val="22"/>
+        </w:rPr>
+        <w:t>end python</w:t>
+      </w:r>
+      <w:r>
+        <w:rPr>
+          <w:rFonts w:asciiTheme="majorHAnsi" w:hAnsiTheme="majorHAnsi" w:cs="Big Caslon"/>
+          <w:sz w:val="22"/>
+          <w:szCs w:val="22"/>
+        </w:rPr>
+        <w:t xml:space="preserve"> and curl</w:t>
+      </w:r>
+      <w:r>
+        <w:rPr>
+          <w:rFonts w:asciiTheme="majorHAnsi" w:hAnsiTheme="majorHAnsi" w:cs="Big Caslon"/>
+          <w:sz w:val="22"/>
+          <w:szCs w:val="22"/>
+        </w:rPr>
+        <w:t>.</w:t>
+      </w:r>
+    </w:p>
+    <w:p>
+      <w:pPr>
+        <w:spacing w:line="360" w:lineRule="auto"/>
+        <w:rPr>
+          <w:rFonts w:asciiTheme="majorHAnsi" w:hAnsiTheme="majorHAnsi" w:cs="Big Caslon"/>
+          <w:sz w:val="22"/>
+          <w:szCs w:val="22"/>
+        </w:rPr>
+      </w:pPr>
+      <w:r>
+        <w:rPr>
+          <w:rFonts w:asciiTheme="majorHAnsi" w:hAnsiTheme="majorHAnsi" w:cs="Big Caslon"/>
+          <w:sz w:val="18"/>
+          <w:szCs w:val="22"/>
+        </w:rPr>
+        <w:t xml:space="preserve"> </w:t>
+      </w:r>
+      <w:r>
+        <w:rPr>
+          <w:rFonts w:asciiTheme="majorHAnsi" w:hAnsiTheme="majorHAnsi" w:cs="Big Caslon"/>
+          <w:sz w:val="18"/>
+          <w:szCs w:val="22"/>
+        </w:rPr>
+        <w:t>•</w:t>
+      </w:r>
+      <w:r>
+        <w:rPr>
+          <w:rFonts w:asciiTheme="majorHAnsi" w:hAnsiTheme="majorHAnsi" w:cs="Big Caslon"/>
+          <w:sz w:val="22"/>
+          <w:szCs w:val="22"/>
+        </w:rPr>
+        <w:t xml:space="preserve"> </w:t>
+      </w:r>
+      <w:r>
+        <w:rPr>
+          <w:rFonts w:asciiTheme="majorHAnsi" w:hAnsiTheme="majorHAnsi" w:cs="Big Caslon"/>
+          <w:sz w:val="22"/>
+          <w:szCs w:val="22"/>
+        </w:rPr>
+        <w:t xml:space="preserve"> Used f</w:t>
+      </w:r>
+      <w:r>
+        <w:rPr>
+          <w:rFonts w:asciiTheme="majorHAnsi" w:hAnsiTheme="majorHAnsi" w:cs="Big Caslon"/>
+          <w:sz w:val="22"/>
+          <w:szCs w:val="22"/>
+        </w:rPr>
+        <w:t>oreman</w:t>
+      </w:r>
+      <w:r>
+        <w:rPr>
+          <w:rFonts w:asciiTheme="majorHAnsi" w:hAnsiTheme="majorHAnsi" w:cs="Big Caslon"/>
+          <w:sz w:val="22"/>
+          <w:szCs w:val="22"/>
+        </w:rPr>
+        <w:t>, vagrant, git, travis-ci and a</w:t>
+      </w:r>
+      <w:r>
+        <w:rPr>
+          <w:rFonts w:asciiTheme="majorHAnsi" w:hAnsiTheme="majorHAnsi" w:cs="Big Caslon"/>
+          <w:sz w:val="22"/>
+          <w:szCs w:val="22"/>
+        </w:rPr>
+        <w:t>nsible to control</w:t>
+      </w:r>
+      <w:r>
+        <w:rPr>
+          <w:rFonts w:asciiTheme="majorHAnsi" w:hAnsiTheme="majorHAnsi" w:cs="Big Caslon"/>
+          <w:sz w:val="22"/>
+          <w:szCs w:val="22"/>
+        </w:rPr>
+        <w:t xml:space="preserve"> RHEL</w:t>
+      </w:r>
+      <w:r>
+        <w:rPr>
+          <w:rFonts w:asciiTheme="majorHAnsi" w:hAnsiTheme="majorHAnsi" w:cs="Big Caslon"/>
+          <w:sz w:val="22"/>
+          <w:szCs w:val="22"/>
+        </w:rPr>
+        <w:t xml:space="preserve"> OpenStack and OpenShift Platforms</w:t>
+      </w:r>
+      <w:r>
+        <w:rPr>
+          <w:rFonts w:asciiTheme="majorHAnsi" w:hAnsiTheme="majorHAnsi" w:cs="Big Caslon"/>
+          <w:sz w:val="22"/>
+          <w:szCs w:val="22"/>
+        </w:rPr>
+        <w:t>.</w:t>
+      </w:r>
+    </w:p>
+    <w:p>
+      <w:pPr>
+        <w:spacing w:line="360" w:lineRule="auto"/>
+        <w:rPr>
+          <w:rFonts w:asciiTheme="majorHAnsi" w:hAnsiTheme="majorHAnsi" w:cs="Big Caslon"/>
+          <w:sz w:val="22"/>
+          <w:szCs w:val="22"/>
+        </w:rPr>
+      </w:pPr>
+      <w:r>
+        <w:rPr>
+          <w:rFonts w:asciiTheme="majorHAnsi" w:hAnsiTheme="majorHAnsi" w:cs="Big Caslon"/>
+          <w:sz w:val="18"/>
+          <w:szCs w:val="22"/>
+        </w:rPr>
+        <w:t xml:space="preserve"> </w:t>
+      </w:r>
+      <w:r>
+        <w:rPr>
+          <w:rFonts w:asciiTheme="majorHAnsi" w:hAnsiTheme="majorHAnsi" w:cs="Big Caslon"/>
+          <w:sz w:val="18"/>
+          <w:szCs w:val="22"/>
+        </w:rPr>
+        <w:t>•</w:t>
+      </w:r>
+      <w:r>
+        <w:rPr>
+          <w:rFonts w:asciiTheme="majorHAnsi" w:hAnsiTheme="majorHAnsi" w:cs="Big Caslon"/>
+          <w:sz w:val="22"/>
+          <w:szCs w:val="22"/>
+        </w:rPr>
+        <w:t xml:space="preserve"> </w:t>
+      </w:r>
+      <w:r>
+        <w:rPr>
+          <w:rFonts w:asciiTheme="majorHAnsi" w:hAnsiTheme="majorHAnsi" w:cs="Big Caslon"/>
+          <w:sz w:val="22"/>
+          <w:szCs w:val="22"/>
+        </w:rPr>
+        <w:t xml:space="preserve"> Leveraged ansible playbooks </w:t>
+      </w:r>
+      <w:r>
+        <w:rPr>
+          <w:rFonts w:asciiTheme="majorHAnsi" w:hAnsiTheme="majorHAnsi" w:cs="Big Caslon"/>
+          <w:sz w:val="22"/>
+          <w:szCs w:val="22"/>
+        </w:rPr>
+        <w:t>against windows desktops and server</w:t>
+      </w:r>
+      <w:r>
+        <w:rPr>
+          <w:rFonts w:asciiTheme="majorHAnsi" w:hAnsiTheme="majorHAnsi" w:cs="Big Caslon"/>
+          <w:sz w:val="22"/>
+          <w:szCs w:val="22"/>
+        </w:rPr>
+        <w:t xml:space="preserve"> </w:t>
+      </w:r>
+      <w:r>
+        <w:rPr>
+          <w:rFonts w:asciiTheme="majorHAnsi" w:hAnsiTheme="majorHAnsi" w:cs="Big Caslon"/>
+          <w:sz w:val="22"/>
+          <w:szCs w:val="22"/>
+        </w:rPr>
+        <w:t xml:space="preserve">hosts </w:t>
+      </w:r>
+      <w:r>
+        <w:rPr>
+          <w:rFonts w:asciiTheme="majorHAnsi" w:hAnsiTheme="majorHAnsi" w:cs="Big Caslon"/>
+          <w:sz w:val="22"/>
+          <w:szCs w:val="22"/>
+        </w:rPr>
+        <w:t xml:space="preserve">at scale </w:t>
+      </w:r>
+      <w:r>
+        <w:rPr>
+          <w:rFonts w:asciiTheme="majorHAnsi" w:hAnsiTheme="majorHAnsi" w:cs="Big Caslon"/>
+          <w:sz w:val="22"/>
+          <w:szCs w:val="22"/>
+        </w:rPr>
+        <w:t>using uncommon solutions</w:t>
+      </w:r>
+      <w:r>
+        <w:rPr>
+          <w:rFonts w:asciiTheme="majorHAnsi" w:hAnsiTheme="majorHAnsi" w:cs="Big Caslon"/>
+          <w:sz w:val="22"/>
+          <w:szCs w:val="22"/>
+        </w:rPr>
+        <w:t>.</w:t>
+      </w:r>
+      <w:r>
+        <w:rPr>
+          <w:rFonts w:asciiTheme="majorHAnsi" w:hAnsiTheme="majorHAnsi" w:cs="Big Caslon"/>
+          <w:sz w:val="22"/>
+          <w:szCs w:val="22"/>
+        </w:rPr>
         <w:br/>
       </w:r>
       <w:r>
         <w:rPr>
           <w:rFonts w:asciiTheme="majorHAnsi" w:hAnsiTheme="majorHAnsi" w:cs="Big Caslon"/>
+          <w:sz w:val="18"/>
+          <w:szCs w:val="22"/>
+        </w:rPr>
+        <w:t xml:space="preserve"> </w:t>
+      </w:r>
+      <w:r>
+        <w:rPr>
+          <w:rFonts w:asciiTheme="majorHAnsi" w:hAnsiTheme="majorHAnsi" w:cs="Big Caslon"/>
+          <w:sz w:val="18"/>
+          <w:szCs w:val="22"/>
+        </w:rPr>
+        <w:t>•</w:t>
+      </w:r>
+      <w:r>
+        <w:rPr>
+          <w:rFonts w:asciiTheme="majorHAnsi" w:hAnsiTheme="majorHAnsi" w:cs="Big Caslon"/>
+          <w:sz w:val="22"/>
+          <w:szCs w:val="22"/>
+        </w:rPr>
+        <w:t xml:space="preserve"> </w:t>
+      </w:r>
+      <w:r>
+        <w:rPr>
+          <w:rFonts w:asciiTheme="majorHAnsi" w:hAnsiTheme="majorHAnsi" w:cs="Big Caslon"/>
+          <w:sz w:val="22"/>
+          <w:szCs w:val="22"/>
+        </w:rPr>
+        <w:t xml:space="preserve"> </w:t>
+      </w:r>
+      <w:r>
+        <w:rPr>
+          <w:rFonts w:asciiTheme="majorHAnsi" w:hAnsiTheme="majorHAnsi" w:cs="Big Caslon"/>
+          <w:sz w:val="22"/>
+          <w:szCs w:val="22"/>
+        </w:rPr>
+        <w:t>Cloud</w:t>
+      </w:r>
+      <w:r>
+        <w:rPr>
+          <w:rFonts w:asciiTheme="majorHAnsi" w:hAnsiTheme="majorHAnsi" w:cs="Big Caslon"/>
+          <w:sz w:val="22"/>
+          <w:szCs w:val="22"/>
+        </w:rPr>
+        <w:t xml:space="preserve"> </w:t>
+      </w:r>
+      <w:r>
+        <w:rPr>
+          <w:rFonts w:asciiTheme="majorHAnsi" w:hAnsiTheme="majorHAnsi" w:cs="Big Caslon"/>
+          <w:sz w:val="22"/>
+          <w:szCs w:val="22"/>
+        </w:rPr>
+        <w:t>o</w:t>
+      </w:r>
+      <w:r>
+        <w:rPr>
+          <w:rFonts w:asciiTheme="majorHAnsi" w:hAnsiTheme="majorHAnsi" w:cs="Big Caslon"/>
+          <w:sz w:val="22"/>
+          <w:szCs w:val="22"/>
+        </w:rPr>
+        <w:t xml:space="preserve">rchestration </w:t>
+      </w:r>
+      <w:r>
+        <w:rPr>
+          <w:rFonts w:asciiTheme="majorHAnsi" w:hAnsiTheme="majorHAnsi" w:cs="Big Caslon"/>
+          <w:sz w:val="22"/>
+          <w:szCs w:val="22"/>
+        </w:rPr>
+        <w:t xml:space="preserve">&amp; </w:t>
+      </w:r>
+      <w:r>
+        <w:rPr>
+          <w:rFonts w:asciiTheme="majorHAnsi" w:hAnsiTheme="majorHAnsi" w:cs="Big Caslon"/>
+          <w:sz w:val="22"/>
+          <w:szCs w:val="22"/>
+        </w:rPr>
+        <w:t>m</w:t>
+      </w:r>
+      <w:r>
+        <w:rPr>
+          <w:rFonts w:asciiTheme="majorHAnsi" w:hAnsiTheme="majorHAnsi" w:cs="Big Caslon"/>
+          <w:sz w:val="22"/>
+          <w:szCs w:val="22"/>
+        </w:rPr>
+        <w:t>igrations.</w:t>
+      </w:r>
+      <w:r>
+        <w:rPr>
+          <w:rFonts w:asciiTheme="majorHAnsi" w:hAnsiTheme="majorHAnsi" w:cs="Big Caslon"/>
+          <w:sz w:val="22"/>
+          <w:szCs w:val="22"/>
+        </w:rPr>
+        <w:t xml:space="preserve"> </w:t>
+      </w:r>
+      <w:r>
+        <w:rPr>
+          <w:rFonts w:asciiTheme="majorHAnsi" w:hAnsiTheme="majorHAnsi" w:cs="Big Caslon"/>
+          <w:sz w:val="22"/>
+          <w:szCs w:val="22"/>
+        </w:rPr>
+        <w:t>d</w:t>
+      </w:r>
+      <w:r>
+        <w:rPr>
+          <w:rFonts w:asciiTheme="majorHAnsi" w:hAnsiTheme="majorHAnsi" w:cs="Big Caslon"/>
+          <w:sz w:val="22"/>
+          <w:szCs w:val="22"/>
+        </w:rPr>
+        <w:t xml:space="preserve">ev </w:t>
+      </w:r>
+      <w:r>
+        <w:rPr>
+          <w:rFonts w:asciiTheme="majorHAnsi" w:hAnsiTheme="majorHAnsi" w:cs="Big Caslon"/>
+          <w:sz w:val="22"/>
+          <w:szCs w:val="22"/>
+        </w:rPr>
+        <w:t>t</w:t>
+      </w:r>
+      <w:r>
+        <w:rPr>
+          <w:rFonts w:asciiTheme="majorHAnsi" w:hAnsiTheme="majorHAnsi" w:cs="Big Caslon"/>
+          <w:sz w:val="22"/>
+          <w:szCs w:val="22"/>
+        </w:rPr>
+        <w:t xml:space="preserve">eam </w:t>
+      </w:r>
+      <w:r>
+        <w:rPr>
+          <w:rFonts w:asciiTheme="majorHAnsi" w:hAnsiTheme="majorHAnsi" w:cs="Big Caslon"/>
+          <w:sz w:val="22"/>
+          <w:szCs w:val="22"/>
+        </w:rPr>
+        <w:t>s</w:t>
+      </w:r>
+      <w:r>
+        <w:rPr>
+          <w:rFonts w:asciiTheme="majorHAnsi" w:hAnsiTheme="majorHAnsi" w:cs="Big Caslon"/>
+          <w:sz w:val="22"/>
+          <w:szCs w:val="22"/>
+        </w:rPr>
+        <w:t>upport</w:t>
+      </w:r>
+      <w:r>
+        <w:rPr>
+          <w:rFonts w:asciiTheme="majorHAnsi" w:hAnsiTheme="majorHAnsi" w:cs="Big Caslon"/>
+          <w:sz w:val="22"/>
+          <w:szCs w:val="22"/>
+        </w:rPr>
+        <w:t>,</w:t>
+      </w:r>
+      <w:r>
+        <w:rPr>
+          <w:rFonts w:asciiTheme="majorHAnsi" w:hAnsiTheme="majorHAnsi" w:cs="Big Caslon"/>
+          <w:sz w:val="22"/>
+          <w:szCs w:val="22"/>
+        </w:rPr>
+        <w:t xml:space="preserve"> </w:t>
+      </w:r>
+      <w:r>
+        <w:rPr>
+          <w:rFonts w:asciiTheme="majorHAnsi" w:hAnsiTheme="majorHAnsi" w:cs="Big Caslon"/>
+          <w:sz w:val="22"/>
+          <w:szCs w:val="22"/>
+        </w:rPr>
+        <w:t>s</w:t>
+      </w:r>
+      <w:r>
+        <w:rPr>
+          <w:rFonts w:asciiTheme="majorHAnsi" w:hAnsiTheme="majorHAnsi" w:cs="Big Caslon"/>
+          <w:sz w:val="22"/>
+          <w:szCs w:val="22"/>
+        </w:rPr>
+        <w:t xml:space="preserve">ecurity </w:t>
+      </w:r>
+      <w:r>
+        <w:rPr>
+          <w:rFonts w:asciiTheme="majorHAnsi" w:hAnsiTheme="majorHAnsi" w:cs="Big Caslon"/>
+          <w:sz w:val="22"/>
+          <w:szCs w:val="22"/>
+        </w:rPr>
+        <w:t>m</w:t>
+      </w:r>
+      <w:r>
+        <w:rPr>
+          <w:rFonts w:asciiTheme="majorHAnsi" w:hAnsiTheme="majorHAnsi" w:cs="Big Caslon"/>
+          <w:sz w:val="22"/>
+          <w:szCs w:val="22"/>
+        </w:rPr>
+        <w:t xml:space="preserve">odeling, </w:t>
+      </w:r>
+      <w:r>
+        <w:rPr>
+          <w:rFonts w:asciiTheme="majorHAnsi" w:hAnsiTheme="majorHAnsi" w:cs="Big Caslon"/>
+          <w:sz w:val="22"/>
+          <w:szCs w:val="22"/>
+        </w:rPr>
+        <w:t>t</w:t>
+      </w:r>
+      <w:r>
+        <w:rPr>
+          <w:rFonts w:asciiTheme="majorHAnsi" w:hAnsiTheme="majorHAnsi" w:cs="Big Caslon"/>
+          <w:sz w:val="22"/>
+          <w:szCs w:val="22"/>
+        </w:rPr>
+        <w:t>esting</w:t>
+      </w:r>
+      <w:r>
+        <w:rPr>
+          <w:rFonts w:asciiTheme="majorHAnsi" w:hAnsiTheme="majorHAnsi" w:cs="Big Caslon"/>
+          <w:sz w:val="22"/>
+          <w:szCs w:val="22"/>
+        </w:rPr>
+        <w:t xml:space="preserve"> &amp;</w:t>
+      </w:r>
+      <w:r>
+        <w:rPr>
+          <w:rFonts w:asciiTheme="majorHAnsi" w:hAnsiTheme="majorHAnsi" w:cs="Big Caslon"/>
+          <w:sz w:val="22"/>
+          <w:szCs w:val="22"/>
+        </w:rPr>
+        <w:t xml:space="preserve"> </w:t>
+      </w:r>
+      <w:r>
+        <w:rPr>
+          <w:rFonts w:asciiTheme="majorHAnsi" w:hAnsiTheme="majorHAnsi" w:cs="Big Caslon"/>
+          <w:sz w:val="22"/>
+          <w:szCs w:val="22"/>
+        </w:rPr>
+        <w:t>i</w:t>
+      </w:r>
+      <w:r>
+        <w:rPr>
+          <w:rFonts w:asciiTheme="majorHAnsi" w:hAnsiTheme="majorHAnsi" w:cs="Big Caslon"/>
+          <w:sz w:val="22"/>
+          <w:szCs w:val="22"/>
+        </w:rPr>
+        <w:t>mplementations</w:t>
+      </w:r>
+      <w:r>
+        <w:rPr>
+          <w:rFonts w:asciiTheme="majorHAnsi" w:hAnsiTheme="majorHAnsi" w:cs="Big Caslon"/>
+          <w:sz w:val="22"/>
+          <w:szCs w:val="22"/>
+        </w:rPr>
+        <w:t>.</w:t>
+      </w:r>
+    </w:p>
+    <w:p>
+      <w:pPr>
+        <w:spacing w:line="276" w:lineRule="auto"/>
+        <w:rPr>
+          <w:rFonts w:asciiTheme="majorHAnsi" w:hAnsiTheme="majorHAnsi" w:cs="Big Caslon"/>
+          <w:sz w:val="22"/>
+          <w:szCs w:val="22"/>
+        </w:rPr>
+      </w:pPr>
+    </w:p>
+    <w:p>
+      <w:pPr>
+        <w:spacing w:line="360" w:lineRule="auto"/>
+        <w:rPr>
+          <w:rFonts w:asciiTheme="majorHAnsi" w:hAnsiTheme="majorHAnsi" w:cs="Big Caslon"/>
           <w:b/>
           <w:sz w:val="22"/>
           <w:szCs w:val="22"/>
         </w:rPr>
-        <w:t>RECENT CAREER HIGHLIGHTS</w:t>
+      </w:pPr>
+      <w:r>
+        <w:rPr>
+          <w:rFonts w:asciiTheme="majorHAnsi" w:hAnsiTheme="majorHAnsi" w:cs="Big Caslon"/>
+          <w:b/>
+          <w:sz w:val="22"/>
+          <w:szCs w:val="22"/>
+        </w:rPr>
+        <w:t>ARC OF OVERALL CAREER</w:t>
       </w:r>
     </w:p>
     <w:p>
@@ -1642,23 +2250,31 @@
           <w:sz w:val="22"/>
           <w:szCs w:val="22"/>
         </w:rPr>
-        <w:t>Automated infrastructure provisioning of hos</w:t>
-      </w:r>
-      <w:r>
-        <w:rPr>
-          <w:rFonts w:asciiTheme="majorHAnsi" w:hAnsiTheme="majorHAnsi" w:cs="Big Caslon"/>
-          <w:sz w:val="22"/>
-          <w:szCs w:val="22"/>
-        </w:rPr>
-        <w:t>ts and clusters to linux kvm and bare-</w:t>
-      </w:r>
-      <w:r>
-        <w:rPr>
-          <w:rFonts w:asciiTheme="majorHAnsi" w:hAnsiTheme="majorHAnsi" w:cs="Big Caslon"/>
-          <w:sz w:val="22"/>
-          <w:szCs w:val="22"/>
-        </w:rPr>
-        <w:t>metal.</w:t>
+        <w:t xml:space="preserve">Since 2010: Software Development Team Platform &amp; Infrastructure </w:t>
+      </w:r>
+      <w:r>
+        <w:rPr>
+          <w:rFonts w:asciiTheme="majorHAnsi" w:hAnsiTheme="majorHAnsi" w:cs="Big Caslon"/>
+          <w:sz w:val="22"/>
+          <w:szCs w:val="22"/>
+        </w:rPr>
+        <w:t xml:space="preserve">Cloud </w:t>
+      </w:r>
+      <w:r>
+        <w:rPr>
+          <w:rFonts w:asciiTheme="majorHAnsi" w:hAnsiTheme="majorHAnsi" w:cs="Big Caslon"/>
+          <w:sz w:val="22"/>
+          <w:szCs w:val="22"/>
+        </w:rPr>
+        <w:t xml:space="preserve">Ops Automation </w:t>
+      </w:r>
+      <w:r>
+        <w:rPr>
+          <w:rFonts w:asciiTheme="majorHAnsi" w:hAnsiTheme="majorHAnsi" w:cs="Big Caslon"/>
+          <w:sz w:val="22"/>
+          <w:szCs w:val="22"/>
+        </w:rPr>
+        <w:t>Support</w:t>
       </w:r>
     </w:p>
     <w:p>
@@ -1673,14 +2289,80 @@
       <w:r>
         <w:rPr>
           <w:rFonts w:asciiTheme="majorHAnsi" w:hAnsiTheme="majorHAnsi" w:cs="Big Caslon"/>
+          <w:sz w:val="22"/>
+          <w:szCs w:val="22"/>
+        </w:rPr>
+        <w:t xml:space="preserve"> </w:t>
+      </w:r>
+      <w:r>
+        <w:rPr>
+          <w:rFonts w:asciiTheme="majorHAnsi" w:hAnsiTheme="majorHAnsi" w:cs="Big Caslon"/>
           <w:sz w:val="18"/>
           <w:szCs w:val="22"/>
         </w:rPr>
+        <w:t>•</w:t>
+      </w:r>
+      <w:r>
+        <w:rPr>
+          <w:rFonts w:asciiTheme="majorHAnsi" w:hAnsiTheme="majorHAnsi" w:cs="Big Caslon"/>
+          <w:sz w:val="22"/>
+          <w:szCs w:val="22"/>
+        </w:rPr>
         <w:t xml:space="preserve"> </w:t>
       </w:r>
       <w:r>
         <w:rPr>
           <w:rFonts w:asciiTheme="majorHAnsi" w:hAnsiTheme="majorHAnsi" w:cs="Big Caslon"/>
+          <w:sz w:val="22"/>
+          <w:szCs w:val="22"/>
+        </w:rPr>
+        <w:t xml:space="preserve"> </w:t>
+      </w:r>
+      <w:r>
+        <w:rPr>
+          <w:rFonts w:asciiTheme="majorHAnsi" w:hAnsiTheme="majorHAnsi" w:cs="Big Caslon"/>
+          <w:sz w:val="22"/>
+          <w:szCs w:val="22"/>
+        </w:rPr>
+        <w:t>Since 2005: Web Devel</w:t>
+      </w:r>
+      <w:r>
+        <w:rPr>
+          <w:rFonts w:asciiTheme="majorHAnsi" w:hAnsiTheme="majorHAnsi" w:cs="Big Caslon"/>
+          <w:sz w:val="22"/>
+          <w:szCs w:val="22"/>
+        </w:rPr>
+        <w:t>opment Team Software Architect,</w:t>
+      </w:r>
+      <w:r>
+        <w:rPr>
+          <w:rFonts w:asciiTheme="majorHAnsi" w:hAnsiTheme="majorHAnsi" w:cs="Big Caslon"/>
+          <w:sz w:val="22"/>
+          <w:szCs w:val="22"/>
+        </w:rPr>
+        <w:t xml:space="preserve"> Engineer &amp; Technical Project Manager</w:t>
+      </w:r>
+    </w:p>
+    <w:p>
+      <w:pPr>
+        <w:spacing w:line="360" w:lineRule="auto"/>
+        <w:rPr>
+          <w:rFonts w:asciiTheme="majorHAnsi" w:hAnsiTheme="majorHAnsi" w:cs="Big Caslon"/>
+          <w:sz w:val="22"/>
+          <w:szCs w:val="22"/>
+        </w:rPr>
+      </w:pPr>
+      <w:r>
+        <w:rPr>
+          <w:rFonts w:asciiTheme="majorHAnsi" w:hAnsiTheme="majorHAnsi" w:cs="Big Caslon"/>
+          <w:sz w:val="22"/>
+          <w:szCs w:val="22"/>
+        </w:rPr>
+        <w:t xml:space="preserve"> </w:t>
+      </w:r>
+      <w:r>
+        <w:rPr>
+          <w:rFonts w:asciiTheme="majorHAnsi" w:hAnsiTheme="majorHAnsi" w:cs="Big Caslon"/>
           <w:sz w:val="18"/>
           <w:szCs w:val="22"/>
         </w:rPr>
@@ -1689,7 +2371,7 @@
       <w:r>
         <w:rPr>
           <w:rFonts w:asciiTheme="majorHAnsi" w:hAnsiTheme="majorHAnsi" w:cs="Big Caslon"/>
-          <w:sz w:val="22"/>
+          <w:sz w:val="18"/>
           <w:szCs w:val="22"/>
         </w:rPr>
         <w:t xml:space="preserve"> </w:t>
@@ -1700,39 +2382,23 @@
           <w:sz w:val="22"/>
           <w:szCs w:val="22"/>
         </w:rPr>
-        <w:t xml:space="preserve"> Automated bare-metal deployments of MariaDB instances and Galera clusters</w:t>
-      </w:r>
-      <w:r>
-        <w:rPr>
-          <w:rFonts w:asciiTheme="majorHAnsi" w:hAnsiTheme="majorHAnsi" w:cs="Big Caslon"/>
-          <w:sz w:val="22"/>
-          <w:szCs w:val="22"/>
-        </w:rPr>
-        <w:t xml:space="preserve">.  Lots of </w:t>
-      </w:r>
-      <w:r>
-        <w:rPr>
-          <w:rFonts w:asciiTheme="majorHAnsi" w:hAnsiTheme="majorHAnsi" w:cs="Big Caslon"/>
-          <w:sz w:val="22"/>
-          <w:szCs w:val="22"/>
-        </w:rPr>
-        <w:t>back-</w:t>
-      </w:r>
-      <w:r>
-        <w:rPr>
-          <w:rFonts w:asciiTheme="majorHAnsi" w:hAnsiTheme="majorHAnsi" w:cs="Big Caslon"/>
-          <w:sz w:val="22"/>
-          <w:szCs w:val="22"/>
-        </w:rPr>
-        <w:t>end python</w:t>
-      </w:r>
-      <w:r>
-        <w:rPr>
-          <w:rFonts w:asciiTheme="majorHAnsi" w:hAnsiTheme="majorHAnsi" w:cs="Big Caslon"/>
-          <w:sz w:val="22"/>
-          <w:szCs w:val="22"/>
-        </w:rPr>
-        <w:t>.</w:t>
+        <w:t xml:space="preserve"> Since 2000: Logical &amp; Physical Database Admin</w:t>
+      </w:r>
+      <w:r>
+        <w:rPr>
+          <w:rFonts w:asciiTheme="majorHAnsi" w:hAnsiTheme="majorHAnsi" w:cs="Big Caslon"/>
+          <w:sz w:val="22"/>
+          <w:szCs w:val="22"/>
+        </w:rPr>
+        <w:t>istrator</w:t>
+      </w:r>
+      <w:r>
+        <w:rPr>
+          <w:rFonts w:asciiTheme="majorHAnsi" w:hAnsiTheme="majorHAnsi" w:cs="Big Caslon"/>
+          <w:sz w:val="22"/>
+          <w:szCs w:val="22"/>
+        </w:rPr>
+        <w:t>, Designer, Developer &amp; Engineer</w:t>
       </w:r>
     </w:p>
     <w:p>
@@ -1747,22 +2413,30 @@
       <w:r>
         <w:rPr>
           <w:rFonts w:asciiTheme="majorHAnsi" w:hAnsiTheme="majorHAnsi" w:cs="Big Caslon"/>
+          <w:sz w:val="22"/>
+          <w:szCs w:val="22"/>
+        </w:rPr>
+        <w:t xml:space="preserve"> </w:t>
+      </w:r>
+      <w:r>
+        <w:rPr>
+          <w:rFonts w:asciiTheme="majorHAnsi" w:hAnsiTheme="majorHAnsi" w:cs="Big Caslon"/>
           <w:sz w:val="18"/>
           <w:szCs w:val="22"/>
         </w:rPr>
+        <w:t>•</w:t>
+      </w:r>
+      <w:r>
+        <w:rPr>
+          <w:rFonts w:asciiTheme="majorHAnsi" w:hAnsiTheme="majorHAnsi" w:cs="Big Caslon"/>
+          <w:sz w:val="22"/>
+          <w:szCs w:val="22"/>
+        </w:rPr>
         <w:t xml:space="preserve"> </w:t>
       </w:r>
       <w:r>
         <w:rPr>
           <w:rFonts w:asciiTheme="majorHAnsi" w:hAnsiTheme="majorHAnsi" w:cs="Big Caslon"/>
-          <w:sz w:val="18"/>
-          <w:szCs w:val="22"/>
-        </w:rPr>
-        <w:t>•</w:t>
-      </w:r>
-      <w:r>
-        <w:rPr>
-          <w:rFonts w:asciiTheme="majorHAnsi" w:hAnsiTheme="majorHAnsi" w:cs="Big Caslon"/>
           <w:sz w:val="22"/>
           <w:szCs w:val="22"/>
         </w:rPr>
@@ -1774,47 +2448,68 @@
           <w:sz w:val="22"/>
           <w:szCs w:val="22"/>
         </w:rPr>
-        <w:t xml:space="preserve"> Used Foreman</w:t>
-      </w:r>
-      <w:r>
-        <w:rPr>
-          <w:rFonts w:asciiTheme="majorHAnsi" w:hAnsiTheme="majorHAnsi" w:cs="Big Caslon"/>
-          <w:sz w:val="22"/>
-          <w:szCs w:val="22"/>
-        </w:rPr>
-        <w:t>, vagrant, git, travis-ci and a</w:t>
-      </w:r>
-      <w:r>
-        <w:rPr>
-          <w:rFonts w:asciiTheme="majorHAnsi" w:hAnsiTheme="majorHAnsi" w:cs="Big Caslon"/>
-          <w:sz w:val="22"/>
-          <w:szCs w:val="22"/>
-        </w:rPr>
-        <w:t>nsible to control</w:t>
-      </w:r>
-      <w:r>
-        <w:rPr>
-          <w:rFonts w:asciiTheme="majorHAnsi" w:hAnsiTheme="majorHAnsi" w:cs="Big Caslon"/>
-          <w:sz w:val="22"/>
-          <w:szCs w:val="22"/>
-        </w:rPr>
-        <w:t xml:space="preserve"> RHEL</w:t>
-      </w:r>
-      <w:r>
-        <w:rPr>
-          <w:rFonts w:asciiTheme="majorHAnsi" w:hAnsiTheme="majorHAnsi" w:cs="Big Caslon"/>
-          <w:sz w:val="22"/>
-          <w:szCs w:val="22"/>
-        </w:rPr>
-        <w:t xml:space="preserve"> OpenStack and OpenShift Platforms</w:t>
-      </w:r>
-      <w:r>
-        <w:rPr>
-          <w:rFonts w:asciiTheme="majorHAnsi" w:hAnsiTheme="majorHAnsi" w:cs="Big Caslon"/>
-          <w:sz w:val="22"/>
-          <w:szCs w:val="22"/>
-        </w:rPr>
-        <w:t>.</w:t>
+        <w:t xml:space="preserve">Since 1990’s: Unix Network Systems </w:t>
+      </w:r>
+      <w:r>
+        <w:rPr>
+          <w:rFonts w:asciiTheme="majorHAnsi" w:hAnsiTheme="majorHAnsi" w:cs="Big Caslon"/>
+          <w:sz w:val="22"/>
+          <w:szCs w:val="22"/>
+        </w:rPr>
+        <w:t xml:space="preserve">High-Performance </w:t>
+      </w:r>
+      <w:r>
+        <w:rPr>
+          <w:rFonts w:asciiTheme="majorHAnsi" w:hAnsiTheme="majorHAnsi" w:cs="Big Caslon"/>
+          <w:sz w:val="22"/>
+          <w:szCs w:val="22"/>
+        </w:rPr>
+        <w:t>Engi</w:t>
+      </w:r>
+      <w:r>
+        <w:rPr>
+          <w:rFonts w:asciiTheme="majorHAnsi" w:hAnsiTheme="majorHAnsi" w:cs="Big Caslon"/>
+          <w:sz w:val="22"/>
+          <w:szCs w:val="22"/>
+        </w:rPr>
+        <w:t>neer/</w:t>
+      </w:r>
+      <w:r>
+        <w:rPr>
+          <w:rFonts w:asciiTheme="majorHAnsi" w:hAnsiTheme="majorHAnsi" w:cs="Big Caslon"/>
+          <w:sz w:val="22"/>
+          <w:szCs w:val="22"/>
+        </w:rPr>
+        <w:t>Architect for Software Development Team Workf</w:t>
+      </w:r>
+      <w:r>
+        <w:rPr>
+          <w:rFonts w:asciiTheme="majorHAnsi" w:hAnsiTheme="majorHAnsi" w:cs="Big Caslon"/>
+          <w:sz w:val="22"/>
+          <w:szCs w:val="22"/>
+        </w:rPr>
+        <w:t>lows</w:t>
+      </w:r>
+    </w:p>
+    <w:p>
+      <w:pPr>
+        <w:rPr>
+          <w:rFonts w:asciiTheme="majorHAnsi" w:hAnsiTheme="majorHAnsi" w:cs="Big Caslon"/>
+          <w:b/>
+          <w:sz w:val="22"/>
+          <w:szCs w:val="22"/>
+          <w:u w:val="single"/>
+        </w:rPr>
+      </w:pPr>
+      <w:r>
+        <w:rPr>
+          <w:rFonts w:asciiTheme="majorHAnsi" w:hAnsiTheme="majorHAnsi" w:cs="Big Caslon"/>
+          <w:b/>
+          <w:sz w:val="22"/>
+          <w:szCs w:val="22"/>
+          <w:u w:val="single"/>
+        </w:rPr>
+        <w:br w:type="page"/>
       </w:r>
     </w:p>
     <w:p>
@@ -1822,465 +2517,15 @@
         <w:spacing w:line="360" w:lineRule="auto"/>
         <w:rPr>
           <w:rFonts w:asciiTheme="majorHAnsi" w:hAnsiTheme="majorHAnsi" w:cs="Big Caslon"/>
-          <w:sz w:val="22"/>
-          <w:szCs w:val="22"/>
-        </w:rPr>
-      </w:pPr>
-      <w:r>
-        <w:rPr>
-          <w:rFonts w:asciiTheme="majorHAnsi" w:hAnsiTheme="majorHAnsi" w:cs="Big Caslon"/>
-          <w:sz w:val="18"/>
-          <w:szCs w:val="22"/>
-        </w:rPr>
-        <w:t xml:space="preserve"> </w:t>
-      </w:r>
-      <w:r>
-        <w:rPr>
-          <w:rFonts w:asciiTheme="majorHAnsi" w:hAnsiTheme="majorHAnsi" w:cs="Big Caslon"/>
-          <w:sz w:val="18"/>
-          <w:szCs w:val="22"/>
-        </w:rPr>
-        <w:t>•</w:t>
-      </w:r>
-      <w:r>
-        <w:rPr>
-          <w:rFonts w:asciiTheme="majorHAnsi" w:hAnsiTheme="majorHAnsi" w:cs="Big Caslon"/>
-          <w:sz w:val="22"/>
-          <w:szCs w:val="22"/>
-        </w:rPr>
-        <w:t xml:space="preserve"> </w:t>
-      </w:r>
-      <w:r>
-        <w:rPr>
-          <w:rFonts w:asciiTheme="majorHAnsi" w:hAnsiTheme="majorHAnsi" w:cs="Big Caslon"/>
-          <w:sz w:val="22"/>
-          <w:szCs w:val="22"/>
-        </w:rPr>
-        <w:t xml:space="preserve"> Leveraged ansible playbooks on windows desktops and servers for best-practices.</w:t>
-      </w:r>
-      <w:r>
-        <w:rPr>
-          <w:rFonts w:asciiTheme="majorHAnsi" w:hAnsiTheme="majorHAnsi" w:cs="Big Caslon"/>
-          <w:sz w:val="22"/>
-          <w:szCs w:val="22"/>
-        </w:rPr>
-        <w:br/>
-      </w:r>
-      <w:r>
-        <w:rPr>
-          <w:rFonts w:asciiTheme="majorHAnsi" w:hAnsiTheme="majorHAnsi" w:cs="Big Caslon"/>
-          <w:sz w:val="18"/>
-          <w:szCs w:val="22"/>
-        </w:rPr>
-        <w:t xml:space="preserve"> </w:t>
-      </w:r>
-      <w:r>
-        <w:rPr>
-          <w:rFonts w:asciiTheme="majorHAnsi" w:hAnsiTheme="majorHAnsi" w:cs="Big Caslon"/>
-          <w:sz w:val="18"/>
-          <w:szCs w:val="22"/>
-        </w:rPr>
-        <w:t>•</w:t>
-      </w:r>
-      <w:r>
-        <w:rPr>
-          <w:rFonts w:asciiTheme="majorHAnsi" w:hAnsiTheme="majorHAnsi" w:cs="Big Caslon"/>
-          <w:sz w:val="22"/>
-          <w:szCs w:val="22"/>
-        </w:rPr>
-        <w:t xml:space="preserve"> </w:t>
-      </w:r>
-      <w:r>
-        <w:rPr>
-          <w:rFonts w:asciiTheme="majorHAnsi" w:hAnsiTheme="majorHAnsi" w:cs="Big Caslon"/>
-          <w:sz w:val="22"/>
-          <w:szCs w:val="22"/>
-        </w:rPr>
-        <w:t xml:space="preserve"> </w:t>
-      </w:r>
-      <w:r>
-        <w:rPr>
-          <w:rFonts w:asciiTheme="majorHAnsi" w:hAnsiTheme="majorHAnsi" w:cs="Big Caslon"/>
-          <w:sz w:val="22"/>
-          <w:szCs w:val="22"/>
-        </w:rPr>
-        <w:t>Cloud</w:t>
-      </w:r>
-      <w:r>
-        <w:rPr>
-          <w:rFonts w:asciiTheme="majorHAnsi" w:hAnsiTheme="majorHAnsi" w:cs="Big Caslon"/>
-          <w:sz w:val="22"/>
-          <w:szCs w:val="22"/>
-        </w:rPr>
-        <w:t xml:space="preserve"> Orchestration </w:t>
-      </w:r>
-      <w:r>
-        <w:rPr>
-          <w:rFonts w:asciiTheme="majorHAnsi" w:hAnsiTheme="majorHAnsi" w:cs="Big Caslon"/>
-          <w:sz w:val="22"/>
-          <w:szCs w:val="22"/>
-        </w:rPr>
-        <w:t>&amp; Migrations.</w:t>
-      </w:r>
-      <w:r>
-        <w:rPr>
-          <w:rFonts w:asciiTheme="majorHAnsi" w:hAnsiTheme="majorHAnsi" w:cs="Big Caslon"/>
-          <w:sz w:val="22"/>
-          <w:szCs w:val="22"/>
-        </w:rPr>
-        <w:t xml:space="preserve"> Dev Team </w:t>
-      </w:r>
-      <w:r>
-        <w:rPr>
-          <w:rFonts w:asciiTheme="majorHAnsi" w:hAnsiTheme="majorHAnsi" w:cs="Big Caslon"/>
-          <w:sz w:val="22"/>
-          <w:szCs w:val="22"/>
-        </w:rPr>
-        <w:t xml:space="preserve">Support </w:t>
-      </w:r>
-      <w:r>
-        <w:rPr>
-          <w:rFonts w:asciiTheme="majorHAnsi" w:hAnsiTheme="majorHAnsi" w:cs="Big Caslon"/>
-          <w:sz w:val="22"/>
-          <w:szCs w:val="22"/>
-        </w:rPr>
-        <w:t xml:space="preserve">&amp; </w:t>
-      </w:r>
-      <w:r>
-        <w:rPr>
-          <w:rFonts w:asciiTheme="majorHAnsi" w:hAnsiTheme="majorHAnsi" w:cs="Big Caslon"/>
-          <w:sz w:val="22"/>
-          <w:szCs w:val="22"/>
-        </w:rPr>
-        <w:t>Security Modeling, Testing, Implementations</w:t>
-      </w:r>
-      <w:r>
-        <w:rPr>
-          <w:rFonts w:asciiTheme="majorHAnsi" w:hAnsiTheme="majorHAnsi" w:cs="Big Caslon"/>
-          <w:sz w:val="22"/>
-          <w:szCs w:val="22"/>
-        </w:rPr>
-        <w:t>.</w:t>
-      </w:r>
-    </w:p>
-    <w:p>
-      <w:pPr>
-        <w:spacing w:line="160" w:lineRule="exact"/>
-        <w:rPr>
-          <w:rFonts w:asciiTheme="majorHAnsi" w:hAnsiTheme="majorHAnsi" w:cs="Big Caslon"/>
-          <w:sz w:val="22"/>
-          <w:szCs w:val="22"/>
-        </w:rPr>
-      </w:pPr>
-    </w:p>
-    <w:p>
-      <w:pPr>
-        <w:rPr>
-          <w:rFonts w:asciiTheme="majorHAnsi" w:hAnsiTheme="majorHAnsi" w:cs="Big Caslon"/>
           <w:b/>
-          <w:sz w:val="22"/>
           <w:szCs w:val="22"/>
           <w:u w:val="single"/>
         </w:rPr>
       </w:pPr>
-    </w:p>
-    <w:p>
-      <w:pPr>
-        <w:spacing w:line="360" w:lineRule="auto"/>
+      <w:r>
         <w:rPr>
           <w:rFonts w:asciiTheme="majorHAnsi" w:hAnsiTheme="majorHAnsi" w:cs="Big Caslon"/>
           <w:b/>
-          <w:sz w:val="22"/>
-          <w:szCs w:val="22"/>
-        </w:rPr>
-      </w:pPr>
-      <w:r>
-        <w:rPr>
-          <w:rFonts w:asciiTheme="majorHAnsi" w:hAnsiTheme="majorHAnsi" w:cs="Big Caslon"/>
-          <w:b/>
-          <w:sz w:val="22"/>
-          <w:szCs w:val="22"/>
-        </w:rPr>
-        <w:t>ARC OF OVERALL CAREER</w:t>
-      </w:r>
-    </w:p>
-    <w:p>
-      <w:pPr>
-        <w:spacing w:line="360" w:lineRule="auto"/>
-        <w:rPr>
-          <w:rFonts w:asciiTheme="majorHAnsi" w:hAnsiTheme="majorHAnsi" w:cs="Big Caslon"/>
-          <w:sz w:val="22"/>
-          <w:szCs w:val="22"/>
-        </w:rPr>
-      </w:pPr>
-      <w:r>
-        <w:rPr>
-          <w:rFonts w:asciiTheme="majorHAnsi" w:hAnsiTheme="majorHAnsi" w:cs="Big Caslon"/>
-          <w:sz w:val="18"/>
-          <w:szCs w:val="22"/>
-        </w:rPr>
-        <w:t xml:space="preserve"> </w:t>
-      </w:r>
-      <w:r>
-        <w:rPr>
-          <w:rFonts w:asciiTheme="majorHAnsi" w:hAnsiTheme="majorHAnsi" w:cs="Big Caslon"/>
-          <w:sz w:val="18"/>
-          <w:szCs w:val="22"/>
-        </w:rPr>
-        <w:t>•</w:t>
-      </w:r>
-      <w:r>
-        <w:rPr>
-          <w:rFonts w:asciiTheme="majorHAnsi" w:hAnsiTheme="majorHAnsi" w:cs="Big Caslon"/>
-          <w:sz w:val="22"/>
-          <w:szCs w:val="22"/>
-        </w:rPr>
-        <w:t xml:space="preserve"> </w:t>
-      </w:r>
-      <w:r>
-        <w:rPr>
-          <w:rFonts w:asciiTheme="majorHAnsi" w:hAnsiTheme="majorHAnsi" w:cs="Big Caslon"/>
-          <w:sz w:val="22"/>
-          <w:szCs w:val="22"/>
-        </w:rPr>
-        <w:t xml:space="preserve"> </w:t>
-      </w:r>
-      <w:r>
-        <w:rPr>
-          <w:rFonts w:asciiTheme="majorHAnsi" w:hAnsiTheme="majorHAnsi" w:cs="Big Caslon"/>
-          <w:sz w:val="22"/>
-          <w:szCs w:val="22"/>
-        </w:rPr>
-        <w:t xml:space="preserve">Since 2010: Software Development Team Platform &amp; Infrastructure </w:t>
-      </w:r>
-      <w:r>
-        <w:rPr>
-          <w:rFonts w:asciiTheme="majorHAnsi" w:hAnsiTheme="majorHAnsi" w:cs="Big Caslon"/>
-          <w:sz w:val="22"/>
-          <w:szCs w:val="22"/>
-        </w:rPr>
-        <w:t xml:space="preserve">Cloud </w:t>
-      </w:r>
-      <w:r>
-        <w:rPr>
-          <w:rFonts w:asciiTheme="majorHAnsi" w:hAnsiTheme="majorHAnsi" w:cs="Big Caslon"/>
-          <w:sz w:val="22"/>
-          <w:szCs w:val="22"/>
-        </w:rPr>
-        <w:t>Operations Support</w:t>
-      </w:r>
-    </w:p>
-    <w:p>
-      <w:pPr>
-        <w:spacing w:line="360" w:lineRule="auto"/>
-        <w:rPr>
-          <w:rFonts w:asciiTheme="majorHAnsi" w:hAnsiTheme="majorHAnsi" w:cs="Big Caslon"/>
-          <w:sz w:val="22"/>
-          <w:szCs w:val="22"/>
-        </w:rPr>
-      </w:pPr>
-      <w:r>
-        <w:rPr>
-          <w:rFonts w:asciiTheme="majorHAnsi" w:hAnsiTheme="majorHAnsi" w:cs="Big Caslon"/>
-          <w:sz w:val="22"/>
-          <w:szCs w:val="22"/>
-        </w:rPr>
-        <w:t xml:space="preserve"> </w:t>
-      </w:r>
-      <w:r>
-        <w:rPr>
-          <w:rFonts w:asciiTheme="majorHAnsi" w:hAnsiTheme="majorHAnsi" w:cs="Big Caslon"/>
-          <w:sz w:val="18"/>
-          <w:szCs w:val="22"/>
-        </w:rPr>
-        <w:t>•</w:t>
-      </w:r>
-      <w:r>
-        <w:rPr>
-          <w:rFonts w:asciiTheme="majorHAnsi" w:hAnsiTheme="majorHAnsi" w:cs="Big Caslon"/>
-          <w:sz w:val="22"/>
-          <w:szCs w:val="22"/>
-        </w:rPr>
-        <w:t xml:space="preserve"> </w:t>
-      </w:r>
-      <w:r>
-        <w:rPr>
-          <w:rFonts w:asciiTheme="majorHAnsi" w:hAnsiTheme="majorHAnsi" w:cs="Big Caslon"/>
-          <w:sz w:val="22"/>
-          <w:szCs w:val="22"/>
-        </w:rPr>
-        <w:t xml:space="preserve"> </w:t>
-      </w:r>
-      <w:r>
-        <w:rPr>
-          <w:rFonts w:asciiTheme="majorHAnsi" w:hAnsiTheme="majorHAnsi" w:cs="Big Caslon"/>
-          <w:sz w:val="22"/>
-          <w:szCs w:val="22"/>
-        </w:rPr>
-        <w:t>Since 2005: Web Development Team Software Architect &amp; Engineer &amp; Technical Project Manager</w:t>
-      </w:r>
-    </w:p>
-    <w:p>
-      <w:pPr>
-        <w:spacing w:line="360" w:lineRule="auto"/>
-        <w:rPr>
-          <w:rFonts w:asciiTheme="majorHAnsi" w:hAnsiTheme="majorHAnsi" w:cs="Big Caslon"/>
-          <w:sz w:val="22"/>
-          <w:szCs w:val="22"/>
-        </w:rPr>
-      </w:pPr>
-      <w:r>
-        <w:rPr>
-          <w:rFonts w:asciiTheme="majorHAnsi" w:hAnsiTheme="majorHAnsi" w:cs="Big Caslon"/>
-          <w:sz w:val="22"/>
-          <w:szCs w:val="22"/>
-        </w:rPr>
-        <w:t xml:space="preserve"> </w:t>
-      </w:r>
-      <w:r>
-        <w:rPr>
-          <w:rFonts w:asciiTheme="majorHAnsi" w:hAnsiTheme="majorHAnsi" w:cs="Big Caslon"/>
-          <w:sz w:val="18"/>
-          <w:szCs w:val="22"/>
-        </w:rPr>
-        <w:t>•</w:t>
-      </w:r>
-      <w:r>
-        <w:rPr>
-          <w:rFonts w:asciiTheme="majorHAnsi" w:hAnsiTheme="majorHAnsi" w:cs="Big Caslon"/>
-          <w:sz w:val="18"/>
-          <w:szCs w:val="22"/>
-        </w:rPr>
-        <w:t xml:space="preserve"> </w:t>
-      </w:r>
-      <w:r>
-        <w:rPr>
-          <w:rFonts w:asciiTheme="majorHAnsi" w:hAnsiTheme="majorHAnsi" w:cs="Big Caslon"/>
-          <w:sz w:val="22"/>
-          <w:szCs w:val="22"/>
-        </w:rPr>
-        <w:t xml:space="preserve"> Since 2000: Logical &amp; Physical Database Admin</w:t>
-      </w:r>
-      <w:r>
-        <w:rPr>
-          <w:rFonts w:asciiTheme="majorHAnsi" w:hAnsiTheme="majorHAnsi" w:cs="Big Caslon"/>
-          <w:sz w:val="22"/>
-          <w:szCs w:val="22"/>
-        </w:rPr>
-        <w:t>istrator</w:t>
-      </w:r>
-      <w:r>
-        <w:rPr>
-          <w:rFonts w:asciiTheme="majorHAnsi" w:hAnsiTheme="majorHAnsi" w:cs="Big Caslon"/>
-          <w:sz w:val="22"/>
-          <w:szCs w:val="22"/>
-        </w:rPr>
-        <w:t>, Designer, Developer &amp; Engineer</w:t>
-      </w:r>
-    </w:p>
-    <w:p>
-      <w:pPr>
-        <w:spacing w:line="360" w:lineRule="auto"/>
-        <w:rPr>
-          <w:rFonts w:asciiTheme="majorHAnsi" w:hAnsiTheme="majorHAnsi" w:cs="Big Caslon"/>
-          <w:sz w:val="22"/>
-          <w:szCs w:val="22"/>
-        </w:rPr>
-      </w:pPr>
-      <w:r>
-        <w:rPr>
-          <w:rFonts w:asciiTheme="majorHAnsi" w:hAnsiTheme="majorHAnsi" w:cs="Big Caslon"/>
-          <w:sz w:val="22"/>
-          <w:szCs w:val="22"/>
-        </w:rPr>
-        <w:t xml:space="preserve"> </w:t>
-      </w:r>
-      <w:r>
-        <w:rPr>
-          <w:rFonts w:asciiTheme="majorHAnsi" w:hAnsiTheme="majorHAnsi" w:cs="Big Caslon"/>
-          <w:sz w:val="18"/>
-          <w:szCs w:val="22"/>
-        </w:rPr>
-        <w:t>•</w:t>
-      </w:r>
-      <w:r>
-        <w:rPr>
-          <w:rFonts w:asciiTheme="majorHAnsi" w:hAnsiTheme="majorHAnsi" w:cs="Big Caslon"/>
-          <w:sz w:val="22"/>
-          <w:szCs w:val="22"/>
-        </w:rPr>
-        <w:t xml:space="preserve"> </w:t>
-      </w:r>
-      <w:r>
-        <w:rPr>
-          <w:rFonts w:asciiTheme="majorHAnsi" w:hAnsiTheme="majorHAnsi" w:cs="Big Caslon"/>
-          <w:sz w:val="22"/>
-          <w:szCs w:val="22"/>
-        </w:rPr>
-        <w:t xml:space="preserve"> </w:t>
-      </w:r>
-      <w:r>
-        <w:rPr>
-          <w:rFonts w:asciiTheme="majorHAnsi" w:hAnsiTheme="majorHAnsi" w:cs="Big Caslon"/>
-          <w:sz w:val="22"/>
-          <w:szCs w:val="22"/>
-        </w:rPr>
-        <w:t>Since 1990’s: Unix Network Systems Engi</w:t>
-      </w:r>
-      <w:r>
-        <w:rPr>
-          <w:rFonts w:asciiTheme="majorHAnsi" w:hAnsiTheme="majorHAnsi" w:cs="Big Caslon"/>
-          <w:sz w:val="22"/>
-          <w:szCs w:val="22"/>
-        </w:rPr>
-        <w:t>neer &amp; Architect for Software Development Team Workf</w:t>
-      </w:r>
-      <w:r>
-        <w:rPr>
-          <w:rFonts w:asciiTheme="majorHAnsi" w:hAnsiTheme="majorHAnsi" w:cs="Big Caslon"/>
-          <w:sz w:val="22"/>
-          <w:szCs w:val="22"/>
-        </w:rPr>
-        <w:t>lows</w:t>
-      </w:r>
-    </w:p>
-    <w:p>
-      <w:pPr>
-        <w:rPr>
-          <w:rFonts w:asciiTheme="majorHAnsi" w:hAnsiTheme="majorHAnsi" w:cs="Big Caslon"/>
-          <w:b/>
-          <w:sz w:val="22"/>
-          <w:szCs w:val="22"/>
-          <w:u w:val="single"/>
-        </w:rPr>
-      </w:pPr>
-      <w:r>
-        <w:rPr>
-          <w:rFonts w:asciiTheme="majorHAnsi" w:hAnsiTheme="majorHAnsi" w:cs="Big Caslon"/>
-          <w:b/>
-          <w:sz w:val="22"/>
-          <w:szCs w:val="22"/>
-          <w:u w:val="single"/>
-        </w:rPr>
-        <w:br w:type="page"/>
-      </w:r>
-    </w:p>
-    <w:p>
-      <w:pPr>
-        <w:spacing w:line="360" w:lineRule="auto"/>
-        <w:rPr>
-          <w:rFonts w:asciiTheme="majorHAnsi" w:hAnsiTheme="majorHAnsi" w:cs="Big Caslon"/>
-          <w:b/>
-          <w:sz w:val="22"/>
-          <w:szCs w:val="22"/>
-          <w:u w:val="single"/>
-        </w:rPr>
-      </w:pPr>
-      <w:r>
-        <w:rPr>
-          <w:rFonts w:asciiTheme="majorHAnsi" w:hAnsiTheme="majorHAnsi" w:cs="Big Caslon"/>
-          <w:b/>
-          <w:sz w:val="22"/>
           <w:szCs w:val="22"/>
           <w:u w:val="single"/>
         </w:rPr>
@@ -2291,7 +2536,6 @@
         <w:rPr>
           <w:rFonts w:asciiTheme="majorHAnsi" w:hAnsiTheme="majorHAnsi" w:cs="Big Caslon"/>
           <w:b/>
-          <w:sz w:val="22"/>
           <w:szCs w:val="22"/>
           <w:u w:val="single"/>
         </w:rPr>
@@ -2301,7 +2545,6 @@
         <w:rPr>
           <w:rFonts w:asciiTheme="majorHAnsi" w:hAnsiTheme="majorHAnsi" w:cs="Big Caslon"/>
           <w:b/>
-          <w:sz w:val="22"/>
           <w:szCs w:val="22"/>
           <w:u w:val="single"/>
         </w:rPr>
@@ -2738,6 +2981,14 @@
         </w:rPr>
         <w:t>urce builds, tests and releases</w:t>
       </w:r>
+      <w:r>
+        <w:rPr>
+          <w:rFonts w:asciiTheme="majorHAnsi" w:hAnsiTheme="majorHAnsi" w:cs="Big Caslon"/>
+          <w:sz w:val="22"/>
+          <w:szCs w:val="22"/>
+        </w:rPr>
+        <w:t>.</w:t>
+      </w:r>
     </w:p>
     <w:p>
       <w:pPr>
@@ -2754,6 +3005,64 @@
           <w:sz w:val="22"/>
           <w:szCs w:val="22"/>
         </w:rPr>
+        <w:t xml:space="preserve">- </w:t>
+      </w:r>
+      <w:r>
+        <w:rPr>
+          <w:rFonts w:asciiTheme="majorHAnsi" w:hAnsiTheme="majorHAnsi" w:cs="Big Caslon"/>
+          <w:sz w:val="22"/>
+          <w:szCs w:val="22"/>
+        </w:rPr>
+        <w:t>C</w:t>
+      </w:r>
+      <w:r>
+        <w:rPr>
+          <w:rFonts w:asciiTheme="majorHAnsi" w:hAnsiTheme="majorHAnsi" w:cs="Big Caslon"/>
+          <w:sz w:val="22"/>
+          <w:szCs w:val="22"/>
+        </w:rPr>
+        <w:t>ontrol and auditing</w:t>
+      </w:r>
+      <w:r>
+        <w:rPr>
+          <w:rFonts w:asciiTheme="majorHAnsi" w:hAnsiTheme="majorHAnsi" w:cs="Big Caslon"/>
+          <w:sz w:val="22"/>
+          <w:szCs w:val="22"/>
+        </w:rPr>
+        <w:t xml:space="preserve"> of h</w:t>
+      </w:r>
+      <w:r>
+        <w:rPr>
+          <w:rFonts w:asciiTheme="majorHAnsi" w:hAnsiTheme="majorHAnsi" w:cs="Big Caslon"/>
+          <w:sz w:val="22"/>
+          <w:szCs w:val="22"/>
+        </w:rPr>
+        <w:t xml:space="preserve">ost admin </w:t>
+      </w:r>
+      <w:r>
+        <w:rPr>
+          <w:rFonts w:asciiTheme="majorHAnsi" w:hAnsiTheme="majorHAnsi" w:cs="Big Caslon"/>
+          <w:sz w:val="22"/>
+          <w:szCs w:val="22"/>
+        </w:rPr>
+        <w:t>access.</w:t>
+      </w:r>
+    </w:p>
+    <w:p>
+      <w:pPr>
+        <w:spacing w:line="360" w:lineRule="auto"/>
+        <w:rPr>
+          <w:rFonts w:asciiTheme="majorHAnsi" w:hAnsiTheme="majorHAnsi" w:cs="Big Caslon"/>
+          <w:sz w:val="22"/>
+          <w:szCs w:val="22"/>
+        </w:rPr>
+      </w:pPr>
+      <w:r>
+        <w:rPr>
+          <w:rFonts w:asciiTheme="majorHAnsi" w:hAnsiTheme="majorHAnsi" w:cs="Big Caslon"/>
+          <w:sz w:val="22"/>
+          <w:szCs w:val="22"/>
+        </w:rPr>
         <w:t>- Windows AD/ LDAP Integrations</w:t>
       </w:r>
     </w:p>
@@ -2916,6 +3225,7 @@
           <w:b/>
           <w:sz w:val="22"/>
           <w:szCs w:val="22"/>
+          <w:u w:val="single"/>
         </w:rPr>
       </w:pPr>
       <w:r>
@@ -2924,8 +3234,9 @@
           <w:b/>
           <w:sz w:val="22"/>
           <w:szCs w:val="22"/>
-        </w:rPr>
-        <w:t>Diagrams:</w:t>
+          <w:u w:val="single"/>
+        </w:rPr>
+        <w:t>DIAGRAMS</w:t>
       </w:r>
     </w:p>
     <w:p>
@@ -2943,6 +3254,24 @@
           <w:sz w:val="22"/>
           <w:szCs w:val="22"/>
         </w:rPr>
+        <w:t>- workflow analytics schematic</w:t>
+      </w:r>
+    </w:p>
+    <w:p>
+      <w:pPr>
+        <w:spacing w:line="360" w:lineRule="auto"/>
+        <w:rPr>
+          <w:rFonts w:asciiTheme="majorHAnsi" w:hAnsiTheme="majorHAnsi" w:cs="Big Caslon"/>
+          <w:sz w:val="22"/>
+          <w:szCs w:val="22"/>
+        </w:rPr>
+      </w:pPr>
+      <w:r>
+        <w:rPr>
+          <w:rFonts w:asciiTheme="majorHAnsi" w:hAnsiTheme="majorHAnsi" w:cs="Big Caslon"/>
+          <w:sz w:val="22"/>
+          <w:szCs w:val="22"/>
+        </w:rPr>
         <w:t>- ecosystems</w:t>
       </w:r>
       <w:r>
@@ -3005,7 +3334,23 @@
           <w:sz w:val="22"/>
           <w:szCs w:val="22"/>
         </w:rPr>
-        <w:t>- workflow analytics schematic</w:t>
+        <w:t xml:space="preserve">- federated </w:t>
+      </w:r>
+      <w:r>
+        <w:rPr>
+          <w:rFonts w:asciiTheme="majorHAnsi" w:hAnsiTheme="majorHAnsi" w:cs="Big Caslon"/>
+          <w:sz w:val="22"/>
+          <w:szCs w:val="22"/>
+        </w:rPr>
+        <w:t xml:space="preserve">network </w:t>
+      </w:r>
+      <w:r>
+        <w:rPr>
+          <w:rFonts w:asciiTheme="majorHAnsi" w:hAnsiTheme="majorHAnsi" w:cs="Big Caslon"/>
+          <w:sz w:val="22"/>
+          <w:szCs w:val="22"/>
+        </w:rPr>
+        <w:t>security matrix</w:t>
       </w:r>
     </w:p>
     <w:p>
@@ -3050,41 +3395,13 @@
         </w:rPr>
         <w:t xml:space="preserve"> </w:t>
       </w:r>
-    </w:p>
-    <w:p>
-      <w:pPr>
-        <w:rPr>
-          <w:rFonts w:asciiTheme="majorHAnsi" w:hAnsiTheme="majorHAnsi" w:cs="Big Caslon"/>
-          <w:sz w:val="22"/>
-          <w:szCs w:val="22"/>
-        </w:rPr>
-      </w:pPr>
-    </w:p>
-    <w:p>
-      <w:pPr>
-        <w:rPr>
-          <w:rFonts w:asciiTheme="majorHAnsi" w:hAnsiTheme="majorHAnsi" w:cs="Big Caslon"/>
-          <w:sz w:val="22"/>
-          <w:szCs w:val="22"/>
-        </w:rPr>
-      </w:pPr>
-    </w:p>
-    <w:p>
-      <w:pPr>
+      <w:r>
         <w:rPr>
           <w:rFonts w:asciiTheme="majorHAnsi" w:hAnsiTheme="majorHAnsi" w:cs="Big Caslon"/>
           <w:b/>
           <w:sz w:val="22"/>
           <w:szCs w:val="22"/>
         </w:rPr>
-      </w:pPr>
-      <w:r>
-        <w:rPr>
-          <w:rFonts w:asciiTheme="majorHAnsi" w:hAnsiTheme="majorHAnsi" w:cs="Big Caslon"/>
-          <w:b/>
-          <w:sz w:val="22"/>
-          <w:szCs w:val="22"/>
-        </w:rPr>
         <w:t>RECRUITER FACTS</w:t>
       </w:r>
     </w:p>
@@ -3105,15 +3422,30 @@
           <w:szCs w:val="22"/>
         </w:rPr>
       </w:pPr>
-      <w:bookmarkStart w:id="0" w:name="_GoBack"/>
-      <w:bookmarkEnd w:id="0"/>
-      <w:r>
-        <w:rPr>
-          <w:rFonts w:asciiTheme="majorHAnsi" w:hAnsiTheme="majorHAnsi" w:cs="Big Caslon"/>
-          <w:sz w:val="22"/>
-          <w:szCs w:val="22"/>
-        </w:rPr>
-        <w:t xml:space="preserve">OBJECTIVE:  To secure a full time NYC role </w:t>
+      <w:r>
+        <w:rPr>
+          <w:rFonts w:asciiTheme="majorHAnsi" w:hAnsiTheme="majorHAnsi" w:cs="Big Caslon"/>
+          <w:sz w:val="22"/>
+          <w:szCs w:val="22"/>
+        </w:rPr>
+        <w:t>OBJECTIVE:</w:t>
+      </w:r>
+    </w:p>
+    <w:p>
+      <w:pPr>
+        <w:rPr>
+          <w:rFonts w:asciiTheme="majorHAnsi" w:hAnsiTheme="majorHAnsi" w:cs="Big Caslon"/>
+          <w:sz w:val="22"/>
+          <w:szCs w:val="22"/>
+        </w:rPr>
+      </w:pPr>
+      <w:r>
+        <w:rPr>
+          <w:rFonts w:asciiTheme="majorHAnsi" w:hAnsiTheme="majorHAnsi" w:cs="Big Caslon"/>
+          <w:sz w:val="22"/>
+          <w:szCs w:val="22"/>
+        </w:rPr>
+        <w:t xml:space="preserve">To secure a full time NYC role </w:t>
       </w:r>
       <w:r>
         <w:rPr>
@@ -3179,7 +3511,24 @@
           <w:sz w:val="22"/>
           <w:szCs w:val="22"/>
         </w:rPr>
-        <w:t>NEXT STEP:  Consider full time NYC technical engineering roles that combine my wide range of proven expertise.</w:t>
+        <w:t>NEXT STEP:</w:t>
+      </w:r>
+    </w:p>
+    <w:p>
+      <w:pPr>
+        <w:rPr>
+          <w:rFonts w:asciiTheme="majorHAnsi" w:hAnsiTheme="majorHAnsi" w:cs="Big Caslon"/>
+          <w:sz w:val="22"/>
+          <w:szCs w:val="22"/>
+        </w:rPr>
+      </w:pPr>
+      <w:r>
+        <w:rPr>
+          <w:rFonts w:asciiTheme="majorHAnsi" w:hAnsiTheme="majorHAnsi" w:cs="Big Caslon"/>
+          <w:sz w:val="22"/>
+          <w:szCs w:val="22"/>
+        </w:rPr>
+        <w:t>Consider several full time NYC technical engineering roles that combine my wide range of proven expertise.</w:t>
       </w:r>
     </w:p>
     <w:p>
@@ -3255,21 +3604,19 @@
       <w:pPr>
         <w:rPr>
           <w:rFonts w:asciiTheme="majorHAnsi" w:hAnsiTheme="majorHAnsi" w:cs="Big Caslon"/>
-          <w:b/>
-          <w:sz w:val="22"/>
-          <w:szCs w:val="22"/>
-        </w:rPr>
-      </w:pPr>
-    </w:p>
-    <w:p>
-      <w:pPr>
-        <w:rPr>
-          <w:rFonts w:asciiTheme="majorHAnsi" w:hAnsiTheme="majorHAnsi" w:cs="Big Caslon"/>
-          <w:b/>
-          <w:sz w:val="22"/>
-          <w:szCs w:val="22"/>
-        </w:rPr>
-      </w:pPr>
+          <w:sz w:val="22"/>
+          <w:szCs w:val="22"/>
+        </w:rPr>
+      </w:pPr>
+      <w:r>
+        <w:rPr>
+          <w:rFonts w:asciiTheme="majorHAnsi" w:hAnsiTheme="majorHAnsi" w:cs="Big Caslon"/>
+          <w:sz w:val="22"/>
+          <w:szCs w:val="22"/>
+        </w:rPr>
+        <w:br/>
+        <w:t>KEY CANDIDATE REQUIREMENTS</w:t>
+      </w:r>
     </w:p>
     <w:p>
       <w:pPr>
@@ -3290,55 +3637,7 @@
           <w:sz w:val="22"/>
           <w:szCs w:val="22"/>
         </w:rPr>
-        <w:t xml:space="preserve">Hands-On </w:t>
-      </w:r>
-      <w:r>
-        <w:rPr>
-          <w:rFonts w:asciiTheme="majorHAnsi" w:hAnsiTheme="majorHAnsi" w:cs="Big Caslon"/>
-          <w:sz w:val="22"/>
-          <w:szCs w:val="22"/>
-        </w:rPr>
-        <w:t xml:space="preserve">Dev Team </w:t>
-      </w:r>
-      <w:r>
-        <w:rPr>
-          <w:rFonts w:asciiTheme="majorHAnsi" w:hAnsiTheme="majorHAnsi" w:cs="Big Caslon"/>
-          <w:sz w:val="22"/>
-          <w:szCs w:val="22"/>
-        </w:rPr>
-        <w:t>Platform Workflow Automation</w:t>
-      </w:r>
-      <w:r>
-        <w:rPr>
-          <w:rFonts w:asciiTheme="majorHAnsi" w:hAnsiTheme="majorHAnsi" w:cs="Big Caslon"/>
-          <w:sz w:val="22"/>
-          <w:szCs w:val="22"/>
-        </w:rPr>
-        <w:t xml:space="preserve"> Engineer</w:t>
-      </w:r>
-      <w:r>
-        <w:rPr>
-          <w:rFonts w:asciiTheme="majorHAnsi" w:hAnsiTheme="majorHAnsi" w:cs="Big Caslon"/>
-          <w:sz w:val="22"/>
-          <w:szCs w:val="22"/>
-        </w:rPr>
-        <w:t xml:space="preserve"> (not </w:t>
-      </w:r>
-      <w:r>
-        <w:rPr>
-          <w:rFonts w:asciiTheme="majorHAnsi" w:hAnsiTheme="majorHAnsi" w:cs="Big Caslon"/>
-          <w:sz w:val="22"/>
-          <w:szCs w:val="22"/>
-        </w:rPr>
-        <w:t>dev</w:t>
-      </w:r>
-      <w:r>
-        <w:rPr>
-          <w:rFonts w:asciiTheme="majorHAnsi" w:hAnsiTheme="majorHAnsi" w:cs="Big Caslon"/>
-          <w:sz w:val="22"/>
-          <w:szCs w:val="22"/>
-        </w:rPr>
-        <w:t>)</w:t>
+        <w:t>Hands-On Dev Team Automation Engineer Role (not dev)</w:t>
       </w:r>
     </w:p>
     <w:p>
@@ -3368,23 +3667,7 @@
           <w:sz w:val="22"/>
           <w:szCs w:val="22"/>
         </w:rPr>
-        <w:t>Full Time On</w:t>
-      </w:r>
-      <w:r>
-        <w:rPr>
-          <w:rFonts w:asciiTheme="majorHAnsi" w:hAnsiTheme="majorHAnsi" w:cs="Big Caslon"/>
-          <w:sz w:val="22"/>
-          <w:szCs w:val="22"/>
-        </w:rPr>
-        <w:t>-</w:t>
-      </w:r>
-      <w:r>
-        <w:rPr>
-          <w:rFonts w:asciiTheme="majorHAnsi" w:hAnsiTheme="majorHAnsi" w:cs="Big Caslon"/>
-          <w:sz w:val="22"/>
-          <w:szCs w:val="22"/>
-        </w:rPr>
-        <w:t xml:space="preserve">Site </w:t>
+        <w:t xml:space="preserve">Full Time On-Site </w:t>
       </w:r>
       <w:r>
         <w:rPr>
@@ -3474,16 +3757,405 @@
           <w:sz w:val="22"/>
           <w:szCs w:val="22"/>
         </w:rPr>
-        <w:t>Search Terms:</w:t>
-      </w:r>
-      <w:r>
-        <w:rPr>
-          <w:rFonts w:asciiTheme="majorHAnsi" w:hAnsiTheme="majorHAnsi" w:cs="Big Caslon"/>
-          <w:sz w:val="22"/>
-          <w:szCs w:val="22"/>
-        </w:rPr>
-        <w:t xml:space="preserve"> dev ops, site reliability engineer, </w:t>
-      </w:r>
+        <w:t xml:space="preserve">Search Terms: dev ops, site reliability engineer, </w:t>
+      </w:r>
+      <w:r>
+        <w:rPr>
+          <w:rFonts w:asciiTheme="majorHAnsi" w:hAnsiTheme="majorHAnsi" w:cs="Big Caslon"/>
+          <w:sz w:val="22"/>
+          <w:szCs w:val="22"/>
+        </w:rPr>
+        <w:t>other</w:t>
+      </w:r>
+      <w:r>
+        <w:rPr>
+          <w:rFonts w:asciiTheme="majorHAnsi" w:hAnsiTheme="majorHAnsi" w:cs="Big Caslon"/>
+          <w:sz w:val="22"/>
+          <w:szCs w:val="22"/>
+        </w:rPr>
+        <w:t>**</w:t>
+      </w:r>
+    </w:p>
+    <w:p>
+      <w:pPr>
+        <w:rPr>
+          <w:rFonts w:asciiTheme="majorHAnsi" w:hAnsiTheme="majorHAnsi" w:cs="Big Caslon"/>
+          <w:sz w:val="22"/>
+          <w:szCs w:val="22"/>
+        </w:rPr>
+      </w:pPr>
+    </w:p>
+    <w:p>
+      <w:pPr>
+        <w:rPr>
+          <w:rFonts w:asciiTheme="majorHAnsi" w:hAnsiTheme="majorHAnsi" w:cs="Big Caslon"/>
+          <w:sz w:val="22"/>
+          <w:szCs w:val="22"/>
+        </w:rPr>
+      </w:pPr>
+      <w:r>
+        <w:rPr>
+          <w:rFonts w:asciiTheme="majorHAnsi" w:hAnsiTheme="majorHAnsi" w:cs="Big Caslon"/>
+          <w:sz w:val="22"/>
+          <w:szCs w:val="22"/>
+        </w:rPr>
+        <w:t>Services Per Dev Ops Roles:</w:t>
+      </w:r>
+    </w:p>
+    <w:p>
+      <w:pPr>
+        <w:rPr>
+          <w:rFonts w:asciiTheme="majorHAnsi" w:hAnsiTheme="majorHAnsi" w:cs="Big Caslon"/>
+          <w:sz w:val="22"/>
+          <w:szCs w:val="22"/>
+        </w:rPr>
+      </w:pPr>
+      <w:r>
+        <w:rPr>
+          <w:rFonts w:asciiTheme="majorHAnsi" w:hAnsiTheme="majorHAnsi" w:cs="Big Caslon"/>
+          <w:sz w:val="20"/>
+          <w:szCs w:val="22"/>
+        </w:rPr>
+        <w:t xml:space="preserve">  - </w:t>
+      </w:r>
+      <w:r>
+        <w:rPr>
+          <w:rFonts w:asciiTheme="majorHAnsi" w:hAnsiTheme="majorHAnsi" w:cs="Big Caslon"/>
+          <w:sz w:val="20"/>
+          <w:szCs w:val="22"/>
+        </w:rPr>
+        <w:t>Cloud Architect &amp; Engineer</w:t>
+      </w:r>
+    </w:p>
+    <w:p>
+      <w:pPr>
+        <w:rPr>
+          <w:rFonts w:asciiTheme="majorHAnsi" w:hAnsiTheme="majorHAnsi" w:cs="Big Caslon"/>
+          <w:sz w:val="20"/>
+          <w:szCs w:val="22"/>
+        </w:rPr>
+      </w:pPr>
+      <w:r>
+        <w:rPr>
+          <w:rFonts w:asciiTheme="majorHAnsi" w:hAnsiTheme="majorHAnsi" w:cs="Big Caslon"/>
+          <w:sz w:val="20"/>
+          <w:szCs w:val="22"/>
+        </w:rPr>
+        <w:t xml:space="preserve">  - </w:t>
+      </w:r>
+      <w:r>
+        <w:rPr>
+          <w:rFonts w:asciiTheme="majorHAnsi" w:hAnsiTheme="majorHAnsi" w:cs="Big Caslon"/>
+          <w:sz w:val="20"/>
+          <w:szCs w:val="22"/>
+        </w:rPr>
+        <w:t>Hybrid Hardware Virtualization &amp; Bare-Metal</w:t>
+      </w:r>
+    </w:p>
+    <w:p>
+      <w:pPr>
+        <w:pStyle w:val="ListParagraph"/>
+        <w:numPr>
+          <w:ilvl w:val="2"/>
+          <w:numId w:val="1"/>
+        </w:numPr>
+        <w:rPr>
+          <w:rFonts w:asciiTheme="majorHAnsi" w:hAnsiTheme="majorHAnsi" w:cs="Big Caslon"/>
+          <w:sz w:val="22"/>
+          <w:szCs w:val="22"/>
+        </w:rPr>
+      </w:pPr>
+    </w:p>
+    <w:p>
+      <w:pPr>
+        <w:pStyle w:val="ListParagraph"/>
+        <w:numPr>
+          <w:ilvl w:val="1"/>
+          <w:numId w:val="1"/>
+        </w:numPr>
+        <w:rPr>
+          <w:rFonts w:asciiTheme="majorHAnsi" w:hAnsiTheme="majorHAnsi" w:cs="Big Caslon"/>
+          <w:sz w:val="22"/>
+          <w:szCs w:val="22"/>
+        </w:rPr>
+      </w:pPr>
+      <w:r>
+        <w:rPr>
+          <w:rFonts w:asciiTheme="majorHAnsi" w:hAnsiTheme="majorHAnsi" w:cs="Big Caslon"/>
+          <w:sz w:val="20"/>
+          <w:szCs w:val="22"/>
+        </w:rPr>
+        <w:t>Testing Automation Admin</w:t>
+      </w:r>
+    </w:p>
+    <w:p>
+      <w:pPr>
+        <w:pStyle w:val="ListParagraph"/>
+        <w:numPr>
+          <w:ilvl w:val="1"/>
+          <w:numId w:val="1"/>
+        </w:numPr>
+        <w:rPr>
+          <w:rFonts w:asciiTheme="majorHAnsi" w:hAnsiTheme="majorHAnsi" w:cs="Big Caslon"/>
+          <w:sz w:val="20"/>
+          <w:szCs w:val="22"/>
+        </w:rPr>
+      </w:pPr>
+      <w:r>
+        <w:rPr>
+          <w:rFonts w:asciiTheme="majorHAnsi" w:hAnsiTheme="majorHAnsi" w:cs="Big Caslon"/>
+          <w:sz w:val="20"/>
+          <w:szCs w:val="22"/>
+        </w:rPr>
+        <w:t>Tech</w:t>
+      </w:r>
+      <w:r>
+        <w:rPr>
+          <w:rFonts w:asciiTheme="majorHAnsi" w:hAnsiTheme="majorHAnsi" w:cs="Big Caslon"/>
+          <w:sz w:val="20"/>
+          <w:szCs w:val="22"/>
+        </w:rPr>
+        <w:t>nical</w:t>
+      </w:r>
+      <w:r>
+        <w:rPr>
+          <w:rFonts w:asciiTheme="majorHAnsi" w:hAnsiTheme="majorHAnsi" w:cs="Big Caslon"/>
+          <w:sz w:val="20"/>
+          <w:szCs w:val="22"/>
+        </w:rPr>
+        <w:t xml:space="preserve"> Project Manager</w:t>
+      </w:r>
+      <w:r>
+        <w:rPr>
+          <w:rFonts w:asciiTheme="majorHAnsi" w:hAnsiTheme="majorHAnsi" w:cs="Big Caslon"/>
+          <w:sz w:val="20"/>
+          <w:szCs w:val="22"/>
+        </w:rPr>
+        <w:t xml:space="preserve"> &amp; </w:t>
+      </w:r>
+      <w:r>
+        <w:rPr>
+          <w:rFonts w:asciiTheme="majorHAnsi" w:hAnsiTheme="majorHAnsi" w:cs="Big Caslon"/>
+          <w:sz w:val="20"/>
+          <w:szCs w:val="22"/>
+        </w:rPr>
+        <w:t>Trainer</w:t>
+      </w:r>
+    </w:p>
+    <w:p>
+      <w:pPr>
+        <w:pStyle w:val="ListParagraph"/>
+        <w:numPr>
+          <w:ilvl w:val="2"/>
+          <w:numId w:val="1"/>
+        </w:numPr>
+        <w:rPr>
+          <w:rFonts w:asciiTheme="majorHAnsi" w:hAnsiTheme="majorHAnsi" w:cs="Big Caslon"/>
+          <w:sz w:val="22"/>
+          <w:szCs w:val="22"/>
+        </w:rPr>
+      </w:pPr>
+      <w:r>
+        <w:rPr>
+          <w:rFonts w:asciiTheme="majorHAnsi" w:hAnsiTheme="majorHAnsi" w:cs="Big Caslon"/>
+          <w:sz w:val="20"/>
+          <w:szCs w:val="22"/>
+        </w:rPr>
+        <w:t>Sprint Planning</w:t>
+      </w:r>
+    </w:p>
+    <w:p>
+      <w:pPr>
+        <w:pStyle w:val="ListParagraph"/>
+        <w:numPr>
+          <w:ilvl w:val="2"/>
+          <w:numId w:val="1"/>
+        </w:numPr>
+        <w:rPr>
+          <w:rFonts w:asciiTheme="majorHAnsi" w:hAnsiTheme="majorHAnsi" w:cs="Big Caslon"/>
+          <w:sz w:val="22"/>
+          <w:szCs w:val="22"/>
+        </w:rPr>
+      </w:pPr>
+      <w:r>
+        <w:rPr>
+          <w:rFonts w:asciiTheme="majorHAnsi" w:hAnsiTheme="majorHAnsi" w:cs="Big Caslon"/>
+          <w:sz w:val="20"/>
+          <w:szCs w:val="22"/>
+        </w:rPr>
+        <w:t>Scheduling</w:t>
+      </w:r>
+    </w:p>
+    <w:p>
+      <w:pPr>
+        <w:pStyle w:val="ListParagraph"/>
+        <w:numPr>
+          <w:ilvl w:val="2"/>
+          <w:numId w:val="1"/>
+        </w:numPr>
+        <w:rPr>
+          <w:rFonts w:asciiTheme="majorHAnsi" w:hAnsiTheme="majorHAnsi" w:cs="Big Caslon"/>
+          <w:sz w:val="22"/>
+          <w:szCs w:val="22"/>
+        </w:rPr>
+      </w:pPr>
+      <w:r>
+        <w:rPr>
+          <w:rFonts w:asciiTheme="majorHAnsi" w:hAnsiTheme="majorHAnsi" w:cs="Big Caslon"/>
+          <w:sz w:val="20"/>
+          <w:szCs w:val="22"/>
+        </w:rPr>
+        <w:t>Scrum Master</w:t>
+      </w:r>
+    </w:p>
+    <w:p>
+      <w:pPr>
+        <w:pStyle w:val="ListParagraph"/>
+        <w:numPr>
+          <w:ilvl w:val="2"/>
+          <w:numId w:val="1"/>
+        </w:numPr>
+        <w:rPr>
+          <w:rFonts w:asciiTheme="majorHAnsi" w:hAnsiTheme="majorHAnsi" w:cs="Big Caslon"/>
+          <w:sz w:val="22"/>
+          <w:szCs w:val="22"/>
+        </w:rPr>
+      </w:pPr>
+      <w:r>
+        <w:rPr>
+          <w:rFonts w:asciiTheme="majorHAnsi" w:hAnsiTheme="majorHAnsi" w:cs="Big Caslon"/>
+          <w:sz w:val="20"/>
+          <w:szCs w:val="22"/>
+        </w:rPr>
+        <w:t xml:space="preserve">Dev Provisioning </w:t>
+      </w:r>
+    </w:p>
+    <w:p>
+      <w:pPr>
+        <w:pStyle w:val="ListParagraph"/>
+        <w:numPr>
+          <w:ilvl w:val="2"/>
+          <w:numId w:val="1"/>
+        </w:numPr>
+        <w:rPr>
+          <w:rFonts w:asciiTheme="majorHAnsi" w:hAnsiTheme="majorHAnsi" w:cs="Big Caslon"/>
+          <w:sz w:val="22"/>
+          <w:szCs w:val="22"/>
+        </w:rPr>
+      </w:pPr>
+      <w:r>
+        <w:rPr>
+          <w:rFonts w:asciiTheme="majorHAnsi" w:hAnsiTheme="majorHAnsi" w:cs="Big Caslon"/>
+          <w:sz w:val="20"/>
+          <w:szCs w:val="22"/>
+        </w:rPr>
+        <w:t>Onboarding</w:t>
+      </w:r>
+    </w:p>
+    <w:p>
+      <w:pPr>
+        <w:pStyle w:val="ListParagraph"/>
+        <w:numPr>
+          <w:ilvl w:val="2"/>
+          <w:numId w:val="1"/>
+        </w:numPr>
+        <w:rPr>
+          <w:rFonts w:asciiTheme="majorHAnsi" w:hAnsiTheme="majorHAnsi" w:cs="Big Caslon"/>
+          <w:sz w:val="22"/>
+          <w:szCs w:val="22"/>
+        </w:rPr>
+      </w:pPr>
+      <w:r>
+        <w:rPr>
+          <w:rFonts w:asciiTheme="majorHAnsi" w:hAnsiTheme="majorHAnsi" w:cs="Big Caslon"/>
+          <w:sz w:val="20"/>
+          <w:szCs w:val="22"/>
+        </w:rPr>
+        <w:t>Continuous Testing</w:t>
+      </w:r>
+    </w:p>
+    <w:p>
+      <w:pPr>
+        <w:pStyle w:val="ListParagraph"/>
+        <w:numPr>
+          <w:ilvl w:val="2"/>
+          <w:numId w:val="1"/>
+        </w:numPr>
+        <w:rPr>
+          <w:rFonts w:asciiTheme="majorHAnsi" w:hAnsiTheme="majorHAnsi" w:cs="Big Caslon"/>
+          <w:sz w:val="22"/>
+          <w:szCs w:val="22"/>
+        </w:rPr>
+      </w:pPr>
+      <w:r>
+        <w:rPr>
+          <w:rFonts w:asciiTheme="majorHAnsi" w:hAnsiTheme="majorHAnsi" w:cs="Big Caslon"/>
+          <w:sz w:val="20"/>
+          <w:szCs w:val="22"/>
+        </w:rPr>
+        <w:t>Continuous Integration</w:t>
+      </w:r>
+    </w:p>
+    <w:p>
+      <w:pPr>
+        <w:pStyle w:val="ListParagraph"/>
+        <w:numPr>
+          <w:ilvl w:val="2"/>
+          <w:numId w:val="1"/>
+        </w:numPr>
+        <w:rPr>
+          <w:rFonts w:asciiTheme="majorHAnsi" w:hAnsiTheme="majorHAnsi" w:cs="Big Caslon"/>
+          <w:sz w:val="22"/>
+          <w:szCs w:val="22"/>
+        </w:rPr>
+      </w:pPr>
+      <w:r>
+        <w:rPr>
+          <w:rFonts w:asciiTheme="majorHAnsi" w:hAnsiTheme="majorHAnsi" w:cs="Big Caslon"/>
+          <w:sz w:val="20"/>
+          <w:szCs w:val="22"/>
+        </w:rPr>
+        <w:t>Sprint Reporting</w:t>
+      </w:r>
+    </w:p>
+    <w:p>
+      <w:pPr>
+        <w:rPr>
+          <w:rFonts w:asciiTheme="majorHAnsi" w:hAnsiTheme="majorHAnsi" w:cs="Big Caslon"/>
+          <w:sz w:val="22"/>
+          <w:szCs w:val="22"/>
+        </w:rPr>
+      </w:pPr>
+    </w:p>
+    <w:p>
+      <w:pPr>
+        <w:rPr>
+          <w:rFonts w:asciiTheme="majorHAnsi" w:hAnsiTheme="majorHAnsi" w:cs="Big Caslon"/>
+          <w:sz w:val="22"/>
+          <w:szCs w:val="22"/>
+        </w:rPr>
+      </w:pPr>
+    </w:p>
+    <w:p>
+      <w:pPr>
+        <w:rPr>
+          <w:rFonts w:asciiTheme="majorHAnsi" w:hAnsiTheme="majorHAnsi" w:cs="Big Caslon"/>
+          <w:b/>
+          <w:sz w:val="22"/>
+          <w:szCs w:val="22"/>
+        </w:rPr>
+      </w:pPr>
+    </w:p>
+    <w:p>
+      <w:pPr>
+        <w:pStyle w:val="ListParagraph"/>
+        <w:ind w:left="0"/>
+        <w:rPr>
+          <w:rFonts w:asciiTheme="majorHAnsi" w:hAnsiTheme="majorHAnsi" w:cs="Big Caslon"/>
+          <w:sz w:val="22"/>
+          <w:szCs w:val="22"/>
+        </w:rPr>
+      </w:pPr>
     </w:p>
     <w:p>
       <w:pPr>
@@ -3504,23 +4176,7 @@
           <w:sz w:val="22"/>
           <w:szCs w:val="22"/>
         </w:rPr>
-        <w:t>Services Per Dev Ops Role</w:t>
-      </w:r>
-      <w:r>
-        <w:rPr>
-          <w:rFonts w:asciiTheme="majorHAnsi" w:hAnsiTheme="majorHAnsi" w:cs="Big Caslon"/>
-          <w:sz w:val="22"/>
-          <w:szCs w:val="22"/>
-        </w:rPr>
-        <w:t>s</w:t>
-      </w:r>
-      <w:r>
-        <w:rPr>
-          <w:rFonts w:asciiTheme="majorHAnsi" w:hAnsiTheme="majorHAnsi" w:cs="Big Caslon"/>
-          <w:sz w:val="22"/>
-          <w:szCs w:val="22"/>
-        </w:rPr>
-        <w:t>:</w:t>
+        <w:t>Green Flags</w:t>
       </w:r>
     </w:p>
     <w:p>
@@ -3539,63 +4195,27 @@
       <w:r>
         <w:rPr>
           <w:rFonts w:asciiTheme="majorHAnsi" w:hAnsiTheme="majorHAnsi" w:cs="Big Caslon"/>
-          <w:sz w:val="20"/>
-          <w:szCs w:val="22"/>
-        </w:rPr>
-        <w:t>Cloud Architect</w:t>
-      </w:r>
-      <w:r>
-        <w:rPr>
-          <w:rFonts w:asciiTheme="majorHAnsi" w:hAnsiTheme="majorHAnsi" w:cs="Big Caslon"/>
-          <w:sz w:val="20"/>
-          <w:szCs w:val="22"/>
-        </w:rPr>
-        <w:t xml:space="preserve"> &amp; </w:t>
-      </w:r>
-      <w:r>
-        <w:rPr>
-          <w:rFonts w:asciiTheme="majorHAnsi" w:hAnsiTheme="majorHAnsi" w:cs="Big Caslon"/>
-          <w:sz w:val="20"/>
-          <w:szCs w:val="22"/>
-        </w:rPr>
-        <w:t>Engineer</w:t>
-      </w:r>
-    </w:p>
-    <w:p>
-      <w:pPr>
-        <w:pStyle w:val="ListParagraph"/>
-        <w:numPr>
-          <w:ilvl w:val="2"/>
-          <w:numId w:val="1"/>
-        </w:numPr>
-        <w:rPr>
-          <w:rFonts w:asciiTheme="majorHAnsi" w:hAnsiTheme="majorHAnsi" w:cs="Big Caslon"/>
-          <w:sz w:val="20"/>
-          <w:szCs w:val="22"/>
-        </w:rPr>
-      </w:pPr>
-      <w:r>
-        <w:rPr>
-          <w:rFonts w:asciiTheme="majorHAnsi" w:hAnsiTheme="majorHAnsi" w:cs="Big Caslon"/>
-          <w:sz w:val="20"/>
-          <w:szCs w:val="22"/>
-        </w:rPr>
-        <w:t>Hybrid Hardware Virtualization &amp; Bare-Metal</w:t>
-      </w:r>
-    </w:p>
-    <w:p>
-      <w:pPr>
-        <w:pStyle w:val="ListParagraph"/>
-        <w:numPr>
-          <w:ilvl w:val="2"/>
-          <w:numId w:val="1"/>
-        </w:numPr>
-        <w:rPr>
-          <w:rFonts w:asciiTheme="majorHAnsi" w:hAnsiTheme="majorHAnsi" w:cs="Big Caslon"/>
-          <w:sz w:val="22"/>
-          <w:szCs w:val="22"/>
-        </w:rPr>
-      </w:pPr>
+          <w:sz w:val="22"/>
+          <w:szCs w:val="22"/>
+        </w:rPr>
+        <w:t>Recruiter r</w:t>
+      </w:r>
+      <w:r>
+        <w:rPr>
+          <w:rFonts w:asciiTheme="majorHAnsi" w:hAnsiTheme="majorHAnsi" w:cs="Big Caslon"/>
+          <w:sz w:val="22"/>
+          <w:szCs w:val="22"/>
+        </w:rPr>
+        <w:t>eads resume</w:t>
+      </w:r>
+      <w:r>
+        <w:rPr>
+          <w:rFonts w:asciiTheme="majorHAnsi" w:hAnsiTheme="majorHAnsi" w:cs="Big Caslon"/>
+          <w:sz w:val="22"/>
+          <w:szCs w:val="22"/>
+        </w:rPr>
+        <w:t xml:space="preserve"> web =&gt; msword =&gt; linkedin... and provides feedback.</w:t>
+      </w:r>
     </w:p>
     <w:p>
       <w:pPr>
@@ -3613,10 +4233,42 @@
       <w:r>
         <w:rPr>
           <w:rFonts w:asciiTheme="majorHAnsi" w:hAnsiTheme="majorHAnsi" w:cs="Big Caslon"/>
-          <w:sz w:val="20"/>
-          <w:szCs w:val="22"/>
-        </w:rPr>
-        <w:t>Testing Automation Admin</w:t>
+          <w:sz w:val="22"/>
+          <w:szCs w:val="22"/>
+        </w:rPr>
+        <w:t>Recruiter r</w:t>
+      </w:r>
+      <w:r>
+        <w:rPr>
+          <w:rFonts w:asciiTheme="majorHAnsi" w:hAnsiTheme="majorHAnsi" w:cs="Big Caslon"/>
+          <w:sz w:val="22"/>
+          <w:szCs w:val="22"/>
+        </w:rPr>
+        <w:t>eflects on diagrams</w:t>
+      </w:r>
+      <w:r>
+        <w:rPr>
+          <w:rFonts w:asciiTheme="majorHAnsi" w:hAnsiTheme="majorHAnsi" w:cs="Big Caslon"/>
+          <w:sz w:val="22"/>
+          <w:szCs w:val="22"/>
+        </w:rPr>
+        <w:t xml:space="preserve"> to </w:t>
+      </w:r>
+      <w:r>
+        <w:rPr>
+          <w:rFonts w:asciiTheme="majorHAnsi" w:hAnsiTheme="majorHAnsi" w:cs="Big Caslon"/>
+          <w:sz w:val="22"/>
+          <w:szCs w:val="22"/>
+        </w:rPr>
+        <w:t>assist with presenting workflow challenges</w:t>
+      </w:r>
+      <w:r>
+        <w:rPr>
+          <w:rFonts w:asciiTheme="majorHAnsi" w:hAnsiTheme="majorHAnsi" w:cs="Big Caslon"/>
+          <w:sz w:val="22"/>
+          <w:szCs w:val="22"/>
+        </w:rPr>
+        <w:t>.</w:t>
       </w:r>
     </w:p>
     <w:p>
@@ -3628,258 +4280,33 @@
         </w:numPr>
         <w:rPr>
           <w:rFonts w:asciiTheme="majorHAnsi" w:hAnsiTheme="majorHAnsi" w:cs="Big Caslon"/>
-          <w:sz w:val="20"/>
-          <w:szCs w:val="22"/>
-        </w:rPr>
-      </w:pPr>
-      <w:r>
-        <w:rPr>
-          <w:rFonts w:asciiTheme="majorHAnsi" w:hAnsiTheme="majorHAnsi" w:cs="Big Caslon"/>
-          <w:sz w:val="20"/>
-          <w:szCs w:val="22"/>
-        </w:rPr>
-        <w:t>Tech</w:t>
-      </w:r>
-      <w:r>
-        <w:rPr>
-          <w:rFonts w:asciiTheme="majorHAnsi" w:hAnsiTheme="majorHAnsi" w:cs="Big Caslon"/>
-          <w:sz w:val="20"/>
-          <w:szCs w:val="22"/>
-        </w:rPr>
-        <w:t>nical</w:t>
-      </w:r>
-      <w:r>
-        <w:rPr>
-          <w:rFonts w:asciiTheme="majorHAnsi" w:hAnsiTheme="majorHAnsi" w:cs="Big Caslon"/>
-          <w:sz w:val="20"/>
-          <w:szCs w:val="22"/>
-        </w:rPr>
-        <w:t xml:space="preserve"> Project Manager</w:t>
-      </w:r>
-      <w:r>
-        <w:rPr>
-          <w:rFonts w:asciiTheme="majorHAnsi" w:hAnsiTheme="majorHAnsi" w:cs="Big Caslon"/>
-          <w:sz w:val="20"/>
-          <w:szCs w:val="22"/>
-        </w:rPr>
-        <w:t xml:space="preserve"> &amp; </w:t>
-      </w:r>
-      <w:r>
-        <w:rPr>
-          <w:rFonts w:asciiTheme="majorHAnsi" w:hAnsiTheme="majorHAnsi" w:cs="Big Caslon"/>
-          <w:sz w:val="20"/>
-          <w:szCs w:val="22"/>
-        </w:rPr>
-        <w:t>Trainer</w:t>
-      </w:r>
-    </w:p>
-    <w:p>
-      <w:pPr>
-        <w:pStyle w:val="ListParagraph"/>
-        <w:numPr>
-          <w:ilvl w:val="2"/>
-          <w:numId w:val="1"/>
-        </w:numPr>
-        <w:rPr>
-          <w:rFonts w:asciiTheme="majorHAnsi" w:hAnsiTheme="majorHAnsi" w:cs="Big Caslon"/>
-          <w:sz w:val="22"/>
-          <w:szCs w:val="22"/>
-        </w:rPr>
-      </w:pPr>
-      <w:r>
-        <w:rPr>
-          <w:rFonts w:asciiTheme="majorHAnsi" w:hAnsiTheme="majorHAnsi" w:cs="Big Caslon"/>
-          <w:sz w:val="20"/>
-          <w:szCs w:val="22"/>
-        </w:rPr>
-        <w:t>Sprint Planning</w:t>
-      </w:r>
-    </w:p>
-    <w:p>
-      <w:pPr>
-        <w:pStyle w:val="ListParagraph"/>
-        <w:numPr>
-          <w:ilvl w:val="2"/>
-          <w:numId w:val="1"/>
-        </w:numPr>
-        <w:rPr>
-          <w:rFonts w:asciiTheme="majorHAnsi" w:hAnsiTheme="majorHAnsi" w:cs="Big Caslon"/>
-          <w:sz w:val="22"/>
-          <w:szCs w:val="22"/>
-        </w:rPr>
-      </w:pPr>
-      <w:r>
-        <w:rPr>
-          <w:rFonts w:asciiTheme="majorHAnsi" w:hAnsiTheme="majorHAnsi" w:cs="Big Caslon"/>
-          <w:sz w:val="20"/>
-          <w:szCs w:val="22"/>
-        </w:rPr>
-        <w:t>Scheduling</w:t>
-      </w:r>
-    </w:p>
-    <w:p>
-      <w:pPr>
-        <w:pStyle w:val="ListParagraph"/>
-        <w:numPr>
-          <w:ilvl w:val="2"/>
-          <w:numId w:val="1"/>
-        </w:numPr>
-        <w:rPr>
-          <w:rFonts w:asciiTheme="majorHAnsi" w:hAnsiTheme="majorHAnsi" w:cs="Big Caslon"/>
-          <w:sz w:val="22"/>
-          <w:szCs w:val="22"/>
-        </w:rPr>
-      </w:pPr>
-      <w:r>
-        <w:rPr>
-          <w:rFonts w:asciiTheme="majorHAnsi" w:hAnsiTheme="majorHAnsi" w:cs="Big Caslon"/>
-          <w:sz w:val="20"/>
-          <w:szCs w:val="22"/>
-        </w:rPr>
-        <w:t>Scrum Master</w:t>
-      </w:r>
-    </w:p>
-    <w:p>
-      <w:pPr>
-        <w:pStyle w:val="ListParagraph"/>
-        <w:numPr>
-          <w:ilvl w:val="2"/>
-          <w:numId w:val="1"/>
-        </w:numPr>
-        <w:rPr>
-          <w:rFonts w:asciiTheme="majorHAnsi" w:hAnsiTheme="majorHAnsi" w:cs="Big Caslon"/>
-          <w:sz w:val="22"/>
-          <w:szCs w:val="22"/>
-        </w:rPr>
-      </w:pPr>
-      <w:r>
-        <w:rPr>
-          <w:rFonts w:asciiTheme="majorHAnsi" w:hAnsiTheme="majorHAnsi" w:cs="Big Caslon"/>
-          <w:sz w:val="20"/>
-          <w:szCs w:val="22"/>
-        </w:rPr>
-        <w:t xml:space="preserve">Dev Provisioning </w:t>
-      </w:r>
-    </w:p>
-    <w:p>
-      <w:pPr>
-        <w:pStyle w:val="ListParagraph"/>
-        <w:numPr>
-          <w:ilvl w:val="2"/>
-          <w:numId w:val="1"/>
-        </w:numPr>
-        <w:rPr>
-          <w:rFonts w:asciiTheme="majorHAnsi" w:hAnsiTheme="majorHAnsi" w:cs="Big Caslon"/>
-          <w:sz w:val="22"/>
-          <w:szCs w:val="22"/>
-        </w:rPr>
-      </w:pPr>
-      <w:r>
-        <w:rPr>
-          <w:rFonts w:asciiTheme="majorHAnsi" w:hAnsiTheme="majorHAnsi" w:cs="Big Caslon"/>
-          <w:sz w:val="20"/>
-          <w:szCs w:val="22"/>
-        </w:rPr>
-        <w:t>Onboarding</w:t>
-      </w:r>
-    </w:p>
-    <w:p>
-      <w:pPr>
-        <w:pStyle w:val="ListParagraph"/>
-        <w:numPr>
-          <w:ilvl w:val="2"/>
-          <w:numId w:val="1"/>
-        </w:numPr>
-        <w:rPr>
-          <w:rFonts w:asciiTheme="majorHAnsi" w:hAnsiTheme="majorHAnsi" w:cs="Big Caslon"/>
-          <w:sz w:val="22"/>
-          <w:szCs w:val="22"/>
-        </w:rPr>
-      </w:pPr>
-      <w:r>
-        <w:rPr>
-          <w:rFonts w:asciiTheme="majorHAnsi" w:hAnsiTheme="majorHAnsi" w:cs="Big Caslon"/>
-          <w:sz w:val="20"/>
-          <w:szCs w:val="22"/>
-        </w:rPr>
-        <w:t>Continuous Testing</w:t>
-      </w:r>
-    </w:p>
-    <w:p>
-      <w:pPr>
-        <w:pStyle w:val="ListParagraph"/>
-        <w:numPr>
-          <w:ilvl w:val="2"/>
-          <w:numId w:val="1"/>
-        </w:numPr>
-        <w:rPr>
-          <w:rFonts w:asciiTheme="majorHAnsi" w:hAnsiTheme="majorHAnsi" w:cs="Big Caslon"/>
-          <w:sz w:val="22"/>
-          <w:szCs w:val="22"/>
-        </w:rPr>
-      </w:pPr>
-      <w:r>
-        <w:rPr>
-          <w:rFonts w:asciiTheme="majorHAnsi" w:hAnsiTheme="majorHAnsi" w:cs="Big Caslon"/>
-          <w:sz w:val="20"/>
-          <w:szCs w:val="22"/>
-        </w:rPr>
-        <w:t>Continuous Integration</w:t>
-      </w:r>
-    </w:p>
-    <w:p>
-      <w:pPr>
-        <w:pStyle w:val="ListParagraph"/>
-        <w:numPr>
-          <w:ilvl w:val="2"/>
-          <w:numId w:val="1"/>
-        </w:numPr>
-        <w:rPr>
-          <w:rFonts w:asciiTheme="majorHAnsi" w:hAnsiTheme="majorHAnsi" w:cs="Big Caslon"/>
-          <w:sz w:val="22"/>
-          <w:szCs w:val="22"/>
-        </w:rPr>
-      </w:pPr>
-      <w:r>
-        <w:rPr>
-          <w:rFonts w:asciiTheme="majorHAnsi" w:hAnsiTheme="majorHAnsi" w:cs="Big Caslon"/>
-          <w:sz w:val="20"/>
-          <w:szCs w:val="22"/>
-        </w:rPr>
-        <w:t>Sprint Reporting</w:t>
-      </w:r>
-    </w:p>
-    <w:p>
-      <w:pPr>
-        <w:pStyle w:val="ListParagraph"/>
-        <w:ind w:left="0"/>
-        <w:rPr>
-          <w:rFonts w:asciiTheme="majorHAnsi" w:hAnsiTheme="majorHAnsi" w:cs="Big Caslon"/>
-          <w:sz w:val="22"/>
-          <w:szCs w:val="22"/>
-        </w:rPr>
-      </w:pPr>
-    </w:p>
-    <w:p>
-      <w:pPr>
-        <w:pStyle w:val="ListParagraph"/>
-        <w:numPr>
-          <w:ilvl w:val="0"/>
-          <w:numId w:val="1"/>
-        </w:numPr>
-        <w:rPr>
-          <w:rFonts w:asciiTheme="majorHAnsi" w:hAnsiTheme="majorHAnsi" w:cs="Big Caslon"/>
-          <w:sz w:val="22"/>
-          <w:szCs w:val="22"/>
-        </w:rPr>
-      </w:pPr>
-      <w:r>
-        <w:rPr>
-          <w:rFonts w:asciiTheme="majorHAnsi" w:hAnsiTheme="majorHAnsi" w:cs="Big Caslon"/>
-          <w:sz w:val="22"/>
-          <w:szCs w:val="22"/>
-        </w:rPr>
-        <w:t>Green Flags</w:t>
+          <w:sz w:val="22"/>
+          <w:szCs w:val="22"/>
+        </w:rPr>
+      </w:pPr>
+      <w:r>
+        <w:rPr>
+          <w:rFonts w:asciiTheme="majorHAnsi" w:hAnsiTheme="majorHAnsi" w:cs="Big Caslon"/>
+          <w:sz w:val="22"/>
+          <w:szCs w:val="22"/>
+        </w:rPr>
+        <w:t>Recruiter r</w:t>
+      </w:r>
+      <w:r>
+        <w:rPr>
+          <w:rFonts w:asciiTheme="majorHAnsi" w:hAnsiTheme="majorHAnsi" w:cs="Big Caslon"/>
+          <w:sz w:val="22"/>
+          <w:szCs w:val="22"/>
+        </w:rPr>
+        <w:t>eads mini-articles</w:t>
+      </w:r>
+      <w:r>
+        <w:rPr>
+          <w:rFonts w:asciiTheme="majorHAnsi" w:hAnsiTheme="majorHAnsi" w:cs="Big Caslon"/>
+          <w:sz w:val="22"/>
+          <w:szCs w:val="22"/>
+        </w:rPr>
+        <w:t>; considers current and pending certifications.</w:t>
       </w:r>
     </w:p>
     <w:p>
@@ -3901,23 +4328,224 @@
           <w:sz w:val="22"/>
           <w:szCs w:val="22"/>
         </w:rPr>
-        <w:t>Recruiter r</w:t>
-      </w:r>
-      <w:r>
-        <w:rPr>
-          <w:rFonts w:asciiTheme="majorHAnsi" w:hAnsiTheme="majorHAnsi" w:cs="Big Caslon"/>
-          <w:sz w:val="22"/>
-          <w:szCs w:val="22"/>
-        </w:rPr>
-        <w:t>eads resume</w:t>
-      </w:r>
-      <w:r>
-        <w:rPr>
-          <w:rFonts w:asciiTheme="majorHAnsi" w:hAnsiTheme="majorHAnsi" w:cs="Big Caslon"/>
-          <w:sz w:val="22"/>
-          <w:szCs w:val="22"/>
-        </w:rPr>
-        <w:t xml:space="preserve"> web =&gt; msword =&gt; linkedin... and provides feedback.</w:t>
+        <w:t>Recruiter c</w:t>
+      </w:r>
+      <w:r>
+        <w:rPr>
+          <w:rFonts w:asciiTheme="majorHAnsi" w:hAnsiTheme="majorHAnsi" w:cs="Big Caslon"/>
+          <w:sz w:val="22"/>
+          <w:szCs w:val="22"/>
+        </w:rPr>
+        <w:t xml:space="preserve">onsiders workflow problems in terms of staffing </w:t>
+      </w:r>
+      <w:r>
+        <w:rPr>
+          <w:rFonts w:asciiTheme="majorHAnsi" w:hAnsiTheme="majorHAnsi" w:cs="Big Caslon"/>
+          <w:sz w:val="22"/>
+          <w:szCs w:val="22"/>
+        </w:rPr>
+        <w:t>challenges</w:t>
+      </w:r>
+      <w:r>
+        <w:rPr>
+          <w:rFonts w:asciiTheme="majorHAnsi" w:hAnsiTheme="majorHAnsi" w:cs="Big Caslon"/>
+          <w:sz w:val="22"/>
+          <w:szCs w:val="22"/>
+        </w:rPr>
+        <w:t>:</w:t>
+      </w:r>
+    </w:p>
+    <w:p>
+      <w:pPr>
+        <w:pStyle w:val="ListParagraph"/>
+        <w:ind w:left="1440"/>
+        <w:rPr>
+          <w:rFonts w:asciiTheme="majorHAnsi" w:hAnsiTheme="majorHAnsi" w:cs="Big Caslon"/>
+          <w:sz w:val="22"/>
+          <w:szCs w:val="22"/>
+        </w:rPr>
+      </w:pPr>
+      <w:r>
+        <w:rPr>
+          <w:rFonts w:asciiTheme="majorHAnsi" w:hAnsiTheme="majorHAnsi" w:cs="Big Caslon"/>
+          <w:sz w:val="22"/>
+          <w:szCs w:val="22"/>
+        </w:rPr>
+        <w:t xml:space="preserve">- </w:t>
+      </w:r>
+      <w:r>
+        <w:rPr>
+          <w:rFonts w:asciiTheme="majorHAnsi" w:hAnsiTheme="majorHAnsi" w:cs="Big Caslon"/>
+          <w:sz w:val="22"/>
+          <w:szCs w:val="22"/>
+        </w:rPr>
+        <w:t>IAAS</w:t>
+      </w:r>
+      <w:r>
+        <w:rPr>
+          <w:rFonts w:asciiTheme="majorHAnsi" w:hAnsiTheme="majorHAnsi" w:cs="Big Caslon"/>
+          <w:sz w:val="22"/>
+          <w:szCs w:val="22"/>
+        </w:rPr>
+        <w:t xml:space="preserve">: </w:t>
+      </w:r>
+      <w:r>
+        <w:rPr>
+          <w:rFonts w:asciiTheme="majorHAnsi" w:hAnsiTheme="majorHAnsi" w:cs="Big Caslon"/>
+          <w:sz w:val="22"/>
+          <w:szCs w:val="22"/>
+        </w:rPr>
+        <w:t xml:space="preserve"> </w:t>
+      </w:r>
+      <w:r>
+        <w:rPr>
+          <w:rFonts w:asciiTheme="majorHAnsi" w:hAnsiTheme="majorHAnsi" w:cs="Big Caslon"/>
+          <w:sz w:val="22"/>
+          <w:szCs w:val="22"/>
+        </w:rPr>
+        <w:t xml:space="preserve">security, </w:t>
+      </w:r>
+      <w:r>
+        <w:rPr>
+          <w:rFonts w:asciiTheme="majorHAnsi" w:hAnsiTheme="majorHAnsi" w:cs="Big Caslon"/>
+          <w:sz w:val="22"/>
+          <w:szCs w:val="22"/>
+        </w:rPr>
+        <w:t>ecosystem</w:t>
+      </w:r>
+      <w:r>
+        <w:rPr>
+          <w:rFonts w:asciiTheme="majorHAnsi" w:hAnsiTheme="majorHAnsi" w:cs="Big Caslon"/>
+          <w:sz w:val="22"/>
+          <w:szCs w:val="22"/>
+        </w:rPr>
+        <w:t>s</w:t>
+      </w:r>
+      <w:r>
+        <w:rPr>
+          <w:rFonts w:asciiTheme="majorHAnsi" w:hAnsiTheme="majorHAnsi" w:cs="Big Caslon"/>
+          <w:sz w:val="22"/>
+          <w:szCs w:val="22"/>
+        </w:rPr>
+        <w:t>, environments, networks, systems, clusters, hosts, data, services</w:t>
+      </w:r>
+    </w:p>
+    <w:p>
+      <w:pPr>
+        <w:pStyle w:val="ListParagraph"/>
+        <w:ind w:left="1440"/>
+        <w:rPr>
+          <w:rFonts w:asciiTheme="majorHAnsi" w:hAnsiTheme="majorHAnsi" w:cs="Big Caslon"/>
+          <w:sz w:val="22"/>
+          <w:szCs w:val="22"/>
+        </w:rPr>
+      </w:pPr>
+      <w:r>
+        <w:rPr>
+          <w:rFonts w:asciiTheme="majorHAnsi" w:hAnsiTheme="majorHAnsi" w:cs="Big Caslon"/>
+          <w:sz w:val="22"/>
+          <w:szCs w:val="22"/>
+        </w:rPr>
+        <w:t xml:space="preserve">- </w:t>
+      </w:r>
+      <w:r>
+        <w:rPr>
+          <w:rFonts w:asciiTheme="majorHAnsi" w:hAnsiTheme="majorHAnsi" w:cs="Big Caslon"/>
+          <w:sz w:val="22"/>
+          <w:szCs w:val="22"/>
+        </w:rPr>
+        <w:t>PAAS</w:t>
+      </w:r>
+      <w:r>
+        <w:rPr>
+          <w:rFonts w:asciiTheme="majorHAnsi" w:hAnsiTheme="majorHAnsi" w:cs="Big Caslon"/>
+          <w:sz w:val="22"/>
+          <w:szCs w:val="22"/>
+        </w:rPr>
+        <w:t xml:space="preserve">: </w:t>
+      </w:r>
+      <w:r>
+        <w:rPr>
+          <w:rFonts w:asciiTheme="majorHAnsi" w:hAnsiTheme="majorHAnsi" w:cs="Big Caslon"/>
+          <w:sz w:val="22"/>
+          <w:szCs w:val="22"/>
+        </w:rPr>
+        <w:t xml:space="preserve"> dev team container hosting </w:t>
+      </w:r>
+      <w:r>
+        <w:rPr>
+          <w:rFonts w:asciiTheme="majorHAnsi" w:hAnsiTheme="majorHAnsi" w:cs="Big Caslon"/>
+          <w:sz w:val="22"/>
+          <w:szCs w:val="22"/>
+        </w:rPr>
+        <w:t xml:space="preserve">team project </w:t>
+      </w:r>
+      <w:r>
+        <w:rPr>
+          <w:rFonts w:asciiTheme="majorHAnsi" w:hAnsiTheme="majorHAnsi" w:cs="Big Caslon"/>
+          <w:sz w:val="22"/>
+          <w:szCs w:val="22"/>
+        </w:rPr>
+        <w:t>support across languages</w:t>
+      </w:r>
+    </w:p>
+    <w:p>
+      <w:pPr>
+        <w:pStyle w:val="ListParagraph"/>
+        <w:ind w:left="1440"/>
+        <w:rPr>
+          <w:rFonts w:asciiTheme="majorHAnsi" w:hAnsiTheme="majorHAnsi" w:cs="Big Caslon"/>
+          <w:sz w:val="22"/>
+          <w:szCs w:val="22"/>
+        </w:rPr>
+      </w:pPr>
+      <w:r>
+        <w:rPr>
+          <w:rFonts w:asciiTheme="majorHAnsi" w:hAnsiTheme="majorHAnsi" w:cs="Big Caslon"/>
+          <w:sz w:val="22"/>
+          <w:szCs w:val="22"/>
+        </w:rPr>
+        <w:t xml:space="preserve">- </w:t>
+      </w:r>
+      <w:r>
+        <w:rPr>
+          <w:rFonts w:asciiTheme="majorHAnsi" w:hAnsiTheme="majorHAnsi" w:cs="Big Caslon"/>
+          <w:sz w:val="22"/>
+          <w:szCs w:val="22"/>
+        </w:rPr>
+        <w:t>SAAS</w:t>
+      </w:r>
+      <w:r>
+        <w:rPr>
+          <w:rFonts w:asciiTheme="majorHAnsi" w:hAnsiTheme="majorHAnsi" w:cs="Big Caslon"/>
+          <w:sz w:val="22"/>
+          <w:szCs w:val="22"/>
+        </w:rPr>
+        <w:t xml:space="preserve">: </w:t>
+      </w:r>
+      <w:r>
+        <w:rPr>
+          <w:rFonts w:asciiTheme="majorHAnsi" w:hAnsiTheme="majorHAnsi" w:cs="Big Caslon"/>
+          <w:sz w:val="22"/>
+          <w:szCs w:val="22"/>
+        </w:rPr>
+        <w:t xml:space="preserve"> </w:t>
+      </w:r>
+      <w:r>
+        <w:rPr>
+          <w:rFonts w:asciiTheme="majorHAnsi" w:hAnsiTheme="majorHAnsi" w:cs="Big Caslon"/>
+          <w:sz w:val="22"/>
+          <w:szCs w:val="22"/>
+        </w:rPr>
+        <w:t xml:space="preserve">uidevs, </w:t>
+      </w:r>
+      <w:r>
+        <w:rPr>
+          <w:rFonts w:asciiTheme="majorHAnsi" w:hAnsiTheme="majorHAnsi" w:cs="Big Caslon"/>
+          <w:sz w:val="22"/>
+          <w:szCs w:val="22"/>
+        </w:rPr>
+        <w:t>??</w:t>
       </w:r>
     </w:p>
     <w:p>
@@ -3947,31 +4575,7 @@
           <w:sz w:val="22"/>
           <w:szCs w:val="22"/>
         </w:rPr>
-        <w:t>eflects on diagrams</w:t>
-      </w:r>
-      <w:r>
-        <w:rPr>
-          <w:rFonts w:asciiTheme="majorHAnsi" w:hAnsiTheme="majorHAnsi" w:cs="Big Caslon"/>
-          <w:sz w:val="22"/>
-          <w:szCs w:val="22"/>
-        </w:rPr>
-        <w:t xml:space="preserve"> to </w:t>
-      </w:r>
-      <w:r>
-        <w:rPr>
-          <w:rFonts w:asciiTheme="majorHAnsi" w:hAnsiTheme="majorHAnsi" w:cs="Big Caslon"/>
-          <w:sz w:val="22"/>
-          <w:szCs w:val="22"/>
-        </w:rPr>
-        <w:t>assist with presenting workflow challenges</w:t>
-      </w:r>
-      <w:r>
-        <w:rPr>
-          <w:rFonts w:asciiTheme="majorHAnsi" w:hAnsiTheme="majorHAnsi" w:cs="Big Caslon"/>
-          <w:sz w:val="22"/>
-          <w:szCs w:val="22"/>
-        </w:rPr>
-        <w:t>.</w:t>
+        <w:t>ecognizes NEXT STEP and FURTHER STEPS</w:t>
       </w:r>
     </w:p>
     <w:p>
@@ -3993,23 +4597,7 @@
           <w:sz w:val="22"/>
           <w:szCs w:val="22"/>
         </w:rPr>
-        <w:t>Recruiter r</w:t>
-      </w:r>
-      <w:r>
-        <w:rPr>
-          <w:rFonts w:asciiTheme="majorHAnsi" w:hAnsiTheme="majorHAnsi" w:cs="Big Caslon"/>
-          <w:sz w:val="22"/>
-          <w:szCs w:val="22"/>
-        </w:rPr>
-        <w:t>eads mini-articles</w:t>
-      </w:r>
-      <w:r>
-        <w:rPr>
-          <w:rFonts w:asciiTheme="majorHAnsi" w:hAnsiTheme="majorHAnsi" w:cs="Big Caslon"/>
-          <w:sz w:val="22"/>
-          <w:szCs w:val="22"/>
-        </w:rPr>
-        <w:t>; considers current and pending certifications.</w:t>
+        <w:t>Recruiter proactively develops approaches to phone screens with executives + tech managers.</w:t>
       </w:r>
     </w:p>
     <w:p>
@@ -4031,216 +4619,15 @@
           <w:sz w:val="22"/>
           <w:szCs w:val="22"/>
         </w:rPr>
-        <w:t>Recruiter c</w:t>
-      </w:r>
-      <w:r>
-        <w:rPr>
-          <w:rFonts w:asciiTheme="majorHAnsi" w:hAnsiTheme="majorHAnsi" w:cs="Big Caslon"/>
-          <w:sz w:val="22"/>
-          <w:szCs w:val="22"/>
-        </w:rPr>
-        <w:t xml:space="preserve">onsiders workflow problems in terms of staffing </w:t>
-      </w:r>
-      <w:r>
-        <w:rPr>
-          <w:rFonts w:asciiTheme="majorHAnsi" w:hAnsiTheme="majorHAnsi" w:cs="Big Caslon"/>
-          <w:sz w:val="22"/>
-          <w:szCs w:val="22"/>
-        </w:rPr>
-        <w:t>challenges</w:t>
-      </w:r>
-      <w:r>
-        <w:rPr>
-          <w:rFonts w:asciiTheme="majorHAnsi" w:hAnsiTheme="majorHAnsi" w:cs="Big Caslon"/>
-          <w:sz w:val="22"/>
-          <w:szCs w:val="22"/>
-        </w:rPr>
-        <w:t>:</w:t>
-      </w:r>
-    </w:p>
-    <w:p>
-      <w:pPr>
-        <w:pStyle w:val="ListParagraph"/>
-        <w:ind w:left="1440"/>
-        <w:rPr>
-          <w:rFonts w:asciiTheme="majorHAnsi" w:hAnsiTheme="majorHAnsi" w:cs="Big Caslon"/>
-          <w:sz w:val="22"/>
-          <w:szCs w:val="22"/>
-        </w:rPr>
-      </w:pPr>
-      <w:r>
-        <w:rPr>
-          <w:rFonts w:asciiTheme="majorHAnsi" w:hAnsiTheme="majorHAnsi" w:cs="Big Caslon"/>
-          <w:sz w:val="22"/>
-          <w:szCs w:val="22"/>
-        </w:rPr>
-        <w:t xml:space="preserve">- </w:t>
-      </w:r>
-      <w:r>
-        <w:rPr>
-          <w:rFonts w:asciiTheme="majorHAnsi" w:hAnsiTheme="majorHAnsi" w:cs="Big Caslon"/>
-          <w:sz w:val="22"/>
-          <w:szCs w:val="22"/>
-        </w:rPr>
-        <w:t>IAAS</w:t>
-      </w:r>
-      <w:r>
-        <w:rPr>
-          <w:rFonts w:asciiTheme="majorHAnsi" w:hAnsiTheme="majorHAnsi" w:cs="Big Caslon"/>
-          <w:sz w:val="22"/>
-          <w:szCs w:val="22"/>
-        </w:rPr>
-        <w:t xml:space="preserve">: </w:t>
-      </w:r>
-      <w:r>
-        <w:rPr>
-          <w:rFonts w:asciiTheme="majorHAnsi" w:hAnsiTheme="majorHAnsi" w:cs="Big Caslon"/>
-          <w:sz w:val="22"/>
-          <w:szCs w:val="22"/>
-        </w:rPr>
-        <w:t xml:space="preserve"> </w:t>
-      </w:r>
-      <w:r>
-        <w:rPr>
-          <w:rFonts w:asciiTheme="majorHAnsi" w:hAnsiTheme="majorHAnsi" w:cs="Big Caslon"/>
-          <w:sz w:val="22"/>
-          <w:szCs w:val="22"/>
-        </w:rPr>
-        <w:t xml:space="preserve">security, </w:t>
-      </w:r>
-      <w:r>
-        <w:rPr>
-          <w:rFonts w:asciiTheme="majorHAnsi" w:hAnsiTheme="majorHAnsi" w:cs="Big Caslon"/>
-          <w:sz w:val="22"/>
-          <w:szCs w:val="22"/>
-        </w:rPr>
-        <w:t>ecosystem</w:t>
-      </w:r>
-      <w:r>
-        <w:rPr>
-          <w:rFonts w:asciiTheme="majorHAnsi" w:hAnsiTheme="majorHAnsi" w:cs="Big Caslon"/>
-          <w:sz w:val="22"/>
-          <w:szCs w:val="22"/>
-        </w:rPr>
-        <w:t>s</w:t>
-      </w:r>
-      <w:r>
-        <w:rPr>
-          <w:rFonts w:asciiTheme="majorHAnsi" w:hAnsiTheme="majorHAnsi" w:cs="Big Caslon"/>
-          <w:sz w:val="22"/>
-          <w:szCs w:val="22"/>
-        </w:rPr>
-        <w:t>, environments, networks, systems, clusters, hosts, data, services</w:t>
-      </w:r>
-    </w:p>
-    <w:p>
-      <w:pPr>
-        <w:pStyle w:val="ListParagraph"/>
-        <w:ind w:left="1440"/>
-        <w:rPr>
-          <w:rFonts w:asciiTheme="majorHAnsi" w:hAnsiTheme="majorHAnsi" w:cs="Big Caslon"/>
-          <w:sz w:val="22"/>
-          <w:szCs w:val="22"/>
-        </w:rPr>
-      </w:pPr>
-      <w:r>
-        <w:rPr>
-          <w:rFonts w:asciiTheme="majorHAnsi" w:hAnsiTheme="majorHAnsi" w:cs="Big Caslon"/>
-          <w:sz w:val="22"/>
-          <w:szCs w:val="22"/>
-        </w:rPr>
-        <w:t xml:space="preserve">- </w:t>
-      </w:r>
-      <w:r>
-        <w:rPr>
-          <w:rFonts w:asciiTheme="majorHAnsi" w:hAnsiTheme="majorHAnsi" w:cs="Big Caslon"/>
-          <w:sz w:val="22"/>
-          <w:szCs w:val="22"/>
-        </w:rPr>
-        <w:t>PAAS</w:t>
-      </w:r>
-      <w:r>
-        <w:rPr>
-          <w:rFonts w:asciiTheme="majorHAnsi" w:hAnsiTheme="majorHAnsi" w:cs="Big Caslon"/>
-          <w:sz w:val="22"/>
-          <w:szCs w:val="22"/>
-        </w:rPr>
-        <w:t xml:space="preserve">: </w:t>
-      </w:r>
-      <w:r>
-        <w:rPr>
-          <w:rFonts w:asciiTheme="majorHAnsi" w:hAnsiTheme="majorHAnsi" w:cs="Big Caslon"/>
-          <w:sz w:val="22"/>
-          <w:szCs w:val="22"/>
-        </w:rPr>
-        <w:t xml:space="preserve"> dev team container hosting </w:t>
-      </w:r>
-      <w:r>
-        <w:rPr>
-          <w:rFonts w:asciiTheme="majorHAnsi" w:hAnsiTheme="majorHAnsi" w:cs="Big Caslon"/>
-          <w:sz w:val="22"/>
-          <w:szCs w:val="22"/>
-        </w:rPr>
-        <w:t xml:space="preserve">team project </w:t>
-      </w:r>
-      <w:r>
-        <w:rPr>
-          <w:rFonts w:asciiTheme="majorHAnsi" w:hAnsiTheme="majorHAnsi" w:cs="Big Caslon"/>
-          <w:sz w:val="22"/>
-          <w:szCs w:val="22"/>
-        </w:rPr>
-        <w:t>support across languages</w:t>
-      </w:r>
-    </w:p>
-    <w:p>
-      <w:pPr>
-        <w:pStyle w:val="ListParagraph"/>
-        <w:ind w:left="1440"/>
-        <w:rPr>
-          <w:rFonts w:asciiTheme="majorHAnsi" w:hAnsiTheme="majorHAnsi" w:cs="Big Caslon"/>
-          <w:sz w:val="22"/>
-          <w:szCs w:val="22"/>
-        </w:rPr>
-      </w:pPr>
-      <w:r>
-        <w:rPr>
-          <w:rFonts w:asciiTheme="majorHAnsi" w:hAnsiTheme="majorHAnsi" w:cs="Big Caslon"/>
-          <w:sz w:val="22"/>
-          <w:szCs w:val="22"/>
-        </w:rPr>
-        <w:t xml:space="preserve">- </w:t>
-      </w:r>
-      <w:r>
-        <w:rPr>
-          <w:rFonts w:asciiTheme="majorHAnsi" w:hAnsiTheme="majorHAnsi" w:cs="Big Caslon"/>
-          <w:sz w:val="22"/>
-          <w:szCs w:val="22"/>
-        </w:rPr>
-        <w:t>SAAS</w:t>
-      </w:r>
-      <w:r>
-        <w:rPr>
-          <w:rFonts w:asciiTheme="majorHAnsi" w:hAnsiTheme="majorHAnsi" w:cs="Big Caslon"/>
-          <w:sz w:val="22"/>
-          <w:szCs w:val="22"/>
-        </w:rPr>
-        <w:t xml:space="preserve">: </w:t>
-      </w:r>
-      <w:r>
-        <w:rPr>
-          <w:rFonts w:asciiTheme="majorHAnsi" w:hAnsiTheme="majorHAnsi" w:cs="Big Caslon"/>
-          <w:sz w:val="22"/>
-          <w:szCs w:val="22"/>
-        </w:rPr>
-        <w:t xml:space="preserve"> </w:t>
-      </w:r>
-      <w:r>
-        <w:rPr>
-          <w:rFonts w:asciiTheme="majorHAnsi" w:hAnsiTheme="majorHAnsi" w:cs="Big Caslon"/>
-          <w:sz w:val="22"/>
-          <w:szCs w:val="22"/>
-        </w:rPr>
-        <w:t xml:space="preserve">uidevs, </w:t>
+        <w:t>Has track record and/or knows industry</w:t>
+      </w:r>
+      <w:r>
+        <w:rPr>
+          <w:rFonts w:asciiTheme="majorHAnsi" w:hAnsiTheme="majorHAnsi" w:cs="Big Caslon"/>
+          <w:sz w:val="22"/>
+          <w:szCs w:val="22"/>
+        </w:rPr>
+        <w:t>.</w:t>
       </w:r>
     </w:p>
     <w:p>
@@ -4262,15 +4649,23 @@
           <w:sz w:val="22"/>
           <w:szCs w:val="22"/>
         </w:rPr>
-        <w:t>Recruiter r</w:t>
-      </w:r>
-      <w:r>
-        <w:rPr>
-          <w:rFonts w:asciiTheme="majorHAnsi" w:hAnsiTheme="majorHAnsi" w:cs="Big Caslon"/>
-          <w:sz w:val="22"/>
-          <w:szCs w:val="22"/>
-        </w:rPr>
-        <w:t>ecognizes NEXT STEP and FURTHER STEPS</w:t>
+        <w:t>Recruiter provides m</w:t>
+      </w:r>
+      <w:r>
+        <w:rPr>
+          <w:rFonts w:asciiTheme="majorHAnsi" w:hAnsiTheme="majorHAnsi" w:cs="Big Caslon"/>
+          <w:sz w:val="22"/>
+          <w:szCs w:val="22"/>
+        </w:rPr>
+        <w:t>ulti-irons</w:t>
+      </w:r>
+      <w:r>
+        <w:rPr>
+          <w:rFonts w:asciiTheme="majorHAnsi" w:hAnsiTheme="majorHAnsi" w:cs="Big Caslon"/>
+          <w:sz w:val="22"/>
+          <w:szCs w:val="22"/>
+        </w:rPr>
+        <w:t>.</w:t>
       </w:r>
     </w:p>
     <w:p>
@@ -4292,7 +4687,15 @@
           <w:sz w:val="22"/>
           <w:szCs w:val="22"/>
         </w:rPr>
-        <w:t>Recruiter proactively develops approaches to phone screens with executives + tech managers.</w:t>
+        <w:t>Recruiter helps shape first phone screen discussion</w:t>
+      </w:r>
+      <w:r>
+        <w:rPr>
+          <w:rFonts w:asciiTheme="majorHAnsi" w:hAnsiTheme="majorHAnsi" w:cs="Big Caslon"/>
+          <w:sz w:val="22"/>
+          <w:szCs w:val="22"/>
+        </w:rPr>
+        <w:t>.</w:t>
       </w:r>
     </w:p>
     <w:p>
@@ -4314,15 +4717,23 @@
           <w:sz w:val="22"/>
           <w:szCs w:val="22"/>
         </w:rPr>
-        <w:t>Has track record and/or knows industry</w:t>
-      </w:r>
-      <w:r>
-        <w:rPr>
-          <w:rFonts w:asciiTheme="majorHAnsi" w:hAnsiTheme="majorHAnsi" w:cs="Big Caslon"/>
-          <w:sz w:val="22"/>
-          <w:szCs w:val="22"/>
-        </w:rPr>
-        <w:t>.</w:t>
+        <w:t xml:space="preserve">Max Fee Paid For: </w:t>
+      </w:r>
+      <w:r>
+        <w:rPr>
+          <w:rFonts w:asciiTheme="majorHAnsi" w:hAnsiTheme="majorHAnsi" w:cs="Big Caslon"/>
+          <w:sz w:val="22"/>
+          <w:szCs w:val="22"/>
+        </w:rPr>
+        <w:t xml:space="preserve"> </w:t>
+      </w:r>
+      <w:r>
+        <w:rPr>
+          <w:rFonts w:asciiTheme="majorHAnsi" w:hAnsiTheme="majorHAnsi" w:cs="Big Caslon"/>
+          <w:sz w:val="22"/>
+          <w:szCs w:val="22"/>
+        </w:rPr>
+        <w:t>Train-Place-Support</w:t>
       </w:r>
     </w:p>
     <w:p>
@@ -4344,23 +4755,7 @@
           <w:sz w:val="22"/>
           <w:szCs w:val="22"/>
         </w:rPr>
-        <w:t>Recruiter provides m</w:t>
-      </w:r>
-      <w:r>
-        <w:rPr>
-          <w:rFonts w:asciiTheme="majorHAnsi" w:hAnsiTheme="majorHAnsi" w:cs="Big Caslon"/>
-          <w:sz w:val="22"/>
-          <w:szCs w:val="22"/>
-        </w:rPr>
-        <w:t>ulti-irons</w:t>
-      </w:r>
-      <w:r>
-        <w:rPr>
-          <w:rFonts w:asciiTheme="majorHAnsi" w:hAnsiTheme="majorHAnsi" w:cs="Big Caslon"/>
-          <w:sz w:val="22"/>
-          <w:szCs w:val="22"/>
-        </w:rPr>
-        <w:t>.</w:t>
+        <w:t>Meetup Hosting</w:t>
       </w:r>
     </w:p>
     <w:p>
@@ -4382,96 +4777,6 @@
           <w:sz w:val="22"/>
           <w:szCs w:val="22"/>
         </w:rPr>
-        <w:t>Recruiter helps shape first phone screen discussion</w:t>
-      </w:r>
-      <w:r>
-        <w:rPr>
-          <w:rFonts w:asciiTheme="majorHAnsi" w:hAnsiTheme="majorHAnsi" w:cs="Big Caslon"/>
-          <w:sz w:val="22"/>
-          <w:szCs w:val="22"/>
-        </w:rPr>
-        <w:t>.</w:t>
-      </w:r>
-    </w:p>
-    <w:p>
-      <w:pPr>
-        <w:pStyle w:val="ListParagraph"/>
-        <w:numPr>
-          <w:ilvl w:val="1"/>
-          <w:numId w:val="1"/>
-        </w:numPr>
-        <w:rPr>
-          <w:rFonts w:asciiTheme="majorHAnsi" w:hAnsiTheme="majorHAnsi" w:cs="Big Caslon"/>
-          <w:sz w:val="22"/>
-          <w:szCs w:val="22"/>
-        </w:rPr>
-      </w:pPr>
-      <w:r>
-        <w:rPr>
-          <w:rFonts w:asciiTheme="majorHAnsi" w:hAnsiTheme="majorHAnsi" w:cs="Big Caslon"/>
-          <w:sz w:val="22"/>
-          <w:szCs w:val="22"/>
-        </w:rPr>
-        <w:t xml:space="preserve">Max Fee Paid For: </w:t>
-      </w:r>
-      <w:r>
-        <w:rPr>
-          <w:rFonts w:asciiTheme="majorHAnsi" w:hAnsiTheme="majorHAnsi" w:cs="Big Caslon"/>
-          <w:sz w:val="22"/>
-          <w:szCs w:val="22"/>
-        </w:rPr>
-        <w:t xml:space="preserve"> </w:t>
-      </w:r>
-      <w:r>
-        <w:rPr>
-          <w:rFonts w:asciiTheme="majorHAnsi" w:hAnsiTheme="majorHAnsi" w:cs="Big Caslon"/>
-          <w:sz w:val="22"/>
-          <w:szCs w:val="22"/>
-        </w:rPr>
-        <w:t>Train-Place-Support</w:t>
-      </w:r>
-    </w:p>
-    <w:p>
-      <w:pPr>
-        <w:pStyle w:val="ListParagraph"/>
-        <w:numPr>
-          <w:ilvl w:val="1"/>
-          <w:numId w:val="1"/>
-        </w:numPr>
-        <w:rPr>
-          <w:rFonts w:asciiTheme="majorHAnsi" w:hAnsiTheme="majorHAnsi" w:cs="Big Caslon"/>
-          <w:sz w:val="22"/>
-          <w:szCs w:val="22"/>
-        </w:rPr>
-      </w:pPr>
-      <w:r>
-        <w:rPr>
-          <w:rFonts w:asciiTheme="majorHAnsi" w:hAnsiTheme="majorHAnsi" w:cs="Big Caslon"/>
-          <w:sz w:val="22"/>
-          <w:szCs w:val="22"/>
-        </w:rPr>
-        <w:t>Meetup Hosting</w:t>
-      </w:r>
-    </w:p>
-    <w:p>
-      <w:pPr>
-        <w:pStyle w:val="ListParagraph"/>
-        <w:numPr>
-          <w:ilvl w:val="1"/>
-          <w:numId w:val="1"/>
-        </w:numPr>
-        <w:rPr>
-          <w:rFonts w:asciiTheme="majorHAnsi" w:hAnsiTheme="majorHAnsi" w:cs="Big Caslon"/>
-          <w:sz w:val="22"/>
-          <w:szCs w:val="22"/>
-        </w:rPr>
-      </w:pPr>
-      <w:r>
-        <w:rPr>
-          <w:rFonts w:asciiTheme="majorHAnsi" w:hAnsiTheme="majorHAnsi" w:cs="Big Caslon"/>
-          <w:sz w:val="22"/>
-          <w:szCs w:val="22"/>
-        </w:rPr>
         <w:t>Meetup Sponsorship</w:t>
       </w:r>
     </w:p>
@@ -4488,111 +4793,19 @@
     </w:p>
     <w:p>
       <w:pPr>
-        <w:pStyle w:val="ListParagraph"/>
-        <w:numPr>
-          <w:ilvl w:val="0"/>
-          <w:numId w:val="1"/>
-        </w:numPr>
-        <w:rPr>
-          <w:rFonts w:asciiTheme="majorHAnsi" w:hAnsiTheme="majorHAnsi" w:cs="Big Caslon"/>
-          <w:sz w:val="22"/>
-          <w:szCs w:val="22"/>
-        </w:rPr>
-      </w:pPr>
-      <w:r>
-        <w:rPr>
-          <w:rFonts w:asciiTheme="majorHAnsi" w:hAnsiTheme="majorHAnsi" w:cs="Big Caslon"/>
-          <w:sz w:val="22"/>
-          <w:szCs w:val="22"/>
-        </w:rPr>
-        <w:t>Red</w:t>
-      </w:r>
-      <w:r>
-        <w:rPr>
-          <w:rFonts w:asciiTheme="majorHAnsi" w:hAnsiTheme="majorHAnsi" w:cs="Big Caslon"/>
-          <w:sz w:val="22"/>
-          <w:szCs w:val="22"/>
-        </w:rPr>
-        <w:t xml:space="preserve"> F</w:t>
-      </w:r>
-      <w:r>
-        <w:rPr>
-          <w:rFonts w:asciiTheme="majorHAnsi" w:hAnsiTheme="majorHAnsi" w:cs="Big Caslon"/>
-          <w:sz w:val="22"/>
-          <w:szCs w:val="22"/>
-        </w:rPr>
-        <w:t>lags</w:t>
-      </w:r>
-    </w:p>
-    <w:p>
-      <w:pPr>
-        <w:pStyle w:val="ListParagraph"/>
-        <w:numPr>
-          <w:ilvl w:val="1"/>
-          <w:numId w:val="1"/>
-        </w:numPr>
-        <w:rPr>
-          <w:rFonts w:asciiTheme="majorHAnsi" w:hAnsiTheme="majorHAnsi" w:cs="Big Caslon"/>
-          <w:sz w:val="22"/>
-          <w:szCs w:val="22"/>
-        </w:rPr>
-      </w:pPr>
-      <w:r>
-        <w:rPr>
-          <w:rFonts w:asciiTheme="majorHAnsi" w:hAnsiTheme="majorHAnsi" w:cs="Big Caslon"/>
-          <w:sz w:val="22"/>
-          <w:szCs w:val="22"/>
-        </w:rPr>
-        <w:t>Push down rate.</w:t>
-      </w:r>
-    </w:p>
-    <w:p>
-      <w:pPr>
-        <w:pStyle w:val="ListParagraph"/>
-        <w:numPr>
-          <w:ilvl w:val="1"/>
-          <w:numId w:val="1"/>
-        </w:numPr>
-        <w:rPr>
-          <w:rFonts w:asciiTheme="majorHAnsi" w:hAnsiTheme="majorHAnsi" w:cs="Big Caslon"/>
-          <w:sz w:val="22"/>
-          <w:szCs w:val="22"/>
-        </w:rPr>
-      </w:pPr>
-      <w:r>
-        <w:rPr>
-          <w:rFonts w:asciiTheme="majorHAnsi" w:hAnsiTheme="majorHAnsi" w:cs="Big Caslon"/>
-          <w:sz w:val="22"/>
-          <w:szCs w:val="22"/>
-        </w:rPr>
-        <w:t>Scout not rep.</w:t>
-      </w:r>
-    </w:p>
-    <w:p>
-      <w:pPr>
-        <w:pStyle w:val="ListParagraph"/>
-        <w:ind w:left="0"/>
-        <w:rPr>
-          <w:rFonts w:asciiTheme="majorHAnsi" w:hAnsiTheme="majorHAnsi" w:cs="Big Caslon"/>
-          <w:sz w:val="22"/>
-          <w:szCs w:val="22"/>
-        </w:rPr>
-      </w:pPr>
-      <w:r>
-        <w:rPr>
-          <w:rFonts w:asciiTheme="majorHAnsi" w:hAnsiTheme="majorHAnsi" w:cs="Big Caslon"/>
-          <w:sz w:val="22"/>
-          <w:szCs w:val="22"/>
-        </w:rPr>
-        <w:t>---</w:t>
-      </w:r>
-      <w:r>
-        <w:rPr>
-          <w:rFonts w:asciiTheme="majorHAnsi" w:hAnsiTheme="majorHAnsi" w:cs="Big Caslon"/>
-          <w:sz w:val="22"/>
-          <w:szCs w:val="22"/>
-        </w:rPr>
-        <w:br/>
+        <w:rPr>
+          <w:rFonts w:asciiTheme="majorHAnsi" w:hAnsiTheme="majorHAnsi" w:cs="Big Caslon"/>
+          <w:sz w:val="22"/>
+          <w:szCs w:val="22"/>
+        </w:rPr>
+      </w:pPr>
+      <w:r>
+        <w:rPr>
+          <w:rFonts w:asciiTheme="majorHAnsi" w:hAnsiTheme="majorHAnsi" w:cs="Big Caslon"/>
+          <w:sz w:val="22"/>
+          <w:szCs w:val="22"/>
+        </w:rPr>
+        <w:br w:type="page"/>
       </w:r>
       <w:r>
         <w:rPr>
@@ -5481,6 +5694,7 @@
   <w:style w:type="character" w:default="1" w:styleId="DefaultParagraphFont">
     <w:name w:val="Default Paragraph Font"/>
     <w:uiPriority w:val="1"/>
+    <w:semiHidden/>
     <w:unhideWhenUsed/>
   </w:style>
   <w:style w:type="table" w:default="1" w:styleId="TableNormal">
@@ -5742,6 +5956,7 @@
   <w:style w:type="character" w:default="1" w:styleId="DefaultParagraphFont">
     <w:name w:val="Default Paragraph Font"/>
     <w:uiPriority w:val="1"/>
+    <w:semiHidden/>
     <w:unhideWhenUsed/>
   </w:style>
   <w:style w:type="table" w:default="1" w:styleId="TableNormal">

</xml_diff>